<commit_message>
Add more task for Sprint 5
</commit_message>
<xml_diff>
--- a/Document/Report/Report 4 - Group 2.docx
+++ b/Document/Report/Report 4 - Group 2.docx
@@ -60,6 +60,7 @@
                     <w:rPr>
                       <w:rFonts w:asciiTheme="majorHAnsi" w:eastAsia="Times New Roman" w:hAnsiTheme="majorHAnsi"/>
                       <w:noProof/>
+                      <w:lang w:eastAsia="en-US"/>
                     </w:rPr>
                     <w:drawing>
                       <wp:inline distT="0" distB="0" distL="0" distR="0" wp14:anchorId="47D8CB8A" wp14:editId="63054E03">
@@ -147,19 +148,7 @@
                       <w:szCs w:val="29"/>
                       <w:lang w:val="vi-VN"/>
                     </w:rPr>
-                    <w:t>MINISTRY OF</w:t>
-                  </w:r>
-                  <w:bookmarkStart w:id="0" w:name="_GoBack"/>
-                  <w:bookmarkEnd w:id="0"/>
-                  <w:r>
-                    <w:rPr>
-                      <w:rFonts w:asciiTheme="majorHAnsi" w:eastAsia="Times New Roman" w:hAnsiTheme="majorHAnsi" w:cs="Arial"/>
-                      <w:b/>
-                      <w:sz w:val="29"/>
-                      <w:szCs w:val="29"/>
-                      <w:lang w:val="vi-VN"/>
-                    </w:rPr>
-                    <w:t xml:space="preserve"> EDUCATION AND</w:t>
+                    <w:t>MINISTRY OF EDUCATION AND</w:t>
                   </w:r>
                   <w:r>
                     <w:rPr>
@@ -496,77 +485,13 @@
                             <w:szCs w:val="24"/>
                           </w:rPr>
                         </w:pPr>
-                        <w:proofErr w:type="spellStart"/>
                         <w:r>
                           <w:rPr>
                             <w:rFonts w:asciiTheme="majorHAnsi" w:hAnsiTheme="majorHAnsi"/>
                             <w:sz w:val="24"/>
                             <w:szCs w:val="24"/>
                           </w:rPr>
-                          <w:t>Trần</w:t>
-                        </w:r>
-                        <w:proofErr w:type="spellEnd"/>
-                        <w:r>
-                          <w:rPr>
-                            <w:rFonts w:asciiTheme="majorHAnsi" w:hAnsiTheme="majorHAnsi"/>
-                            <w:sz w:val="24"/>
-                            <w:szCs w:val="24"/>
-                          </w:rPr>
-                          <w:t xml:space="preserve"> </w:t>
-                        </w:r>
-                        <w:proofErr w:type="spellStart"/>
-                        <w:r>
-                          <w:rPr>
-                            <w:rFonts w:asciiTheme="majorHAnsi" w:hAnsiTheme="majorHAnsi"/>
-                            <w:sz w:val="24"/>
-                            <w:szCs w:val="24"/>
-                          </w:rPr>
-                          <w:t>Nguyên</w:t>
-                        </w:r>
-                        <w:proofErr w:type="spellEnd"/>
-                        <w:r>
-                          <w:rPr>
-                            <w:rFonts w:asciiTheme="majorHAnsi" w:hAnsiTheme="majorHAnsi"/>
-                            <w:sz w:val="24"/>
-                            <w:szCs w:val="24"/>
-                          </w:rPr>
-                          <w:t xml:space="preserve"> </w:t>
-                        </w:r>
-                        <w:proofErr w:type="spellStart"/>
-                        <w:r>
-                          <w:rPr>
-                            <w:rFonts w:asciiTheme="majorHAnsi" w:hAnsiTheme="majorHAnsi"/>
-                            <w:sz w:val="24"/>
-                            <w:szCs w:val="24"/>
-                          </w:rPr>
-                          <w:t>Tiến</w:t>
-                        </w:r>
-                        <w:proofErr w:type="spellEnd"/>
-                        <w:r>
-                          <w:rPr>
-                            <w:rFonts w:asciiTheme="majorHAnsi" w:hAnsiTheme="majorHAnsi"/>
-                            <w:sz w:val="24"/>
-                            <w:szCs w:val="24"/>
-                          </w:rPr>
-                          <w:t xml:space="preserve"> </w:t>
-                        </w:r>
-                        <w:proofErr w:type="spellStart"/>
-                        <w:r>
-                          <w:rPr>
-                            <w:rFonts w:asciiTheme="majorHAnsi" w:hAnsiTheme="majorHAnsi"/>
-                            <w:sz w:val="24"/>
-                            <w:szCs w:val="24"/>
-                          </w:rPr>
-                          <w:t>Sứ</w:t>
-                        </w:r>
-                        <w:proofErr w:type="spellEnd"/>
-                        <w:r>
-                          <w:rPr>
-                            <w:rFonts w:asciiTheme="majorHAnsi" w:hAnsiTheme="majorHAnsi"/>
-                            <w:sz w:val="24"/>
-                            <w:szCs w:val="24"/>
-                          </w:rPr>
-                          <w:t xml:space="preserve"> - Team Leader - SE60781</w:t>
+                          <w:t>Trần Nguyên Tiến Sứ - Team Leader - SE60781</w:t>
                         </w:r>
                       </w:p>
                       <w:p>
@@ -579,41 +504,13 @@
                             <w:szCs w:val="24"/>
                           </w:rPr>
                         </w:pPr>
-                        <w:proofErr w:type="spellStart"/>
                         <w:r>
                           <w:rPr>
                             <w:rFonts w:asciiTheme="majorHAnsi" w:hAnsiTheme="majorHAnsi"/>
                             <w:sz w:val="24"/>
                             <w:szCs w:val="24"/>
                           </w:rPr>
-                          <w:t>Trần</w:t>
-                        </w:r>
-                        <w:proofErr w:type="spellEnd"/>
-                        <w:r>
-                          <w:rPr>
-                            <w:rFonts w:asciiTheme="majorHAnsi" w:hAnsiTheme="majorHAnsi"/>
-                            <w:sz w:val="24"/>
-                            <w:szCs w:val="24"/>
-                          </w:rPr>
-                          <w:t xml:space="preserve"> Cao </w:t>
-                        </w:r>
-                        <w:proofErr w:type="spellStart"/>
-                        <w:r>
-                          <w:rPr>
-                            <w:rFonts w:asciiTheme="majorHAnsi" w:hAnsiTheme="majorHAnsi"/>
-                            <w:sz w:val="24"/>
-                            <w:szCs w:val="24"/>
-                          </w:rPr>
-                          <w:t>Danh</w:t>
-                        </w:r>
-                        <w:proofErr w:type="spellEnd"/>
-                        <w:r>
-                          <w:rPr>
-                            <w:rFonts w:asciiTheme="majorHAnsi" w:hAnsiTheme="majorHAnsi"/>
-                            <w:sz w:val="24"/>
-                            <w:szCs w:val="24"/>
-                          </w:rPr>
-                          <w:t xml:space="preserve"> - Team Member - SE60705</w:t>
+                          <w:t>Trần Cao Danh - Team Member - SE60705</w:t>
                         </w:r>
                       </w:p>
                       <w:p>
@@ -626,59 +523,13 @@
                             <w:szCs w:val="24"/>
                           </w:rPr>
                         </w:pPr>
-                        <w:proofErr w:type="spellStart"/>
                         <w:r>
                           <w:rPr>
                             <w:rFonts w:asciiTheme="majorHAnsi" w:hAnsiTheme="majorHAnsi"/>
                             <w:sz w:val="24"/>
                             <w:szCs w:val="24"/>
                           </w:rPr>
-                          <w:t>Trương</w:t>
-                        </w:r>
-                        <w:proofErr w:type="spellEnd"/>
-                        <w:r>
-                          <w:rPr>
-                            <w:rFonts w:asciiTheme="majorHAnsi" w:hAnsiTheme="majorHAnsi"/>
-                            <w:sz w:val="24"/>
-                            <w:szCs w:val="24"/>
-                          </w:rPr>
-                          <w:t xml:space="preserve"> </w:t>
-                        </w:r>
-                        <w:proofErr w:type="spellStart"/>
-                        <w:r>
-                          <w:rPr>
-                            <w:rFonts w:asciiTheme="majorHAnsi" w:hAnsiTheme="majorHAnsi"/>
-                            <w:sz w:val="24"/>
-                            <w:szCs w:val="24"/>
-                          </w:rPr>
-                          <w:t>Hải</w:t>
-                        </w:r>
-                        <w:proofErr w:type="spellEnd"/>
-                        <w:r>
-                          <w:rPr>
-                            <w:rFonts w:asciiTheme="majorHAnsi" w:hAnsiTheme="majorHAnsi"/>
-                            <w:sz w:val="24"/>
-                            <w:szCs w:val="24"/>
-                          </w:rPr>
-                          <w:t xml:space="preserve"> </w:t>
-                        </w:r>
-                        <w:proofErr w:type="spellStart"/>
-                        <w:r>
-                          <w:rPr>
-                            <w:rFonts w:asciiTheme="majorHAnsi" w:hAnsiTheme="majorHAnsi"/>
-                            <w:sz w:val="24"/>
-                            <w:szCs w:val="24"/>
-                          </w:rPr>
-                          <w:t>Đăng</w:t>
-                        </w:r>
-                        <w:proofErr w:type="spellEnd"/>
-                        <w:r>
-                          <w:rPr>
-                            <w:rFonts w:asciiTheme="majorHAnsi" w:hAnsiTheme="majorHAnsi"/>
-                            <w:sz w:val="24"/>
-                            <w:szCs w:val="24"/>
-                          </w:rPr>
-                          <w:t xml:space="preserve"> - Team Member - SE60841</w:t>
+                          <w:t>Trương Hải Đăng - Team Member - SE60841</w:t>
                         </w:r>
                       </w:p>
                       <w:p>
@@ -690,7 +541,6 @@
                             <w:szCs w:val="24"/>
                           </w:rPr>
                         </w:pPr>
-                        <w:proofErr w:type="spellStart"/>
                         <w:r>
                           <w:rPr>
                             <w:rFonts w:asciiTheme="majorHAnsi" w:hAnsiTheme="majorHAnsi"/>
@@ -705,52 +555,7 @@
                             <w:sz w:val="24"/>
                             <w:szCs w:val="24"/>
                           </w:rPr>
-                          <w:t>i</w:t>
-                        </w:r>
-                        <w:proofErr w:type="spellEnd"/>
-                        <w:r>
-                          <w:rPr>
-                            <w:rFonts w:asciiTheme="majorHAnsi" w:hAnsiTheme="majorHAnsi"/>
-                            <w:sz w:val="24"/>
-                            <w:szCs w:val="24"/>
-                          </w:rPr>
-                          <w:t xml:space="preserve"> </w:t>
-                        </w:r>
-                        <w:proofErr w:type="spellStart"/>
-                        <w:r>
-                          <w:rPr>
-                            <w:rFonts w:asciiTheme="majorHAnsi" w:hAnsiTheme="majorHAnsi"/>
-                            <w:sz w:val="24"/>
-                            <w:szCs w:val="24"/>
-                          </w:rPr>
-                          <w:t>Nguyên</w:t>
-                        </w:r>
-                        <w:proofErr w:type="spellEnd"/>
-                        <w:r>
-                          <w:rPr>
-                            <w:rFonts w:asciiTheme="majorHAnsi" w:hAnsiTheme="majorHAnsi"/>
-                            <w:sz w:val="24"/>
-                            <w:szCs w:val="24"/>
-                          </w:rPr>
-                          <w:t xml:space="preserve"> </w:t>
-                        </w:r>
-                        <w:proofErr w:type="spellStart"/>
-                        <w:r>
-                          <w:rPr>
-                            <w:rFonts w:asciiTheme="majorHAnsi" w:hAnsiTheme="majorHAnsi"/>
-                            <w:sz w:val="24"/>
-                            <w:szCs w:val="24"/>
-                          </w:rPr>
-                          <w:t>Tín</w:t>
-                        </w:r>
-                        <w:proofErr w:type="spellEnd"/>
-                        <w:r>
-                          <w:rPr>
-                            <w:rFonts w:asciiTheme="majorHAnsi" w:hAnsiTheme="majorHAnsi"/>
-                            <w:sz w:val="24"/>
-                            <w:szCs w:val="24"/>
-                          </w:rPr>
-                          <w:t xml:space="preserve">  - Team Member - </w:t>
+                          <w:t xml:space="preserve">i Nguyên Tín  - Team Member - </w:t>
                         </w:r>
                         <w:r>
                           <w:rPr>
@@ -814,54 +619,8 @@
                             <w:sz w:val="24"/>
                             <w:szCs w:val="24"/>
                           </w:rPr>
-                          <w:t xml:space="preserve">Mr. </w:t>
+                          <w:t>Mr. Nguyễn Huy Hùng</w:t>
                         </w:r>
-                        <w:proofErr w:type="spellStart"/>
-                        <w:r>
-                          <w:rPr>
-                            <w:rFonts w:asciiTheme="majorHAnsi" w:hAnsiTheme="majorHAnsi"/>
-                            <w:sz w:val="24"/>
-                            <w:szCs w:val="24"/>
-                          </w:rPr>
-                          <w:t>Nguyễn</w:t>
-                        </w:r>
-                        <w:proofErr w:type="spellEnd"/>
-                        <w:r>
-                          <w:rPr>
-                            <w:rFonts w:asciiTheme="majorHAnsi" w:hAnsiTheme="majorHAnsi"/>
-                            <w:sz w:val="24"/>
-                            <w:szCs w:val="24"/>
-                          </w:rPr>
-                          <w:t xml:space="preserve"> </w:t>
-                        </w:r>
-                        <w:proofErr w:type="spellStart"/>
-                        <w:r>
-                          <w:rPr>
-                            <w:rFonts w:asciiTheme="majorHAnsi" w:hAnsiTheme="majorHAnsi"/>
-                            <w:sz w:val="24"/>
-                            <w:szCs w:val="24"/>
-                          </w:rPr>
-                          <w:t>Huy</w:t>
-                        </w:r>
-                        <w:proofErr w:type="spellEnd"/>
-                        <w:r>
-                          <w:rPr>
-                            <w:rFonts w:asciiTheme="majorHAnsi" w:hAnsiTheme="majorHAnsi"/>
-                            <w:sz w:val="24"/>
-                            <w:szCs w:val="24"/>
-                          </w:rPr>
-                          <w:t xml:space="preserve"> </w:t>
-                        </w:r>
-                        <w:proofErr w:type="spellStart"/>
-                        <w:r>
-                          <w:rPr>
-                            <w:rFonts w:asciiTheme="majorHAnsi" w:hAnsiTheme="majorHAnsi"/>
-                            <w:sz w:val="24"/>
-                            <w:szCs w:val="24"/>
-                          </w:rPr>
-                          <w:t>Hùng</w:t>
-                        </w:r>
-                        <w:proofErr w:type="spellEnd"/>
                       </w:p>
                     </w:tc>
                   </w:tr>
@@ -1155,11 +914,11 @@
         </w:tc>
       </w:tr>
     </w:tbl>
-    <w:bookmarkStart w:id="1" w:name="_Toc389773331" w:displacedByCustomXml="next"/>
+    <w:bookmarkStart w:id="0" w:name="_Toc389773331" w:displacedByCustomXml="next"/>
     <w:sdt>
       <w:sdtPr>
         <w:rPr>
-          <w:rFonts w:cstheme="minorBidi"/>
+          <w:rFonts w:asciiTheme="minorHAnsi" w:eastAsiaTheme="minorEastAsia" w:hAnsiTheme="minorHAnsi" w:cstheme="minorBidi"/>
           <w:b w:val="0"/>
           <w:bCs w:val="0"/>
           <w:color w:val="auto"/>
@@ -1174,7 +933,6 @@
       </w:sdtPr>
       <w:sdtEndPr>
         <w:rPr>
-          <w:rFonts w:eastAsiaTheme="minorEastAsia"/>
           <w:noProof/>
         </w:rPr>
       </w:sdtEndPr>
@@ -1195,7 +953,7 @@
             </w:rPr>
             <w:t>Table of Contents</w:t>
           </w:r>
-          <w:bookmarkEnd w:id="1"/>
+          <w:bookmarkEnd w:id="0"/>
         </w:p>
         <w:p>
           <w:pPr>
@@ -1784,7 +1542,7 @@
           <w:szCs w:val="24"/>
         </w:rPr>
       </w:pPr>
-      <w:bookmarkStart w:id="2" w:name="_Toc389773332"/>
+      <w:bookmarkStart w:id="1" w:name="_Toc389773332"/>
       <w:r>
         <w:rPr>
           <w:sz w:val="32"/>
@@ -1792,7 +1550,7 @@
         <w:lastRenderedPageBreak/>
         <w:t>List of Tables</w:t>
       </w:r>
-      <w:bookmarkEnd w:id="2"/>
+      <w:bookmarkEnd w:id="1"/>
       <w:r>
         <w:rPr>
           <w:rFonts w:cs="Cambria"/>
@@ -1842,27 +1600,7 @@
             <w:sz w:val="24"/>
             <w:szCs w:val="24"/>
           </w:rPr>
-          <w:t>Table 1: En</w:t>
-        </w:r>
-        <w:r>
-          <w:rPr>
-            <w:rStyle w:val="Hyperlink"/>
-            <w:rFonts w:asciiTheme="majorHAnsi" w:hAnsiTheme="majorHAnsi"/>
-            <w:noProof/>
-            <w:sz w:val="24"/>
-            <w:szCs w:val="24"/>
-          </w:rPr>
-          <w:t>t</w:t>
-        </w:r>
-        <w:r>
-          <w:rPr>
-            <w:rStyle w:val="Hyperlink"/>
-            <w:rFonts w:asciiTheme="majorHAnsi" w:hAnsiTheme="majorHAnsi"/>
-            <w:noProof/>
-            <w:sz w:val="24"/>
-            <w:szCs w:val="24"/>
-          </w:rPr>
-          <w:t>ity Data Dictionary</w:t>
+          <w:t>Table 1: Entity Data Dictionary</w:t>
         </w:r>
         <w:r>
           <w:rPr>
@@ -2061,7 +1799,7 @@
           <w:sz w:val="32"/>
         </w:rPr>
       </w:pPr>
-      <w:bookmarkStart w:id="3" w:name="_Toc389773333"/>
+      <w:bookmarkStart w:id="2" w:name="_Toc389773333"/>
       <w:r>
         <w:rPr>
           <w:sz w:val="32"/>
@@ -2069,7 +1807,7 @@
         <w:lastRenderedPageBreak/>
         <w:t>List of Figures</w:t>
       </w:r>
-      <w:bookmarkEnd w:id="3"/>
+      <w:bookmarkEnd w:id="2"/>
     </w:p>
     <w:p>
       <w:pPr>
@@ -2078,11 +1816,8 @@
           <w:tab w:val="right" w:leader="dot" w:pos="8778"/>
         </w:tabs>
         <w:rPr>
-          <w:rFonts w:asciiTheme="majorHAnsi" w:eastAsiaTheme="minorEastAsia" w:hAnsiTheme="majorHAnsi"/>
+          <w:rFonts w:eastAsiaTheme="minorEastAsia"/>
           <w:noProof/>
-          <w:sz w:val="24"/>
-          <w:szCs w:val="24"/>
-          <w:lang w:eastAsia="zh-CN"/>
         </w:rPr>
       </w:pPr>
       <w:r>
@@ -2109,3155 +1844,60 @@
         </w:rPr>
         <w:fldChar w:fldCharType="separate"/>
       </w:r>
-      <w:hyperlink w:anchor="_Toc369941449" w:history="1">
+      <w:hyperlink w:anchor="_Toc390351605" w:history="1">
         <w:r>
           <w:rPr>
             <w:rStyle w:val="Hyperlink"/>
             <w:rFonts w:asciiTheme="majorHAnsi" w:hAnsiTheme="majorHAnsi"/>
             <w:noProof/>
-            <w:sz w:val="24"/>
-            <w:szCs w:val="24"/>
           </w:rPr>
           <w:t>Figure 1: MVC Architecture</w:t>
         </w:r>
         <w:r>
           <w:rPr>
-            <w:rFonts w:asciiTheme="majorHAnsi" w:hAnsiTheme="majorHAnsi"/>
             <w:noProof/>
             <w:webHidden/>
-            <w:sz w:val="24"/>
-            <w:szCs w:val="24"/>
           </w:rPr>
           <w:tab/>
         </w:r>
         <w:r>
           <w:rPr>
-            <w:rFonts w:asciiTheme="majorHAnsi" w:hAnsiTheme="majorHAnsi"/>
             <w:noProof/>
             <w:webHidden/>
-            <w:sz w:val="24"/>
-            <w:szCs w:val="24"/>
           </w:rPr>
           <w:fldChar w:fldCharType="begin"/>
         </w:r>
         <w:r>
           <w:rPr>
-            <w:rFonts w:asciiTheme="majorHAnsi" w:hAnsiTheme="majorHAnsi"/>
             <w:noProof/>
             <w:webHidden/>
-            <w:sz w:val="24"/>
-            <w:szCs w:val="24"/>
           </w:rPr>
-          <w:instrText xml:space="preserve"> PAGEREF _Toc369941449 \h </w:instrText>
+          <w:instrText xml:space="preserve"> PAGEREF _Toc390351605 \h </w:instrText>
         </w:r>
         <w:r>
           <w:rPr>
-            <w:rFonts w:asciiTheme="majorHAnsi" w:hAnsiTheme="majorHAnsi"/>
             <w:noProof/>
             <w:webHidden/>
-            <w:sz w:val="24"/>
-            <w:szCs w:val="24"/>
           </w:rPr>
         </w:r>
         <w:r>
           <w:rPr>
-            <w:rFonts w:asciiTheme="majorHAnsi" w:hAnsiTheme="majorHAnsi"/>
             <w:noProof/>
             <w:webHidden/>
-            <w:sz w:val="24"/>
-            <w:szCs w:val="24"/>
           </w:rPr>
           <w:fldChar w:fldCharType="separate"/>
         </w:r>
         <w:r>
           <w:rPr>
-            <w:rFonts w:asciiTheme="majorHAnsi" w:hAnsiTheme="majorHAnsi"/>
             <w:noProof/>
             <w:webHidden/>
-            <w:sz w:val="24"/>
-            <w:szCs w:val="24"/>
           </w:rPr>
-          <w:t>9</w:t>
+          <w:t>7</w:t>
         </w:r>
         <w:r>
           <w:rPr>
-            <w:rFonts w:asciiTheme="majorHAnsi" w:hAnsiTheme="majorHAnsi"/>
             <w:noProof/>
             <w:webHidden/>
-            <w:sz w:val="24"/>
-            <w:szCs w:val="24"/>
-          </w:rPr>
-          <w:fldChar w:fldCharType="end"/>
-        </w:r>
-      </w:hyperlink>
-    </w:p>
-    <w:p>
-      <w:pPr>
-        <w:pStyle w:val="TableofFigures"/>
-        <w:tabs>
-          <w:tab w:val="right" w:leader="dot" w:pos="8778"/>
-        </w:tabs>
-        <w:rPr>
-          <w:rFonts w:asciiTheme="majorHAnsi" w:eastAsiaTheme="minorEastAsia" w:hAnsiTheme="majorHAnsi"/>
-          <w:noProof/>
-          <w:sz w:val="24"/>
-          <w:szCs w:val="24"/>
-          <w:lang w:eastAsia="zh-CN"/>
-        </w:rPr>
-      </w:pPr>
-      <w:hyperlink w:anchor="_Toc369941450" w:history="1">
-        <w:r>
-          <w:rPr>
-            <w:rStyle w:val="Hyperlink"/>
-            <w:rFonts w:asciiTheme="majorHAnsi" w:hAnsiTheme="majorHAnsi"/>
-            <w:noProof/>
-            <w:sz w:val="24"/>
-            <w:szCs w:val="24"/>
-          </w:rPr>
-          <w:t>Figure 2: Component Diagram</w:t>
-        </w:r>
-        <w:r>
-          <w:rPr>
-            <w:rFonts w:asciiTheme="majorHAnsi" w:hAnsiTheme="majorHAnsi"/>
-            <w:noProof/>
-            <w:webHidden/>
-            <w:sz w:val="24"/>
-            <w:szCs w:val="24"/>
-          </w:rPr>
-          <w:tab/>
-        </w:r>
-        <w:r>
-          <w:rPr>
-            <w:rFonts w:asciiTheme="majorHAnsi" w:hAnsiTheme="majorHAnsi"/>
-            <w:noProof/>
-            <w:webHidden/>
-            <w:sz w:val="24"/>
-            <w:szCs w:val="24"/>
-          </w:rPr>
-          <w:fldChar w:fldCharType="begin"/>
-        </w:r>
-        <w:r>
-          <w:rPr>
-            <w:rFonts w:asciiTheme="majorHAnsi" w:hAnsiTheme="majorHAnsi"/>
-            <w:noProof/>
-            <w:webHidden/>
-            <w:sz w:val="24"/>
-            <w:szCs w:val="24"/>
-          </w:rPr>
-          <w:instrText xml:space="preserve"> PAGEREF _Toc369941450 \h </w:instrText>
-        </w:r>
-        <w:r>
-          <w:rPr>
-            <w:rFonts w:asciiTheme="majorHAnsi" w:hAnsiTheme="majorHAnsi"/>
-            <w:noProof/>
-            <w:webHidden/>
-            <w:sz w:val="24"/>
-            <w:szCs w:val="24"/>
-          </w:rPr>
-        </w:r>
-        <w:r>
-          <w:rPr>
-            <w:rFonts w:asciiTheme="majorHAnsi" w:hAnsiTheme="majorHAnsi"/>
-            <w:noProof/>
-            <w:webHidden/>
-            <w:sz w:val="24"/>
-            <w:szCs w:val="24"/>
-          </w:rPr>
-          <w:fldChar w:fldCharType="separate"/>
-        </w:r>
-        <w:r>
-          <w:rPr>
-            <w:rFonts w:asciiTheme="majorHAnsi" w:hAnsiTheme="majorHAnsi"/>
-            <w:noProof/>
-            <w:webHidden/>
-            <w:sz w:val="24"/>
-            <w:szCs w:val="24"/>
-          </w:rPr>
-          <w:t>10</w:t>
-        </w:r>
-        <w:r>
-          <w:rPr>
-            <w:rFonts w:asciiTheme="majorHAnsi" w:hAnsiTheme="majorHAnsi"/>
-            <w:noProof/>
-            <w:webHidden/>
-            <w:sz w:val="24"/>
-            <w:szCs w:val="24"/>
-          </w:rPr>
-          <w:fldChar w:fldCharType="end"/>
-        </w:r>
-      </w:hyperlink>
-    </w:p>
-    <w:p>
-      <w:pPr>
-        <w:pStyle w:val="TableofFigures"/>
-        <w:tabs>
-          <w:tab w:val="right" w:leader="dot" w:pos="8778"/>
-        </w:tabs>
-        <w:rPr>
-          <w:rFonts w:asciiTheme="majorHAnsi" w:eastAsiaTheme="minorEastAsia" w:hAnsiTheme="majorHAnsi"/>
-          <w:noProof/>
-          <w:sz w:val="24"/>
-          <w:szCs w:val="24"/>
-          <w:lang w:eastAsia="zh-CN"/>
-        </w:rPr>
-      </w:pPr>
-      <w:hyperlink w:anchor="_Toc369941451" w:history="1">
-        <w:r>
-          <w:rPr>
-            <w:rStyle w:val="Hyperlink"/>
-            <w:rFonts w:asciiTheme="majorHAnsi" w:hAnsiTheme="majorHAnsi"/>
-            <w:noProof/>
-            <w:sz w:val="24"/>
-            <w:szCs w:val="24"/>
-          </w:rPr>
-          <w:t>Figure 3: Class Diagram</w:t>
-        </w:r>
-        <w:r>
-          <w:rPr>
-            <w:rFonts w:asciiTheme="majorHAnsi" w:hAnsiTheme="majorHAnsi"/>
-            <w:noProof/>
-            <w:webHidden/>
-            <w:sz w:val="24"/>
-            <w:szCs w:val="24"/>
-          </w:rPr>
-          <w:tab/>
-        </w:r>
-        <w:r>
-          <w:rPr>
-            <w:rFonts w:asciiTheme="majorHAnsi" w:hAnsiTheme="majorHAnsi"/>
-            <w:noProof/>
-            <w:webHidden/>
-            <w:sz w:val="24"/>
-            <w:szCs w:val="24"/>
-          </w:rPr>
-          <w:fldChar w:fldCharType="begin"/>
-        </w:r>
-        <w:r>
-          <w:rPr>
-            <w:rFonts w:asciiTheme="majorHAnsi" w:hAnsiTheme="majorHAnsi"/>
-            <w:noProof/>
-            <w:webHidden/>
-            <w:sz w:val="24"/>
-            <w:szCs w:val="24"/>
-          </w:rPr>
-          <w:instrText xml:space="preserve"> PAGEREF _Toc369941451 \h </w:instrText>
-        </w:r>
-        <w:r>
-          <w:rPr>
-            <w:rFonts w:asciiTheme="majorHAnsi" w:hAnsiTheme="majorHAnsi"/>
-            <w:noProof/>
-            <w:webHidden/>
-            <w:sz w:val="24"/>
-            <w:szCs w:val="24"/>
-          </w:rPr>
-        </w:r>
-        <w:r>
-          <w:rPr>
-            <w:rFonts w:asciiTheme="majorHAnsi" w:hAnsiTheme="majorHAnsi"/>
-            <w:noProof/>
-            <w:webHidden/>
-            <w:sz w:val="24"/>
-            <w:szCs w:val="24"/>
-          </w:rPr>
-          <w:fldChar w:fldCharType="separate"/>
-        </w:r>
-        <w:r>
-          <w:rPr>
-            <w:rFonts w:asciiTheme="majorHAnsi" w:hAnsiTheme="majorHAnsi"/>
-            <w:noProof/>
-            <w:webHidden/>
-            <w:sz w:val="24"/>
-            <w:szCs w:val="24"/>
-          </w:rPr>
-          <w:t>11</w:t>
-        </w:r>
-        <w:r>
-          <w:rPr>
-            <w:rFonts w:asciiTheme="majorHAnsi" w:hAnsiTheme="majorHAnsi"/>
-            <w:noProof/>
-            <w:webHidden/>
-            <w:sz w:val="24"/>
-            <w:szCs w:val="24"/>
-          </w:rPr>
-          <w:fldChar w:fldCharType="end"/>
-        </w:r>
-      </w:hyperlink>
-    </w:p>
-    <w:p>
-      <w:pPr>
-        <w:pStyle w:val="TableofFigures"/>
-        <w:tabs>
-          <w:tab w:val="right" w:leader="dot" w:pos="8778"/>
-        </w:tabs>
-        <w:rPr>
-          <w:rFonts w:asciiTheme="majorHAnsi" w:eastAsiaTheme="minorEastAsia" w:hAnsiTheme="majorHAnsi"/>
-          <w:noProof/>
-          <w:sz w:val="24"/>
-          <w:szCs w:val="24"/>
-          <w:lang w:eastAsia="zh-CN"/>
-        </w:rPr>
-      </w:pPr>
-      <w:hyperlink w:anchor="_Toc369941452" w:history="1">
-        <w:r>
-          <w:rPr>
-            <w:rStyle w:val="Hyperlink"/>
-            <w:rFonts w:asciiTheme="majorHAnsi" w:hAnsiTheme="majorHAnsi"/>
-            <w:noProof/>
-            <w:sz w:val="24"/>
-            <w:szCs w:val="24"/>
-          </w:rPr>
-          <w:t>Figure 4: Add Image for Singe Student Sequence Diagram</w:t>
-        </w:r>
-        <w:r>
-          <w:rPr>
-            <w:rFonts w:asciiTheme="majorHAnsi" w:hAnsiTheme="majorHAnsi"/>
-            <w:noProof/>
-            <w:webHidden/>
-            <w:sz w:val="24"/>
-            <w:szCs w:val="24"/>
-          </w:rPr>
-          <w:tab/>
-        </w:r>
-        <w:r>
-          <w:rPr>
-            <w:rFonts w:asciiTheme="majorHAnsi" w:hAnsiTheme="majorHAnsi"/>
-            <w:noProof/>
-            <w:webHidden/>
-            <w:sz w:val="24"/>
-            <w:szCs w:val="24"/>
-          </w:rPr>
-          <w:fldChar w:fldCharType="begin"/>
-        </w:r>
-        <w:r>
-          <w:rPr>
-            <w:rFonts w:asciiTheme="majorHAnsi" w:hAnsiTheme="majorHAnsi"/>
-            <w:noProof/>
-            <w:webHidden/>
-            <w:sz w:val="24"/>
-            <w:szCs w:val="24"/>
-          </w:rPr>
-          <w:instrText xml:space="preserve"> PAGEREF _Toc369941452 \h </w:instrText>
-        </w:r>
-        <w:r>
-          <w:rPr>
-            <w:rFonts w:asciiTheme="majorHAnsi" w:hAnsiTheme="majorHAnsi"/>
-            <w:noProof/>
-            <w:webHidden/>
-            <w:sz w:val="24"/>
-            <w:szCs w:val="24"/>
-          </w:rPr>
-        </w:r>
-        <w:r>
-          <w:rPr>
-            <w:rFonts w:asciiTheme="majorHAnsi" w:hAnsiTheme="majorHAnsi"/>
-            <w:noProof/>
-            <w:webHidden/>
-            <w:sz w:val="24"/>
-            <w:szCs w:val="24"/>
-          </w:rPr>
-          <w:fldChar w:fldCharType="separate"/>
-        </w:r>
-        <w:r>
-          <w:rPr>
-            <w:rFonts w:asciiTheme="majorHAnsi" w:hAnsiTheme="majorHAnsi"/>
-            <w:noProof/>
-            <w:webHidden/>
-            <w:sz w:val="24"/>
-            <w:szCs w:val="24"/>
-          </w:rPr>
-          <w:t>19</w:t>
-        </w:r>
-        <w:r>
-          <w:rPr>
-            <w:rFonts w:asciiTheme="majorHAnsi" w:hAnsiTheme="majorHAnsi"/>
-            <w:noProof/>
-            <w:webHidden/>
-            <w:sz w:val="24"/>
-            <w:szCs w:val="24"/>
-          </w:rPr>
-          <w:fldChar w:fldCharType="end"/>
-        </w:r>
-      </w:hyperlink>
-    </w:p>
-    <w:p>
-      <w:pPr>
-        <w:pStyle w:val="TableofFigures"/>
-        <w:tabs>
-          <w:tab w:val="right" w:leader="dot" w:pos="8778"/>
-        </w:tabs>
-        <w:rPr>
-          <w:rFonts w:asciiTheme="majorHAnsi" w:eastAsiaTheme="minorEastAsia" w:hAnsiTheme="majorHAnsi"/>
-          <w:noProof/>
-          <w:sz w:val="24"/>
-          <w:szCs w:val="24"/>
-          <w:lang w:eastAsia="zh-CN"/>
-        </w:rPr>
-      </w:pPr>
-      <w:hyperlink w:anchor="_Toc369941453" w:history="1">
-        <w:r>
-          <w:rPr>
-            <w:rStyle w:val="Hyperlink"/>
-            <w:rFonts w:asciiTheme="majorHAnsi" w:hAnsiTheme="majorHAnsi"/>
-            <w:noProof/>
-            <w:sz w:val="24"/>
-            <w:szCs w:val="24"/>
-          </w:rPr>
-          <w:t>Figure 5: Add Image for Many Students Sequence Diagram</w:t>
-        </w:r>
-        <w:r>
-          <w:rPr>
-            <w:rFonts w:asciiTheme="majorHAnsi" w:hAnsiTheme="majorHAnsi"/>
-            <w:noProof/>
-            <w:webHidden/>
-            <w:sz w:val="24"/>
-            <w:szCs w:val="24"/>
-          </w:rPr>
-          <w:tab/>
-        </w:r>
-        <w:r>
-          <w:rPr>
-            <w:rFonts w:asciiTheme="majorHAnsi" w:hAnsiTheme="majorHAnsi"/>
-            <w:noProof/>
-            <w:webHidden/>
-            <w:sz w:val="24"/>
-            <w:szCs w:val="24"/>
-          </w:rPr>
-          <w:fldChar w:fldCharType="begin"/>
-        </w:r>
-        <w:r>
-          <w:rPr>
-            <w:rFonts w:asciiTheme="majorHAnsi" w:hAnsiTheme="majorHAnsi"/>
-            <w:noProof/>
-            <w:webHidden/>
-            <w:sz w:val="24"/>
-            <w:szCs w:val="24"/>
-          </w:rPr>
-          <w:instrText xml:space="preserve"> PAGEREF _Toc369941453 \h </w:instrText>
-        </w:r>
-        <w:r>
-          <w:rPr>
-            <w:rFonts w:asciiTheme="majorHAnsi" w:hAnsiTheme="majorHAnsi"/>
-            <w:noProof/>
-            <w:webHidden/>
-            <w:sz w:val="24"/>
-            <w:szCs w:val="24"/>
-          </w:rPr>
-        </w:r>
-        <w:r>
-          <w:rPr>
-            <w:rFonts w:asciiTheme="majorHAnsi" w:hAnsiTheme="majorHAnsi"/>
-            <w:noProof/>
-            <w:webHidden/>
-            <w:sz w:val="24"/>
-            <w:szCs w:val="24"/>
-          </w:rPr>
-          <w:fldChar w:fldCharType="separate"/>
-        </w:r>
-        <w:r>
-          <w:rPr>
-            <w:rFonts w:asciiTheme="majorHAnsi" w:hAnsiTheme="majorHAnsi"/>
-            <w:noProof/>
-            <w:webHidden/>
-            <w:sz w:val="24"/>
-            <w:szCs w:val="24"/>
-          </w:rPr>
-          <w:t>19</w:t>
-        </w:r>
-        <w:r>
-          <w:rPr>
-            <w:rFonts w:asciiTheme="majorHAnsi" w:hAnsiTheme="majorHAnsi"/>
-            <w:noProof/>
-            <w:webHidden/>
-            <w:sz w:val="24"/>
-            <w:szCs w:val="24"/>
-          </w:rPr>
-          <w:fldChar w:fldCharType="end"/>
-        </w:r>
-      </w:hyperlink>
-    </w:p>
-    <w:p>
-      <w:pPr>
-        <w:pStyle w:val="TableofFigures"/>
-        <w:tabs>
-          <w:tab w:val="right" w:leader="dot" w:pos="8778"/>
-        </w:tabs>
-        <w:rPr>
-          <w:rFonts w:asciiTheme="majorHAnsi" w:eastAsiaTheme="minorEastAsia" w:hAnsiTheme="majorHAnsi"/>
-          <w:noProof/>
-          <w:sz w:val="24"/>
-          <w:szCs w:val="24"/>
-          <w:lang w:eastAsia="zh-CN"/>
-        </w:rPr>
-      </w:pPr>
-      <w:hyperlink w:anchor="_Toc369941454" w:history="1">
-        <w:r>
-          <w:rPr>
-            <w:rStyle w:val="Hyperlink"/>
-            <w:rFonts w:asciiTheme="majorHAnsi" w:hAnsiTheme="majorHAnsi"/>
-            <w:noProof/>
-            <w:sz w:val="24"/>
-            <w:szCs w:val="24"/>
-          </w:rPr>
-          <w:t>Figure 6: Delete Student Image Sequence Diagram</w:t>
-        </w:r>
-        <w:r>
-          <w:rPr>
-            <w:rFonts w:asciiTheme="majorHAnsi" w:hAnsiTheme="majorHAnsi"/>
-            <w:noProof/>
-            <w:webHidden/>
-            <w:sz w:val="24"/>
-            <w:szCs w:val="24"/>
-          </w:rPr>
-          <w:tab/>
-        </w:r>
-        <w:r>
-          <w:rPr>
-            <w:rFonts w:asciiTheme="majorHAnsi" w:hAnsiTheme="majorHAnsi"/>
-            <w:noProof/>
-            <w:webHidden/>
-            <w:sz w:val="24"/>
-            <w:szCs w:val="24"/>
-          </w:rPr>
-          <w:fldChar w:fldCharType="begin"/>
-        </w:r>
-        <w:r>
-          <w:rPr>
-            <w:rFonts w:asciiTheme="majorHAnsi" w:hAnsiTheme="majorHAnsi"/>
-            <w:noProof/>
-            <w:webHidden/>
-            <w:sz w:val="24"/>
-            <w:szCs w:val="24"/>
-          </w:rPr>
-          <w:instrText xml:space="preserve"> PAGEREF _Toc369941454 \h </w:instrText>
-        </w:r>
-        <w:r>
-          <w:rPr>
-            <w:rFonts w:asciiTheme="majorHAnsi" w:hAnsiTheme="majorHAnsi"/>
-            <w:noProof/>
-            <w:webHidden/>
-            <w:sz w:val="24"/>
-            <w:szCs w:val="24"/>
-          </w:rPr>
-        </w:r>
-        <w:r>
-          <w:rPr>
-            <w:rFonts w:asciiTheme="majorHAnsi" w:hAnsiTheme="majorHAnsi"/>
-            <w:noProof/>
-            <w:webHidden/>
-            <w:sz w:val="24"/>
-            <w:szCs w:val="24"/>
-          </w:rPr>
-          <w:fldChar w:fldCharType="separate"/>
-        </w:r>
-        <w:r>
-          <w:rPr>
-            <w:rFonts w:asciiTheme="majorHAnsi" w:hAnsiTheme="majorHAnsi"/>
-            <w:noProof/>
-            <w:webHidden/>
-            <w:sz w:val="24"/>
-            <w:szCs w:val="24"/>
-          </w:rPr>
-          <w:t>20</w:t>
-        </w:r>
-        <w:r>
-          <w:rPr>
-            <w:rFonts w:asciiTheme="majorHAnsi" w:hAnsiTheme="majorHAnsi"/>
-            <w:noProof/>
-            <w:webHidden/>
-            <w:sz w:val="24"/>
-            <w:szCs w:val="24"/>
-          </w:rPr>
-          <w:fldChar w:fldCharType="end"/>
-        </w:r>
-      </w:hyperlink>
-    </w:p>
-    <w:p>
-      <w:pPr>
-        <w:pStyle w:val="TableofFigures"/>
-        <w:tabs>
-          <w:tab w:val="right" w:leader="dot" w:pos="8778"/>
-        </w:tabs>
-        <w:rPr>
-          <w:rFonts w:asciiTheme="majorHAnsi" w:eastAsiaTheme="minorEastAsia" w:hAnsiTheme="majorHAnsi"/>
-          <w:noProof/>
-          <w:sz w:val="24"/>
-          <w:szCs w:val="24"/>
-          <w:lang w:eastAsia="zh-CN"/>
-        </w:rPr>
-      </w:pPr>
-      <w:hyperlink w:anchor="_Toc369941455" w:history="1">
-        <w:r>
-          <w:rPr>
-            <w:rStyle w:val="Hyperlink"/>
-            <w:rFonts w:asciiTheme="majorHAnsi" w:hAnsiTheme="majorHAnsi"/>
-            <w:noProof/>
-            <w:sz w:val="24"/>
-            <w:szCs w:val="24"/>
-          </w:rPr>
-          <w:t>Figure 7: Create Account Sequence Diagram</w:t>
-        </w:r>
-        <w:r>
-          <w:rPr>
-            <w:rFonts w:asciiTheme="majorHAnsi" w:hAnsiTheme="majorHAnsi"/>
-            <w:noProof/>
-            <w:webHidden/>
-            <w:sz w:val="24"/>
-            <w:szCs w:val="24"/>
-          </w:rPr>
-          <w:tab/>
-        </w:r>
-        <w:r>
-          <w:rPr>
-            <w:rFonts w:asciiTheme="majorHAnsi" w:hAnsiTheme="majorHAnsi"/>
-            <w:noProof/>
-            <w:webHidden/>
-            <w:sz w:val="24"/>
-            <w:szCs w:val="24"/>
-          </w:rPr>
-          <w:fldChar w:fldCharType="begin"/>
-        </w:r>
-        <w:r>
-          <w:rPr>
-            <w:rFonts w:asciiTheme="majorHAnsi" w:hAnsiTheme="majorHAnsi"/>
-            <w:noProof/>
-            <w:webHidden/>
-            <w:sz w:val="24"/>
-            <w:szCs w:val="24"/>
-          </w:rPr>
-          <w:instrText xml:space="preserve"> PAGEREF _Toc369941455 \h </w:instrText>
-        </w:r>
-        <w:r>
-          <w:rPr>
-            <w:rFonts w:asciiTheme="majorHAnsi" w:hAnsiTheme="majorHAnsi"/>
-            <w:noProof/>
-            <w:webHidden/>
-            <w:sz w:val="24"/>
-            <w:szCs w:val="24"/>
-          </w:rPr>
-        </w:r>
-        <w:r>
-          <w:rPr>
-            <w:rFonts w:asciiTheme="majorHAnsi" w:hAnsiTheme="majorHAnsi"/>
-            <w:noProof/>
-            <w:webHidden/>
-            <w:sz w:val="24"/>
-            <w:szCs w:val="24"/>
-          </w:rPr>
-          <w:fldChar w:fldCharType="separate"/>
-        </w:r>
-        <w:r>
-          <w:rPr>
-            <w:rFonts w:asciiTheme="majorHAnsi" w:hAnsiTheme="majorHAnsi"/>
-            <w:noProof/>
-            <w:webHidden/>
-            <w:sz w:val="24"/>
-            <w:szCs w:val="24"/>
-          </w:rPr>
-          <w:t>20</w:t>
-        </w:r>
-        <w:r>
-          <w:rPr>
-            <w:rFonts w:asciiTheme="majorHAnsi" w:hAnsiTheme="majorHAnsi"/>
-            <w:noProof/>
-            <w:webHidden/>
-            <w:sz w:val="24"/>
-            <w:szCs w:val="24"/>
-          </w:rPr>
-          <w:fldChar w:fldCharType="end"/>
-        </w:r>
-      </w:hyperlink>
-    </w:p>
-    <w:p>
-      <w:pPr>
-        <w:pStyle w:val="TableofFigures"/>
-        <w:tabs>
-          <w:tab w:val="right" w:leader="dot" w:pos="8778"/>
-        </w:tabs>
-        <w:rPr>
-          <w:rFonts w:asciiTheme="majorHAnsi" w:eastAsiaTheme="minorEastAsia" w:hAnsiTheme="majorHAnsi"/>
-          <w:noProof/>
-          <w:sz w:val="24"/>
-          <w:szCs w:val="24"/>
-          <w:lang w:eastAsia="zh-CN"/>
-        </w:rPr>
-      </w:pPr>
-      <w:hyperlink w:anchor="_Toc369941456" w:history="1">
-        <w:r>
-          <w:rPr>
-            <w:rStyle w:val="Hyperlink"/>
-            <w:rFonts w:asciiTheme="majorHAnsi" w:hAnsiTheme="majorHAnsi"/>
-            <w:noProof/>
-            <w:sz w:val="24"/>
-            <w:szCs w:val="24"/>
-          </w:rPr>
-          <w:t>Figure 8: Configure System Sequence Diagram</w:t>
-        </w:r>
-        <w:r>
-          <w:rPr>
-            <w:rFonts w:asciiTheme="majorHAnsi" w:hAnsiTheme="majorHAnsi"/>
-            <w:noProof/>
-            <w:webHidden/>
-            <w:sz w:val="24"/>
-            <w:szCs w:val="24"/>
-          </w:rPr>
-          <w:tab/>
-        </w:r>
-        <w:r>
-          <w:rPr>
-            <w:rFonts w:asciiTheme="majorHAnsi" w:hAnsiTheme="majorHAnsi"/>
-            <w:noProof/>
-            <w:webHidden/>
-            <w:sz w:val="24"/>
-            <w:szCs w:val="24"/>
-          </w:rPr>
-          <w:fldChar w:fldCharType="begin"/>
-        </w:r>
-        <w:r>
-          <w:rPr>
-            <w:rFonts w:asciiTheme="majorHAnsi" w:hAnsiTheme="majorHAnsi"/>
-            <w:noProof/>
-            <w:webHidden/>
-            <w:sz w:val="24"/>
-            <w:szCs w:val="24"/>
-          </w:rPr>
-          <w:instrText xml:space="preserve"> PAGEREF _Toc369941456 \h </w:instrText>
-        </w:r>
-        <w:r>
-          <w:rPr>
-            <w:rFonts w:asciiTheme="majorHAnsi" w:hAnsiTheme="majorHAnsi"/>
-            <w:noProof/>
-            <w:webHidden/>
-            <w:sz w:val="24"/>
-            <w:szCs w:val="24"/>
-          </w:rPr>
-        </w:r>
-        <w:r>
-          <w:rPr>
-            <w:rFonts w:asciiTheme="majorHAnsi" w:hAnsiTheme="majorHAnsi"/>
-            <w:noProof/>
-            <w:webHidden/>
-            <w:sz w:val="24"/>
-            <w:szCs w:val="24"/>
-          </w:rPr>
-          <w:fldChar w:fldCharType="separate"/>
-        </w:r>
-        <w:r>
-          <w:rPr>
-            <w:rFonts w:asciiTheme="majorHAnsi" w:hAnsiTheme="majorHAnsi"/>
-            <w:noProof/>
-            <w:webHidden/>
-            <w:sz w:val="24"/>
-            <w:szCs w:val="24"/>
-          </w:rPr>
-          <w:t>21</w:t>
-        </w:r>
-        <w:r>
-          <w:rPr>
-            <w:rFonts w:asciiTheme="majorHAnsi" w:hAnsiTheme="majorHAnsi"/>
-            <w:noProof/>
-            <w:webHidden/>
-            <w:sz w:val="24"/>
-            <w:szCs w:val="24"/>
-          </w:rPr>
-          <w:fldChar w:fldCharType="end"/>
-        </w:r>
-      </w:hyperlink>
-    </w:p>
-    <w:p>
-      <w:pPr>
-        <w:pStyle w:val="TableofFigures"/>
-        <w:tabs>
-          <w:tab w:val="right" w:leader="dot" w:pos="8778"/>
-        </w:tabs>
-        <w:rPr>
-          <w:rFonts w:asciiTheme="majorHAnsi" w:eastAsiaTheme="minorEastAsia" w:hAnsiTheme="majorHAnsi"/>
-          <w:noProof/>
-          <w:sz w:val="24"/>
-          <w:szCs w:val="24"/>
-          <w:lang w:eastAsia="zh-CN"/>
-        </w:rPr>
-      </w:pPr>
-      <w:hyperlink w:anchor="_Toc369941457" w:history="1">
-        <w:r>
-          <w:rPr>
-            <w:rStyle w:val="Hyperlink"/>
-            <w:rFonts w:asciiTheme="majorHAnsi" w:hAnsiTheme="majorHAnsi"/>
-            <w:noProof/>
-            <w:sz w:val="24"/>
-            <w:szCs w:val="24"/>
-          </w:rPr>
-          <w:t>Figure 9: Face Detection Sequence Diagram</w:t>
-        </w:r>
-        <w:r>
-          <w:rPr>
-            <w:rFonts w:asciiTheme="majorHAnsi" w:hAnsiTheme="majorHAnsi"/>
-            <w:noProof/>
-            <w:webHidden/>
-            <w:sz w:val="24"/>
-            <w:szCs w:val="24"/>
-          </w:rPr>
-          <w:tab/>
-        </w:r>
-        <w:r>
-          <w:rPr>
-            <w:rFonts w:asciiTheme="majorHAnsi" w:hAnsiTheme="majorHAnsi"/>
-            <w:noProof/>
-            <w:webHidden/>
-            <w:sz w:val="24"/>
-            <w:szCs w:val="24"/>
-          </w:rPr>
-          <w:fldChar w:fldCharType="begin"/>
-        </w:r>
-        <w:r>
-          <w:rPr>
-            <w:rFonts w:asciiTheme="majorHAnsi" w:hAnsiTheme="majorHAnsi"/>
-            <w:noProof/>
-            <w:webHidden/>
-            <w:sz w:val="24"/>
-            <w:szCs w:val="24"/>
-          </w:rPr>
-          <w:instrText xml:space="preserve"> PAGEREF _Toc369941457 \h </w:instrText>
-        </w:r>
-        <w:r>
-          <w:rPr>
-            <w:rFonts w:asciiTheme="majorHAnsi" w:hAnsiTheme="majorHAnsi"/>
-            <w:noProof/>
-            <w:webHidden/>
-            <w:sz w:val="24"/>
-            <w:szCs w:val="24"/>
-          </w:rPr>
-        </w:r>
-        <w:r>
-          <w:rPr>
-            <w:rFonts w:asciiTheme="majorHAnsi" w:hAnsiTheme="majorHAnsi"/>
-            <w:noProof/>
-            <w:webHidden/>
-            <w:sz w:val="24"/>
-            <w:szCs w:val="24"/>
-          </w:rPr>
-          <w:fldChar w:fldCharType="separate"/>
-        </w:r>
-        <w:r>
-          <w:rPr>
-            <w:rFonts w:asciiTheme="majorHAnsi" w:hAnsiTheme="majorHAnsi"/>
-            <w:noProof/>
-            <w:webHidden/>
-            <w:sz w:val="24"/>
-            <w:szCs w:val="24"/>
-          </w:rPr>
-          <w:t>21</w:t>
-        </w:r>
-        <w:r>
-          <w:rPr>
-            <w:rFonts w:asciiTheme="majorHAnsi" w:hAnsiTheme="majorHAnsi"/>
-            <w:noProof/>
-            <w:webHidden/>
-            <w:sz w:val="24"/>
-            <w:szCs w:val="24"/>
-          </w:rPr>
-          <w:fldChar w:fldCharType="end"/>
-        </w:r>
-      </w:hyperlink>
-    </w:p>
-    <w:p>
-      <w:pPr>
-        <w:pStyle w:val="TableofFigures"/>
-        <w:tabs>
-          <w:tab w:val="right" w:leader="dot" w:pos="8778"/>
-        </w:tabs>
-        <w:rPr>
-          <w:rFonts w:asciiTheme="majorHAnsi" w:eastAsiaTheme="minorEastAsia" w:hAnsiTheme="majorHAnsi"/>
-          <w:noProof/>
-          <w:sz w:val="24"/>
-          <w:szCs w:val="24"/>
-          <w:lang w:eastAsia="zh-CN"/>
-        </w:rPr>
-      </w:pPr>
-      <w:hyperlink w:anchor="_Toc369941458" w:history="1">
-        <w:r>
-          <w:rPr>
-            <w:rStyle w:val="Hyperlink"/>
-            <w:rFonts w:asciiTheme="majorHAnsi" w:hAnsiTheme="majorHAnsi"/>
-            <w:noProof/>
-            <w:sz w:val="24"/>
-            <w:szCs w:val="24"/>
-          </w:rPr>
-          <w:t>Figure 10: Face Recognition Sequence Diagram</w:t>
-        </w:r>
-        <w:r>
-          <w:rPr>
-            <w:rFonts w:asciiTheme="majorHAnsi" w:hAnsiTheme="majorHAnsi"/>
-            <w:noProof/>
-            <w:webHidden/>
-            <w:sz w:val="24"/>
-            <w:szCs w:val="24"/>
-          </w:rPr>
-          <w:tab/>
-        </w:r>
-        <w:r>
-          <w:rPr>
-            <w:rFonts w:asciiTheme="majorHAnsi" w:hAnsiTheme="majorHAnsi"/>
-            <w:noProof/>
-            <w:webHidden/>
-            <w:sz w:val="24"/>
-            <w:szCs w:val="24"/>
-          </w:rPr>
-          <w:fldChar w:fldCharType="begin"/>
-        </w:r>
-        <w:r>
-          <w:rPr>
-            <w:rFonts w:asciiTheme="majorHAnsi" w:hAnsiTheme="majorHAnsi"/>
-            <w:noProof/>
-            <w:webHidden/>
-            <w:sz w:val="24"/>
-            <w:szCs w:val="24"/>
-          </w:rPr>
-          <w:instrText xml:space="preserve"> PAGEREF _Toc369941458 \h </w:instrText>
-        </w:r>
-        <w:r>
-          <w:rPr>
-            <w:rFonts w:asciiTheme="majorHAnsi" w:hAnsiTheme="majorHAnsi"/>
-            <w:noProof/>
-            <w:webHidden/>
-            <w:sz w:val="24"/>
-            <w:szCs w:val="24"/>
-          </w:rPr>
-        </w:r>
-        <w:r>
-          <w:rPr>
-            <w:rFonts w:asciiTheme="majorHAnsi" w:hAnsiTheme="majorHAnsi"/>
-            <w:noProof/>
-            <w:webHidden/>
-            <w:sz w:val="24"/>
-            <w:szCs w:val="24"/>
-          </w:rPr>
-          <w:fldChar w:fldCharType="separate"/>
-        </w:r>
-        <w:r>
-          <w:rPr>
-            <w:rFonts w:asciiTheme="majorHAnsi" w:hAnsiTheme="majorHAnsi"/>
-            <w:noProof/>
-            <w:webHidden/>
-            <w:sz w:val="24"/>
-            <w:szCs w:val="24"/>
-          </w:rPr>
-          <w:t>22</w:t>
-        </w:r>
-        <w:r>
-          <w:rPr>
-            <w:rFonts w:asciiTheme="majorHAnsi" w:hAnsiTheme="majorHAnsi"/>
-            <w:noProof/>
-            <w:webHidden/>
-            <w:sz w:val="24"/>
-            <w:szCs w:val="24"/>
-          </w:rPr>
-          <w:fldChar w:fldCharType="end"/>
-        </w:r>
-      </w:hyperlink>
-    </w:p>
-    <w:p>
-      <w:pPr>
-        <w:pStyle w:val="TableofFigures"/>
-        <w:tabs>
-          <w:tab w:val="right" w:leader="dot" w:pos="8778"/>
-        </w:tabs>
-        <w:rPr>
-          <w:rFonts w:asciiTheme="majorHAnsi" w:eastAsiaTheme="minorEastAsia" w:hAnsiTheme="majorHAnsi"/>
-          <w:noProof/>
-          <w:sz w:val="24"/>
-          <w:szCs w:val="24"/>
-          <w:lang w:eastAsia="zh-CN"/>
-        </w:rPr>
-      </w:pPr>
-      <w:hyperlink w:anchor="_Toc369941459" w:history="1">
-        <w:r>
-          <w:rPr>
-            <w:rStyle w:val="Hyperlink"/>
-            <w:rFonts w:asciiTheme="majorHAnsi" w:hAnsiTheme="majorHAnsi"/>
-            <w:noProof/>
-            <w:sz w:val="24"/>
-            <w:szCs w:val="24"/>
-          </w:rPr>
-          <w:t>Figure 11: Auto Free Storage Space Sequence Diagram</w:t>
-        </w:r>
-        <w:r>
-          <w:rPr>
-            <w:rFonts w:asciiTheme="majorHAnsi" w:hAnsiTheme="majorHAnsi"/>
-            <w:noProof/>
-            <w:webHidden/>
-            <w:sz w:val="24"/>
-            <w:szCs w:val="24"/>
-          </w:rPr>
-          <w:tab/>
-        </w:r>
-        <w:r>
-          <w:rPr>
-            <w:rFonts w:asciiTheme="majorHAnsi" w:hAnsiTheme="majorHAnsi"/>
-            <w:noProof/>
-            <w:webHidden/>
-            <w:sz w:val="24"/>
-            <w:szCs w:val="24"/>
-          </w:rPr>
-          <w:fldChar w:fldCharType="begin"/>
-        </w:r>
-        <w:r>
-          <w:rPr>
-            <w:rFonts w:asciiTheme="majorHAnsi" w:hAnsiTheme="majorHAnsi"/>
-            <w:noProof/>
-            <w:webHidden/>
-            <w:sz w:val="24"/>
-            <w:szCs w:val="24"/>
-          </w:rPr>
-          <w:instrText xml:space="preserve"> PAGEREF _Toc369941459 \h </w:instrText>
-        </w:r>
-        <w:r>
-          <w:rPr>
-            <w:rFonts w:asciiTheme="majorHAnsi" w:hAnsiTheme="majorHAnsi"/>
-            <w:noProof/>
-            <w:webHidden/>
-            <w:sz w:val="24"/>
-            <w:szCs w:val="24"/>
-          </w:rPr>
-        </w:r>
-        <w:r>
-          <w:rPr>
-            <w:rFonts w:asciiTheme="majorHAnsi" w:hAnsiTheme="majorHAnsi"/>
-            <w:noProof/>
-            <w:webHidden/>
-            <w:sz w:val="24"/>
-            <w:szCs w:val="24"/>
-          </w:rPr>
-          <w:fldChar w:fldCharType="separate"/>
-        </w:r>
-        <w:r>
-          <w:rPr>
-            <w:rFonts w:asciiTheme="majorHAnsi" w:hAnsiTheme="majorHAnsi"/>
-            <w:noProof/>
-            <w:webHidden/>
-            <w:sz w:val="24"/>
-            <w:szCs w:val="24"/>
-          </w:rPr>
-          <w:t>22</w:t>
-        </w:r>
-        <w:r>
-          <w:rPr>
-            <w:rFonts w:asciiTheme="majorHAnsi" w:hAnsiTheme="majorHAnsi"/>
-            <w:noProof/>
-            <w:webHidden/>
-            <w:sz w:val="24"/>
-            <w:szCs w:val="24"/>
-          </w:rPr>
-          <w:fldChar w:fldCharType="end"/>
-        </w:r>
-      </w:hyperlink>
-    </w:p>
-    <w:p>
-      <w:pPr>
-        <w:pStyle w:val="TableofFigures"/>
-        <w:tabs>
-          <w:tab w:val="right" w:leader="dot" w:pos="8778"/>
-        </w:tabs>
-        <w:rPr>
-          <w:rFonts w:asciiTheme="majorHAnsi" w:eastAsiaTheme="minorEastAsia" w:hAnsiTheme="majorHAnsi"/>
-          <w:noProof/>
-          <w:sz w:val="24"/>
-          <w:szCs w:val="24"/>
-          <w:lang w:eastAsia="zh-CN"/>
-        </w:rPr>
-      </w:pPr>
-      <w:hyperlink w:anchor="_Toc369941460" w:history="1">
-        <w:r>
-          <w:rPr>
-            <w:rStyle w:val="Hyperlink"/>
-            <w:rFonts w:asciiTheme="majorHAnsi" w:hAnsiTheme="majorHAnsi"/>
-            <w:noProof/>
-            <w:sz w:val="24"/>
-            <w:szCs w:val="24"/>
-          </w:rPr>
-          <w:t>Figure 12: Auto Active Roll Call Sequence Diagram</w:t>
-        </w:r>
-        <w:r>
-          <w:rPr>
-            <w:rFonts w:asciiTheme="majorHAnsi" w:hAnsiTheme="majorHAnsi"/>
-            <w:noProof/>
-            <w:webHidden/>
-            <w:sz w:val="24"/>
-            <w:szCs w:val="24"/>
-          </w:rPr>
-          <w:tab/>
-        </w:r>
-        <w:r>
-          <w:rPr>
-            <w:rFonts w:asciiTheme="majorHAnsi" w:hAnsiTheme="majorHAnsi"/>
-            <w:noProof/>
-            <w:webHidden/>
-            <w:sz w:val="24"/>
-            <w:szCs w:val="24"/>
-          </w:rPr>
-          <w:fldChar w:fldCharType="begin"/>
-        </w:r>
-        <w:r>
-          <w:rPr>
-            <w:rFonts w:asciiTheme="majorHAnsi" w:hAnsiTheme="majorHAnsi"/>
-            <w:noProof/>
-            <w:webHidden/>
-            <w:sz w:val="24"/>
-            <w:szCs w:val="24"/>
-          </w:rPr>
-          <w:instrText xml:space="preserve"> PAGEREF _Toc369941460 \h </w:instrText>
-        </w:r>
-        <w:r>
-          <w:rPr>
-            <w:rFonts w:asciiTheme="majorHAnsi" w:hAnsiTheme="majorHAnsi"/>
-            <w:noProof/>
-            <w:webHidden/>
-            <w:sz w:val="24"/>
-            <w:szCs w:val="24"/>
-          </w:rPr>
-        </w:r>
-        <w:r>
-          <w:rPr>
-            <w:rFonts w:asciiTheme="majorHAnsi" w:hAnsiTheme="majorHAnsi"/>
-            <w:noProof/>
-            <w:webHidden/>
-            <w:sz w:val="24"/>
-            <w:szCs w:val="24"/>
-          </w:rPr>
-          <w:fldChar w:fldCharType="separate"/>
-        </w:r>
-        <w:r>
-          <w:rPr>
-            <w:rFonts w:asciiTheme="majorHAnsi" w:hAnsiTheme="majorHAnsi"/>
-            <w:noProof/>
-            <w:webHidden/>
-            <w:sz w:val="24"/>
-            <w:szCs w:val="24"/>
-          </w:rPr>
-          <w:t>23</w:t>
-        </w:r>
-        <w:r>
-          <w:rPr>
-            <w:rFonts w:asciiTheme="majorHAnsi" w:hAnsiTheme="majorHAnsi"/>
-            <w:noProof/>
-            <w:webHidden/>
-            <w:sz w:val="24"/>
-            <w:szCs w:val="24"/>
-          </w:rPr>
-          <w:fldChar w:fldCharType="end"/>
-        </w:r>
-      </w:hyperlink>
-    </w:p>
-    <w:p>
-      <w:pPr>
-        <w:pStyle w:val="TableofFigures"/>
-        <w:tabs>
-          <w:tab w:val="right" w:leader="dot" w:pos="8778"/>
-        </w:tabs>
-        <w:rPr>
-          <w:rFonts w:asciiTheme="majorHAnsi" w:eastAsiaTheme="minorEastAsia" w:hAnsiTheme="majorHAnsi"/>
-          <w:noProof/>
-          <w:sz w:val="24"/>
-          <w:szCs w:val="24"/>
-          <w:lang w:eastAsia="zh-CN"/>
-        </w:rPr>
-      </w:pPr>
-      <w:hyperlink w:anchor="_Toc369941461" w:history="1">
-        <w:r>
-          <w:rPr>
-            <w:rStyle w:val="Hyperlink"/>
-            <w:rFonts w:asciiTheme="majorHAnsi" w:hAnsiTheme="majorHAnsi"/>
-            <w:noProof/>
-            <w:sz w:val="24"/>
-            <w:szCs w:val="24"/>
-          </w:rPr>
-          <w:t>Figure 13: Add Roll Call Sequence Diagram</w:t>
-        </w:r>
-        <w:r>
-          <w:rPr>
-            <w:rFonts w:asciiTheme="majorHAnsi" w:hAnsiTheme="majorHAnsi"/>
-            <w:noProof/>
-            <w:webHidden/>
-            <w:sz w:val="24"/>
-            <w:szCs w:val="24"/>
-          </w:rPr>
-          <w:tab/>
-        </w:r>
-        <w:r>
-          <w:rPr>
-            <w:rFonts w:asciiTheme="majorHAnsi" w:hAnsiTheme="majorHAnsi"/>
-            <w:noProof/>
-            <w:webHidden/>
-            <w:sz w:val="24"/>
-            <w:szCs w:val="24"/>
-          </w:rPr>
-          <w:fldChar w:fldCharType="begin"/>
-        </w:r>
-        <w:r>
-          <w:rPr>
-            <w:rFonts w:asciiTheme="majorHAnsi" w:hAnsiTheme="majorHAnsi"/>
-            <w:noProof/>
-            <w:webHidden/>
-            <w:sz w:val="24"/>
-            <w:szCs w:val="24"/>
-          </w:rPr>
-          <w:instrText xml:space="preserve"> PAGEREF _Toc369941461 \h </w:instrText>
-        </w:r>
-        <w:r>
-          <w:rPr>
-            <w:rFonts w:asciiTheme="majorHAnsi" w:hAnsiTheme="majorHAnsi"/>
-            <w:noProof/>
-            <w:webHidden/>
-            <w:sz w:val="24"/>
-            <w:szCs w:val="24"/>
-          </w:rPr>
-        </w:r>
-        <w:r>
-          <w:rPr>
-            <w:rFonts w:asciiTheme="majorHAnsi" w:hAnsiTheme="majorHAnsi"/>
-            <w:noProof/>
-            <w:webHidden/>
-            <w:sz w:val="24"/>
-            <w:szCs w:val="24"/>
-          </w:rPr>
-          <w:fldChar w:fldCharType="separate"/>
-        </w:r>
-        <w:r>
-          <w:rPr>
-            <w:rFonts w:asciiTheme="majorHAnsi" w:hAnsiTheme="majorHAnsi"/>
-            <w:noProof/>
-            <w:webHidden/>
-            <w:sz w:val="24"/>
-            <w:szCs w:val="24"/>
-          </w:rPr>
-          <w:t>23</w:t>
-        </w:r>
-        <w:r>
-          <w:rPr>
-            <w:rFonts w:asciiTheme="majorHAnsi" w:hAnsiTheme="majorHAnsi"/>
-            <w:noProof/>
-            <w:webHidden/>
-            <w:sz w:val="24"/>
-            <w:szCs w:val="24"/>
-          </w:rPr>
-          <w:fldChar w:fldCharType="end"/>
-        </w:r>
-      </w:hyperlink>
-    </w:p>
-    <w:p>
-      <w:pPr>
-        <w:pStyle w:val="TableofFigures"/>
-        <w:tabs>
-          <w:tab w:val="right" w:leader="dot" w:pos="8778"/>
-        </w:tabs>
-        <w:rPr>
-          <w:rFonts w:asciiTheme="majorHAnsi" w:eastAsiaTheme="minorEastAsia" w:hAnsiTheme="majorHAnsi"/>
-          <w:noProof/>
-          <w:sz w:val="24"/>
-          <w:szCs w:val="24"/>
-          <w:lang w:eastAsia="zh-CN"/>
-        </w:rPr>
-      </w:pPr>
-      <w:hyperlink w:anchor="_Toc369941462" w:history="1">
-        <w:r>
-          <w:rPr>
-            <w:rStyle w:val="Hyperlink"/>
-            <w:rFonts w:asciiTheme="majorHAnsi" w:hAnsiTheme="majorHAnsi"/>
-            <w:noProof/>
-            <w:sz w:val="24"/>
-            <w:szCs w:val="24"/>
-          </w:rPr>
-          <w:t>Figure 14: Edit Roll Call Sequence Diagram</w:t>
-        </w:r>
-        <w:r>
-          <w:rPr>
-            <w:rFonts w:asciiTheme="majorHAnsi" w:hAnsiTheme="majorHAnsi"/>
-            <w:noProof/>
-            <w:webHidden/>
-            <w:sz w:val="24"/>
-            <w:szCs w:val="24"/>
-          </w:rPr>
-          <w:tab/>
-        </w:r>
-        <w:r>
-          <w:rPr>
-            <w:rFonts w:asciiTheme="majorHAnsi" w:hAnsiTheme="majorHAnsi"/>
-            <w:noProof/>
-            <w:webHidden/>
-            <w:sz w:val="24"/>
-            <w:szCs w:val="24"/>
-          </w:rPr>
-          <w:fldChar w:fldCharType="begin"/>
-        </w:r>
-        <w:r>
-          <w:rPr>
-            <w:rFonts w:asciiTheme="majorHAnsi" w:hAnsiTheme="majorHAnsi"/>
-            <w:noProof/>
-            <w:webHidden/>
-            <w:sz w:val="24"/>
-            <w:szCs w:val="24"/>
-          </w:rPr>
-          <w:instrText xml:space="preserve"> PAGEREF _Toc369941462 \h </w:instrText>
-        </w:r>
-        <w:r>
-          <w:rPr>
-            <w:rFonts w:asciiTheme="majorHAnsi" w:hAnsiTheme="majorHAnsi"/>
-            <w:noProof/>
-            <w:webHidden/>
-            <w:sz w:val="24"/>
-            <w:szCs w:val="24"/>
-          </w:rPr>
-        </w:r>
-        <w:r>
-          <w:rPr>
-            <w:rFonts w:asciiTheme="majorHAnsi" w:hAnsiTheme="majorHAnsi"/>
-            <w:noProof/>
-            <w:webHidden/>
-            <w:sz w:val="24"/>
-            <w:szCs w:val="24"/>
-          </w:rPr>
-          <w:fldChar w:fldCharType="separate"/>
-        </w:r>
-        <w:r>
-          <w:rPr>
-            <w:rFonts w:asciiTheme="majorHAnsi" w:hAnsiTheme="majorHAnsi"/>
-            <w:noProof/>
-            <w:webHidden/>
-            <w:sz w:val="24"/>
-            <w:szCs w:val="24"/>
-          </w:rPr>
-          <w:t>24</w:t>
-        </w:r>
-        <w:r>
-          <w:rPr>
-            <w:rFonts w:asciiTheme="majorHAnsi" w:hAnsiTheme="majorHAnsi"/>
-            <w:noProof/>
-            <w:webHidden/>
-            <w:sz w:val="24"/>
-            <w:szCs w:val="24"/>
-          </w:rPr>
-          <w:fldChar w:fldCharType="end"/>
-        </w:r>
-      </w:hyperlink>
-    </w:p>
-    <w:p>
-      <w:pPr>
-        <w:pStyle w:val="TableofFigures"/>
-        <w:tabs>
-          <w:tab w:val="right" w:leader="dot" w:pos="8778"/>
-        </w:tabs>
-        <w:rPr>
-          <w:rFonts w:asciiTheme="majorHAnsi" w:eastAsiaTheme="minorEastAsia" w:hAnsiTheme="majorHAnsi"/>
-          <w:noProof/>
-          <w:sz w:val="24"/>
-          <w:szCs w:val="24"/>
-          <w:lang w:eastAsia="zh-CN"/>
-        </w:rPr>
-      </w:pPr>
-      <w:hyperlink w:anchor="_Toc369941463" w:history="1">
-        <w:r>
-          <w:rPr>
-            <w:rStyle w:val="Hyperlink"/>
-            <w:rFonts w:asciiTheme="majorHAnsi" w:hAnsiTheme="majorHAnsi"/>
-            <w:noProof/>
-            <w:sz w:val="24"/>
-            <w:szCs w:val="24"/>
-          </w:rPr>
-          <w:t>Figure 15: Import Student List Sequence Diagram</w:t>
-        </w:r>
-        <w:r>
-          <w:rPr>
-            <w:rFonts w:asciiTheme="majorHAnsi" w:hAnsiTheme="majorHAnsi"/>
-            <w:noProof/>
-            <w:webHidden/>
-            <w:sz w:val="24"/>
-            <w:szCs w:val="24"/>
-          </w:rPr>
-          <w:tab/>
-        </w:r>
-        <w:r>
-          <w:rPr>
-            <w:rFonts w:asciiTheme="majorHAnsi" w:hAnsiTheme="majorHAnsi"/>
-            <w:noProof/>
-            <w:webHidden/>
-            <w:sz w:val="24"/>
-            <w:szCs w:val="24"/>
-          </w:rPr>
-          <w:fldChar w:fldCharType="begin"/>
-        </w:r>
-        <w:r>
-          <w:rPr>
-            <w:rFonts w:asciiTheme="majorHAnsi" w:hAnsiTheme="majorHAnsi"/>
-            <w:noProof/>
-            <w:webHidden/>
-            <w:sz w:val="24"/>
-            <w:szCs w:val="24"/>
-          </w:rPr>
-          <w:instrText xml:space="preserve"> PAGEREF _Toc369941463 \h </w:instrText>
-        </w:r>
-        <w:r>
-          <w:rPr>
-            <w:rFonts w:asciiTheme="majorHAnsi" w:hAnsiTheme="majorHAnsi"/>
-            <w:noProof/>
-            <w:webHidden/>
-            <w:sz w:val="24"/>
-            <w:szCs w:val="24"/>
-          </w:rPr>
-        </w:r>
-        <w:r>
-          <w:rPr>
-            <w:rFonts w:asciiTheme="majorHAnsi" w:hAnsiTheme="majorHAnsi"/>
-            <w:noProof/>
-            <w:webHidden/>
-            <w:sz w:val="24"/>
-            <w:szCs w:val="24"/>
-          </w:rPr>
-          <w:fldChar w:fldCharType="separate"/>
-        </w:r>
-        <w:r>
-          <w:rPr>
-            <w:rFonts w:asciiTheme="majorHAnsi" w:hAnsiTheme="majorHAnsi"/>
-            <w:noProof/>
-            <w:webHidden/>
-            <w:sz w:val="24"/>
-            <w:szCs w:val="24"/>
-          </w:rPr>
-          <w:t>24</w:t>
-        </w:r>
-        <w:r>
-          <w:rPr>
-            <w:rFonts w:asciiTheme="majorHAnsi" w:hAnsiTheme="majorHAnsi"/>
-            <w:noProof/>
-            <w:webHidden/>
-            <w:sz w:val="24"/>
-            <w:szCs w:val="24"/>
-          </w:rPr>
-          <w:fldChar w:fldCharType="end"/>
-        </w:r>
-      </w:hyperlink>
-    </w:p>
-    <w:p>
-      <w:pPr>
-        <w:pStyle w:val="TableofFigures"/>
-        <w:tabs>
-          <w:tab w:val="right" w:leader="dot" w:pos="8778"/>
-        </w:tabs>
-        <w:rPr>
-          <w:rFonts w:asciiTheme="majorHAnsi" w:eastAsiaTheme="minorEastAsia" w:hAnsiTheme="majorHAnsi"/>
-          <w:noProof/>
-          <w:sz w:val="24"/>
-          <w:szCs w:val="24"/>
-          <w:lang w:eastAsia="zh-CN"/>
-        </w:rPr>
-      </w:pPr>
-      <w:hyperlink w:anchor="_Toc369941464" w:history="1">
-        <w:r>
-          <w:rPr>
-            <w:rStyle w:val="Hyperlink"/>
-            <w:rFonts w:asciiTheme="majorHAnsi" w:hAnsiTheme="majorHAnsi"/>
-            <w:noProof/>
-            <w:sz w:val="24"/>
-            <w:szCs w:val="24"/>
-          </w:rPr>
-          <w:t>Figure 16: Export Report Sequence Diagram</w:t>
-        </w:r>
-        <w:r>
-          <w:rPr>
-            <w:rFonts w:asciiTheme="majorHAnsi" w:hAnsiTheme="majorHAnsi"/>
-            <w:noProof/>
-            <w:webHidden/>
-            <w:sz w:val="24"/>
-            <w:szCs w:val="24"/>
-          </w:rPr>
-          <w:tab/>
-        </w:r>
-        <w:r>
-          <w:rPr>
-            <w:rFonts w:asciiTheme="majorHAnsi" w:hAnsiTheme="majorHAnsi"/>
-            <w:noProof/>
-            <w:webHidden/>
-            <w:sz w:val="24"/>
-            <w:szCs w:val="24"/>
-          </w:rPr>
-          <w:fldChar w:fldCharType="begin"/>
-        </w:r>
-        <w:r>
-          <w:rPr>
-            <w:rFonts w:asciiTheme="majorHAnsi" w:hAnsiTheme="majorHAnsi"/>
-            <w:noProof/>
-            <w:webHidden/>
-            <w:sz w:val="24"/>
-            <w:szCs w:val="24"/>
-          </w:rPr>
-          <w:instrText xml:space="preserve"> PAGEREF _Toc369941464 \h </w:instrText>
-        </w:r>
-        <w:r>
-          <w:rPr>
-            <w:rFonts w:asciiTheme="majorHAnsi" w:hAnsiTheme="majorHAnsi"/>
-            <w:noProof/>
-            <w:webHidden/>
-            <w:sz w:val="24"/>
-            <w:szCs w:val="24"/>
-          </w:rPr>
-        </w:r>
-        <w:r>
-          <w:rPr>
-            <w:rFonts w:asciiTheme="majorHAnsi" w:hAnsiTheme="majorHAnsi"/>
-            <w:noProof/>
-            <w:webHidden/>
-            <w:sz w:val="24"/>
-            <w:szCs w:val="24"/>
-          </w:rPr>
-          <w:fldChar w:fldCharType="separate"/>
-        </w:r>
-        <w:r>
-          <w:rPr>
-            <w:rFonts w:asciiTheme="majorHAnsi" w:hAnsiTheme="majorHAnsi"/>
-            <w:noProof/>
-            <w:webHidden/>
-            <w:sz w:val="24"/>
-            <w:szCs w:val="24"/>
-          </w:rPr>
-          <w:t>25</w:t>
-        </w:r>
-        <w:r>
-          <w:rPr>
-            <w:rFonts w:asciiTheme="majorHAnsi" w:hAnsiTheme="majorHAnsi"/>
-            <w:noProof/>
-            <w:webHidden/>
-            <w:sz w:val="24"/>
-            <w:szCs w:val="24"/>
-          </w:rPr>
-          <w:fldChar w:fldCharType="end"/>
-        </w:r>
-      </w:hyperlink>
-    </w:p>
-    <w:p>
-      <w:pPr>
-        <w:pStyle w:val="TableofFigures"/>
-        <w:tabs>
-          <w:tab w:val="right" w:leader="dot" w:pos="8778"/>
-        </w:tabs>
-        <w:rPr>
-          <w:rFonts w:asciiTheme="majorHAnsi" w:eastAsiaTheme="minorEastAsia" w:hAnsiTheme="majorHAnsi"/>
-          <w:noProof/>
-          <w:sz w:val="24"/>
-          <w:szCs w:val="24"/>
-          <w:lang w:eastAsia="zh-CN"/>
-        </w:rPr>
-      </w:pPr>
-      <w:hyperlink w:anchor="_Toc369941465" w:history="1">
-        <w:r>
-          <w:rPr>
-            <w:rStyle w:val="Hyperlink"/>
-            <w:rFonts w:asciiTheme="majorHAnsi" w:hAnsiTheme="majorHAnsi"/>
-            <w:noProof/>
-            <w:sz w:val="24"/>
-            <w:szCs w:val="24"/>
-          </w:rPr>
-          <w:t>Figure 17: Add Student Sequence Diagram</w:t>
-        </w:r>
-        <w:r>
-          <w:rPr>
-            <w:rFonts w:asciiTheme="majorHAnsi" w:hAnsiTheme="majorHAnsi"/>
-            <w:noProof/>
-            <w:webHidden/>
-            <w:sz w:val="24"/>
-            <w:szCs w:val="24"/>
-          </w:rPr>
-          <w:tab/>
-        </w:r>
-        <w:r>
-          <w:rPr>
-            <w:rFonts w:asciiTheme="majorHAnsi" w:hAnsiTheme="majorHAnsi"/>
-            <w:noProof/>
-            <w:webHidden/>
-            <w:sz w:val="24"/>
-            <w:szCs w:val="24"/>
-          </w:rPr>
-          <w:fldChar w:fldCharType="begin"/>
-        </w:r>
-        <w:r>
-          <w:rPr>
-            <w:rFonts w:asciiTheme="majorHAnsi" w:hAnsiTheme="majorHAnsi"/>
-            <w:noProof/>
-            <w:webHidden/>
-            <w:sz w:val="24"/>
-            <w:szCs w:val="24"/>
-          </w:rPr>
-          <w:instrText xml:space="preserve"> PAGEREF _Toc369941465 \h </w:instrText>
-        </w:r>
-        <w:r>
-          <w:rPr>
-            <w:rFonts w:asciiTheme="majorHAnsi" w:hAnsiTheme="majorHAnsi"/>
-            <w:noProof/>
-            <w:webHidden/>
-            <w:sz w:val="24"/>
-            <w:szCs w:val="24"/>
-          </w:rPr>
-        </w:r>
-        <w:r>
-          <w:rPr>
-            <w:rFonts w:asciiTheme="majorHAnsi" w:hAnsiTheme="majorHAnsi"/>
-            <w:noProof/>
-            <w:webHidden/>
-            <w:sz w:val="24"/>
-            <w:szCs w:val="24"/>
-          </w:rPr>
-          <w:fldChar w:fldCharType="separate"/>
-        </w:r>
-        <w:r>
-          <w:rPr>
-            <w:rFonts w:asciiTheme="majorHAnsi" w:hAnsiTheme="majorHAnsi"/>
-            <w:noProof/>
-            <w:webHidden/>
-            <w:sz w:val="24"/>
-            <w:szCs w:val="24"/>
-          </w:rPr>
-          <w:t>25</w:t>
-        </w:r>
-        <w:r>
-          <w:rPr>
-            <w:rFonts w:asciiTheme="majorHAnsi" w:hAnsiTheme="majorHAnsi"/>
-            <w:noProof/>
-            <w:webHidden/>
-            <w:sz w:val="24"/>
-            <w:szCs w:val="24"/>
-          </w:rPr>
-          <w:fldChar w:fldCharType="end"/>
-        </w:r>
-      </w:hyperlink>
-    </w:p>
-    <w:p>
-      <w:pPr>
-        <w:pStyle w:val="TableofFigures"/>
-        <w:tabs>
-          <w:tab w:val="right" w:leader="dot" w:pos="8778"/>
-        </w:tabs>
-        <w:rPr>
-          <w:rFonts w:asciiTheme="majorHAnsi" w:eastAsiaTheme="minorEastAsia" w:hAnsiTheme="majorHAnsi"/>
-          <w:noProof/>
-          <w:sz w:val="24"/>
-          <w:szCs w:val="24"/>
-          <w:lang w:eastAsia="zh-CN"/>
-        </w:rPr>
-      </w:pPr>
-      <w:hyperlink w:anchor="_Toc369941466" w:history="1">
-        <w:r>
-          <w:rPr>
-            <w:rStyle w:val="Hyperlink"/>
-            <w:rFonts w:asciiTheme="majorHAnsi" w:hAnsiTheme="majorHAnsi"/>
-            <w:noProof/>
-            <w:sz w:val="24"/>
-            <w:szCs w:val="24"/>
-          </w:rPr>
-          <w:t>Figure 18: Add Class Sequence Diagram</w:t>
-        </w:r>
-        <w:r>
-          <w:rPr>
-            <w:rFonts w:asciiTheme="majorHAnsi" w:hAnsiTheme="majorHAnsi"/>
-            <w:noProof/>
-            <w:webHidden/>
-            <w:sz w:val="24"/>
-            <w:szCs w:val="24"/>
-          </w:rPr>
-          <w:tab/>
-        </w:r>
-        <w:r>
-          <w:rPr>
-            <w:rFonts w:asciiTheme="majorHAnsi" w:hAnsiTheme="majorHAnsi"/>
-            <w:noProof/>
-            <w:webHidden/>
-            <w:sz w:val="24"/>
-            <w:szCs w:val="24"/>
-          </w:rPr>
-          <w:fldChar w:fldCharType="begin"/>
-        </w:r>
-        <w:r>
-          <w:rPr>
-            <w:rFonts w:asciiTheme="majorHAnsi" w:hAnsiTheme="majorHAnsi"/>
-            <w:noProof/>
-            <w:webHidden/>
-            <w:sz w:val="24"/>
-            <w:szCs w:val="24"/>
-          </w:rPr>
-          <w:instrText xml:space="preserve"> PAGEREF _Toc369941466 \h </w:instrText>
-        </w:r>
-        <w:r>
-          <w:rPr>
-            <w:rFonts w:asciiTheme="majorHAnsi" w:hAnsiTheme="majorHAnsi"/>
-            <w:noProof/>
-            <w:webHidden/>
-            <w:sz w:val="24"/>
-            <w:szCs w:val="24"/>
-          </w:rPr>
-        </w:r>
-        <w:r>
-          <w:rPr>
-            <w:rFonts w:asciiTheme="majorHAnsi" w:hAnsiTheme="majorHAnsi"/>
-            <w:noProof/>
-            <w:webHidden/>
-            <w:sz w:val="24"/>
-            <w:szCs w:val="24"/>
-          </w:rPr>
-          <w:fldChar w:fldCharType="separate"/>
-        </w:r>
-        <w:r>
-          <w:rPr>
-            <w:rFonts w:asciiTheme="majorHAnsi" w:hAnsiTheme="majorHAnsi"/>
-            <w:noProof/>
-            <w:webHidden/>
-            <w:sz w:val="24"/>
-            <w:szCs w:val="24"/>
-          </w:rPr>
-          <w:t>26</w:t>
-        </w:r>
-        <w:r>
-          <w:rPr>
-            <w:rFonts w:asciiTheme="majorHAnsi" w:hAnsiTheme="majorHAnsi"/>
-            <w:noProof/>
-            <w:webHidden/>
-            <w:sz w:val="24"/>
-            <w:szCs w:val="24"/>
-          </w:rPr>
-          <w:fldChar w:fldCharType="end"/>
-        </w:r>
-      </w:hyperlink>
-    </w:p>
-    <w:p>
-      <w:pPr>
-        <w:pStyle w:val="TableofFigures"/>
-        <w:tabs>
-          <w:tab w:val="right" w:leader="dot" w:pos="8778"/>
-        </w:tabs>
-        <w:rPr>
-          <w:rFonts w:asciiTheme="majorHAnsi" w:eastAsiaTheme="minorEastAsia" w:hAnsiTheme="majorHAnsi"/>
-          <w:noProof/>
-          <w:sz w:val="24"/>
-          <w:szCs w:val="24"/>
-          <w:lang w:eastAsia="zh-CN"/>
-        </w:rPr>
-      </w:pPr>
-      <w:hyperlink w:anchor="_Toc369941467" w:history="1">
-        <w:r>
-          <w:rPr>
-            <w:rStyle w:val="Hyperlink"/>
-            <w:rFonts w:asciiTheme="majorHAnsi" w:hAnsiTheme="majorHAnsi"/>
-            <w:noProof/>
-            <w:sz w:val="24"/>
-            <w:szCs w:val="24"/>
-          </w:rPr>
-          <w:t>Figure 19:Edit Class Sequence Diagram</w:t>
-        </w:r>
-        <w:r>
-          <w:rPr>
-            <w:rFonts w:asciiTheme="majorHAnsi" w:hAnsiTheme="majorHAnsi"/>
-            <w:noProof/>
-            <w:webHidden/>
-            <w:sz w:val="24"/>
-            <w:szCs w:val="24"/>
-          </w:rPr>
-          <w:tab/>
-        </w:r>
-        <w:r>
-          <w:rPr>
-            <w:rFonts w:asciiTheme="majorHAnsi" w:hAnsiTheme="majorHAnsi"/>
-            <w:noProof/>
-            <w:webHidden/>
-            <w:sz w:val="24"/>
-            <w:szCs w:val="24"/>
-          </w:rPr>
-          <w:fldChar w:fldCharType="begin"/>
-        </w:r>
-        <w:r>
-          <w:rPr>
-            <w:rFonts w:asciiTheme="majorHAnsi" w:hAnsiTheme="majorHAnsi"/>
-            <w:noProof/>
-            <w:webHidden/>
-            <w:sz w:val="24"/>
-            <w:szCs w:val="24"/>
-          </w:rPr>
-          <w:instrText xml:space="preserve"> PAGEREF _Toc369941467 \h </w:instrText>
-        </w:r>
-        <w:r>
-          <w:rPr>
-            <w:rFonts w:asciiTheme="majorHAnsi" w:hAnsiTheme="majorHAnsi"/>
-            <w:noProof/>
-            <w:webHidden/>
-            <w:sz w:val="24"/>
-            <w:szCs w:val="24"/>
-          </w:rPr>
-        </w:r>
-        <w:r>
-          <w:rPr>
-            <w:rFonts w:asciiTheme="majorHAnsi" w:hAnsiTheme="majorHAnsi"/>
-            <w:noProof/>
-            <w:webHidden/>
-            <w:sz w:val="24"/>
-            <w:szCs w:val="24"/>
-          </w:rPr>
-          <w:fldChar w:fldCharType="separate"/>
-        </w:r>
-        <w:r>
-          <w:rPr>
-            <w:rFonts w:asciiTheme="majorHAnsi" w:hAnsiTheme="majorHAnsi"/>
-            <w:noProof/>
-            <w:webHidden/>
-            <w:sz w:val="24"/>
-            <w:szCs w:val="24"/>
-          </w:rPr>
-          <w:t>26</w:t>
-        </w:r>
-        <w:r>
-          <w:rPr>
-            <w:rFonts w:asciiTheme="majorHAnsi" w:hAnsiTheme="majorHAnsi"/>
-            <w:noProof/>
-            <w:webHidden/>
-            <w:sz w:val="24"/>
-            <w:szCs w:val="24"/>
-          </w:rPr>
-          <w:fldChar w:fldCharType="end"/>
-        </w:r>
-      </w:hyperlink>
-    </w:p>
-    <w:p>
-      <w:pPr>
-        <w:pStyle w:val="TableofFigures"/>
-        <w:tabs>
-          <w:tab w:val="right" w:leader="dot" w:pos="8778"/>
-        </w:tabs>
-        <w:rPr>
-          <w:rFonts w:asciiTheme="majorHAnsi" w:eastAsiaTheme="minorEastAsia" w:hAnsiTheme="majorHAnsi"/>
-          <w:noProof/>
-          <w:sz w:val="24"/>
-          <w:szCs w:val="24"/>
-          <w:lang w:eastAsia="zh-CN"/>
-        </w:rPr>
-      </w:pPr>
-      <w:hyperlink w:anchor="_Toc369941468" w:history="1">
-        <w:r>
-          <w:rPr>
-            <w:rStyle w:val="Hyperlink"/>
-            <w:rFonts w:asciiTheme="majorHAnsi" w:hAnsiTheme="majorHAnsi"/>
-            <w:noProof/>
-            <w:sz w:val="24"/>
-            <w:szCs w:val="24"/>
-          </w:rPr>
-          <w:t>Figure 20: Add Subject Sequence Diagram</w:t>
-        </w:r>
-        <w:r>
-          <w:rPr>
-            <w:rFonts w:asciiTheme="majorHAnsi" w:hAnsiTheme="majorHAnsi"/>
-            <w:noProof/>
-            <w:webHidden/>
-            <w:sz w:val="24"/>
-            <w:szCs w:val="24"/>
-          </w:rPr>
-          <w:tab/>
-        </w:r>
-        <w:r>
-          <w:rPr>
-            <w:rFonts w:asciiTheme="majorHAnsi" w:hAnsiTheme="majorHAnsi"/>
-            <w:noProof/>
-            <w:webHidden/>
-            <w:sz w:val="24"/>
-            <w:szCs w:val="24"/>
-          </w:rPr>
-          <w:fldChar w:fldCharType="begin"/>
-        </w:r>
-        <w:r>
-          <w:rPr>
-            <w:rFonts w:asciiTheme="majorHAnsi" w:hAnsiTheme="majorHAnsi"/>
-            <w:noProof/>
-            <w:webHidden/>
-            <w:sz w:val="24"/>
-            <w:szCs w:val="24"/>
-          </w:rPr>
-          <w:instrText xml:space="preserve"> PAGEREF _Toc369941468 \h </w:instrText>
-        </w:r>
-        <w:r>
-          <w:rPr>
-            <w:rFonts w:asciiTheme="majorHAnsi" w:hAnsiTheme="majorHAnsi"/>
-            <w:noProof/>
-            <w:webHidden/>
-            <w:sz w:val="24"/>
-            <w:szCs w:val="24"/>
-          </w:rPr>
-        </w:r>
-        <w:r>
-          <w:rPr>
-            <w:rFonts w:asciiTheme="majorHAnsi" w:hAnsiTheme="majorHAnsi"/>
-            <w:noProof/>
-            <w:webHidden/>
-            <w:sz w:val="24"/>
-            <w:szCs w:val="24"/>
-          </w:rPr>
-          <w:fldChar w:fldCharType="separate"/>
-        </w:r>
-        <w:r>
-          <w:rPr>
-            <w:rFonts w:asciiTheme="majorHAnsi" w:hAnsiTheme="majorHAnsi"/>
-            <w:noProof/>
-            <w:webHidden/>
-            <w:sz w:val="24"/>
-            <w:szCs w:val="24"/>
-          </w:rPr>
-          <w:t>27</w:t>
-        </w:r>
-        <w:r>
-          <w:rPr>
-            <w:rFonts w:asciiTheme="majorHAnsi" w:hAnsiTheme="majorHAnsi"/>
-            <w:noProof/>
-            <w:webHidden/>
-            <w:sz w:val="24"/>
-            <w:szCs w:val="24"/>
-          </w:rPr>
-          <w:fldChar w:fldCharType="end"/>
-        </w:r>
-      </w:hyperlink>
-    </w:p>
-    <w:p>
-      <w:pPr>
-        <w:pStyle w:val="TableofFigures"/>
-        <w:tabs>
-          <w:tab w:val="right" w:leader="dot" w:pos="8778"/>
-        </w:tabs>
-        <w:rPr>
-          <w:rFonts w:asciiTheme="majorHAnsi" w:eastAsiaTheme="minorEastAsia" w:hAnsiTheme="majorHAnsi"/>
-          <w:noProof/>
-          <w:sz w:val="24"/>
-          <w:szCs w:val="24"/>
-          <w:lang w:eastAsia="zh-CN"/>
-        </w:rPr>
-      </w:pPr>
-      <w:hyperlink w:anchor="_Toc369941469" w:history="1">
-        <w:r>
-          <w:rPr>
-            <w:rStyle w:val="Hyperlink"/>
-            <w:rFonts w:asciiTheme="majorHAnsi" w:hAnsiTheme="majorHAnsi"/>
-            <w:noProof/>
-            <w:sz w:val="24"/>
-            <w:szCs w:val="24"/>
-          </w:rPr>
-          <w:t>Figure 21: Edit Subject Sequence Diagram</w:t>
-        </w:r>
-        <w:r>
-          <w:rPr>
-            <w:rFonts w:asciiTheme="majorHAnsi" w:hAnsiTheme="majorHAnsi"/>
-            <w:noProof/>
-            <w:webHidden/>
-            <w:sz w:val="24"/>
-            <w:szCs w:val="24"/>
-          </w:rPr>
-          <w:tab/>
-        </w:r>
-        <w:r>
-          <w:rPr>
-            <w:rFonts w:asciiTheme="majorHAnsi" w:hAnsiTheme="majorHAnsi"/>
-            <w:noProof/>
-            <w:webHidden/>
-            <w:sz w:val="24"/>
-            <w:szCs w:val="24"/>
-          </w:rPr>
-          <w:fldChar w:fldCharType="begin"/>
-        </w:r>
-        <w:r>
-          <w:rPr>
-            <w:rFonts w:asciiTheme="majorHAnsi" w:hAnsiTheme="majorHAnsi"/>
-            <w:noProof/>
-            <w:webHidden/>
-            <w:sz w:val="24"/>
-            <w:szCs w:val="24"/>
-          </w:rPr>
-          <w:instrText xml:space="preserve"> PAGEREF _Toc369941469 \h </w:instrText>
-        </w:r>
-        <w:r>
-          <w:rPr>
-            <w:rFonts w:asciiTheme="majorHAnsi" w:hAnsiTheme="majorHAnsi"/>
-            <w:noProof/>
-            <w:webHidden/>
-            <w:sz w:val="24"/>
-            <w:szCs w:val="24"/>
-          </w:rPr>
-        </w:r>
-        <w:r>
-          <w:rPr>
-            <w:rFonts w:asciiTheme="majorHAnsi" w:hAnsiTheme="majorHAnsi"/>
-            <w:noProof/>
-            <w:webHidden/>
-            <w:sz w:val="24"/>
-            <w:szCs w:val="24"/>
-          </w:rPr>
-          <w:fldChar w:fldCharType="separate"/>
-        </w:r>
-        <w:r>
-          <w:rPr>
-            <w:rFonts w:asciiTheme="majorHAnsi" w:hAnsiTheme="majorHAnsi"/>
-            <w:noProof/>
-            <w:webHidden/>
-            <w:sz w:val="24"/>
-            <w:szCs w:val="24"/>
-          </w:rPr>
-          <w:t>27</w:t>
-        </w:r>
-        <w:r>
-          <w:rPr>
-            <w:rFonts w:asciiTheme="majorHAnsi" w:hAnsiTheme="majorHAnsi"/>
-            <w:noProof/>
-            <w:webHidden/>
-            <w:sz w:val="24"/>
-            <w:szCs w:val="24"/>
-          </w:rPr>
-          <w:fldChar w:fldCharType="end"/>
-        </w:r>
-      </w:hyperlink>
-    </w:p>
-    <w:p>
-      <w:pPr>
-        <w:pStyle w:val="TableofFigures"/>
-        <w:tabs>
-          <w:tab w:val="right" w:leader="dot" w:pos="8778"/>
-        </w:tabs>
-        <w:rPr>
-          <w:rFonts w:asciiTheme="majorHAnsi" w:eastAsiaTheme="minorEastAsia" w:hAnsiTheme="majorHAnsi"/>
-          <w:noProof/>
-          <w:sz w:val="24"/>
-          <w:szCs w:val="24"/>
-          <w:lang w:eastAsia="zh-CN"/>
-        </w:rPr>
-      </w:pPr>
-      <w:hyperlink w:anchor="_Toc369941470" w:history="1">
-        <w:r>
-          <w:rPr>
-            <w:rStyle w:val="Hyperlink"/>
-            <w:rFonts w:asciiTheme="majorHAnsi" w:hAnsiTheme="majorHAnsi"/>
-            <w:noProof/>
-            <w:sz w:val="24"/>
-            <w:szCs w:val="24"/>
-          </w:rPr>
-          <w:t>Figure 22: Take Attendance Auto Sequence Diagram</w:t>
-        </w:r>
-        <w:r>
-          <w:rPr>
-            <w:rFonts w:asciiTheme="majorHAnsi" w:hAnsiTheme="majorHAnsi"/>
-            <w:noProof/>
-            <w:webHidden/>
-            <w:sz w:val="24"/>
-            <w:szCs w:val="24"/>
-          </w:rPr>
-          <w:tab/>
-        </w:r>
-        <w:r>
-          <w:rPr>
-            <w:rFonts w:asciiTheme="majorHAnsi" w:hAnsiTheme="majorHAnsi"/>
-            <w:noProof/>
-            <w:webHidden/>
-            <w:sz w:val="24"/>
-            <w:szCs w:val="24"/>
-          </w:rPr>
-          <w:fldChar w:fldCharType="begin"/>
-        </w:r>
-        <w:r>
-          <w:rPr>
-            <w:rFonts w:asciiTheme="majorHAnsi" w:hAnsiTheme="majorHAnsi"/>
-            <w:noProof/>
-            <w:webHidden/>
-            <w:sz w:val="24"/>
-            <w:szCs w:val="24"/>
-          </w:rPr>
-          <w:instrText xml:space="preserve"> PAGEREF _Toc369941470 \h </w:instrText>
-        </w:r>
-        <w:r>
-          <w:rPr>
-            <w:rFonts w:asciiTheme="majorHAnsi" w:hAnsiTheme="majorHAnsi"/>
-            <w:noProof/>
-            <w:webHidden/>
-            <w:sz w:val="24"/>
-            <w:szCs w:val="24"/>
-          </w:rPr>
-        </w:r>
-        <w:r>
-          <w:rPr>
-            <w:rFonts w:asciiTheme="majorHAnsi" w:hAnsiTheme="majorHAnsi"/>
-            <w:noProof/>
-            <w:webHidden/>
-            <w:sz w:val="24"/>
-            <w:szCs w:val="24"/>
-          </w:rPr>
-          <w:fldChar w:fldCharType="separate"/>
-        </w:r>
-        <w:r>
-          <w:rPr>
-            <w:rFonts w:asciiTheme="majorHAnsi" w:hAnsiTheme="majorHAnsi"/>
-            <w:noProof/>
-            <w:webHidden/>
-            <w:sz w:val="24"/>
-            <w:szCs w:val="24"/>
-          </w:rPr>
-          <w:t>28</w:t>
-        </w:r>
-        <w:r>
-          <w:rPr>
-            <w:rFonts w:asciiTheme="majorHAnsi" w:hAnsiTheme="majorHAnsi"/>
-            <w:noProof/>
-            <w:webHidden/>
-            <w:sz w:val="24"/>
-            <w:szCs w:val="24"/>
-          </w:rPr>
-          <w:fldChar w:fldCharType="end"/>
-        </w:r>
-      </w:hyperlink>
-    </w:p>
-    <w:p>
-      <w:pPr>
-        <w:pStyle w:val="TableofFigures"/>
-        <w:tabs>
-          <w:tab w:val="right" w:leader="dot" w:pos="8778"/>
-        </w:tabs>
-        <w:rPr>
-          <w:rFonts w:asciiTheme="majorHAnsi" w:eastAsiaTheme="minorEastAsia" w:hAnsiTheme="majorHAnsi"/>
-          <w:noProof/>
-          <w:sz w:val="24"/>
-          <w:szCs w:val="24"/>
-          <w:lang w:eastAsia="zh-CN"/>
-        </w:rPr>
-      </w:pPr>
-      <w:hyperlink w:anchor="_Toc369941471" w:history="1">
-        <w:r>
-          <w:rPr>
-            <w:rStyle w:val="Hyperlink"/>
-            <w:rFonts w:asciiTheme="majorHAnsi" w:hAnsiTheme="majorHAnsi"/>
-            <w:noProof/>
-            <w:sz w:val="24"/>
-            <w:szCs w:val="24"/>
-          </w:rPr>
-          <w:t>Figure 23: Take Attendance Manual Sequence Diagram</w:t>
-        </w:r>
-        <w:r>
-          <w:rPr>
-            <w:rFonts w:asciiTheme="majorHAnsi" w:hAnsiTheme="majorHAnsi"/>
-            <w:noProof/>
-            <w:webHidden/>
-            <w:sz w:val="24"/>
-            <w:szCs w:val="24"/>
-          </w:rPr>
-          <w:tab/>
-        </w:r>
-        <w:r>
-          <w:rPr>
-            <w:rFonts w:asciiTheme="majorHAnsi" w:hAnsiTheme="majorHAnsi"/>
-            <w:noProof/>
-            <w:webHidden/>
-            <w:sz w:val="24"/>
-            <w:szCs w:val="24"/>
-          </w:rPr>
-          <w:fldChar w:fldCharType="begin"/>
-        </w:r>
-        <w:r>
-          <w:rPr>
-            <w:rFonts w:asciiTheme="majorHAnsi" w:hAnsiTheme="majorHAnsi"/>
-            <w:noProof/>
-            <w:webHidden/>
-            <w:sz w:val="24"/>
-            <w:szCs w:val="24"/>
-          </w:rPr>
-          <w:instrText xml:space="preserve"> PAGEREF _Toc369941471 \h </w:instrText>
-        </w:r>
-        <w:r>
-          <w:rPr>
-            <w:rFonts w:asciiTheme="majorHAnsi" w:hAnsiTheme="majorHAnsi"/>
-            <w:noProof/>
-            <w:webHidden/>
-            <w:sz w:val="24"/>
-            <w:szCs w:val="24"/>
-          </w:rPr>
-        </w:r>
-        <w:r>
-          <w:rPr>
-            <w:rFonts w:asciiTheme="majorHAnsi" w:hAnsiTheme="majorHAnsi"/>
-            <w:noProof/>
-            <w:webHidden/>
-            <w:sz w:val="24"/>
-            <w:szCs w:val="24"/>
-          </w:rPr>
-          <w:fldChar w:fldCharType="separate"/>
-        </w:r>
-        <w:r>
-          <w:rPr>
-            <w:rFonts w:asciiTheme="majorHAnsi" w:hAnsiTheme="majorHAnsi"/>
-            <w:noProof/>
-            <w:webHidden/>
-            <w:sz w:val="24"/>
-            <w:szCs w:val="24"/>
-          </w:rPr>
-          <w:t>28</w:t>
-        </w:r>
-        <w:r>
-          <w:rPr>
-            <w:rFonts w:asciiTheme="majorHAnsi" w:hAnsiTheme="majorHAnsi"/>
-            <w:noProof/>
-            <w:webHidden/>
-            <w:sz w:val="24"/>
-            <w:szCs w:val="24"/>
-          </w:rPr>
-          <w:fldChar w:fldCharType="end"/>
-        </w:r>
-      </w:hyperlink>
-    </w:p>
-    <w:p>
-      <w:pPr>
-        <w:pStyle w:val="TableofFigures"/>
-        <w:tabs>
-          <w:tab w:val="right" w:leader="dot" w:pos="8778"/>
-        </w:tabs>
-        <w:rPr>
-          <w:rFonts w:asciiTheme="majorHAnsi" w:eastAsiaTheme="minorEastAsia" w:hAnsiTheme="majorHAnsi"/>
-          <w:noProof/>
-          <w:sz w:val="24"/>
-          <w:szCs w:val="24"/>
-          <w:lang w:eastAsia="zh-CN"/>
-        </w:rPr>
-      </w:pPr>
-      <w:hyperlink w:anchor="_Toc369941472" w:history="1">
-        <w:r>
-          <w:rPr>
-            <w:rStyle w:val="Hyperlink"/>
-            <w:rFonts w:asciiTheme="majorHAnsi" w:hAnsiTheme="majorHAnsi"/>
-            <w:noProof/>
-            <w:sz w:val="24"/>
-            <w:szCs w:val="24"/>
-          </w:rPr>
-          <w:t>Figure 24: View Roll Call Detail Sequence Diagram</w:t>
-        </w:r>
-        <w:r>
-          <w:rPr>
-            <w:rFonts w:asciiTheme="majorHAnsi" w:hAnsiTheme="majorHAnsi"/>
-            <w:noProof/>
-            <w:webHidden/>
-            <w:sz w:val="24"/>
-            <w:szCs w:val="24"/>
-          </w:rPr>
-          <w:tab/>
-        </w:r>
-        <w:r>
-          <w:rPr>
-            <w:rFonts w:asciiTheme="majorHAnsi" w:hAnsiTheme="majorHAnsi"/>
-            <w:noProof/>
-            <w:webHidden/>
-            <w:sz w:val="24"/>
-            <w:szCs w:val="24"/>
-          </w:rPr>
-          <w:fldChar w:fldCharType="begin"/>
-        </w:r>
-        <w:r>
-          <w:rPr>
-            <w:rFonts w:asciiTheme="majorHAnsi" w:hAnsiTheme="majorHAnsi"/>
-            <w:noProof/>
-            <w:webHidden/>
-            <w:sz w:val="24"/>
-            <w:szCs w:val="24"/>
-          </w:rPr>
-          <w:instrText xml:space="preserve"> PAGEREF _Toc369941472 \h </w:instrText>
-        </w:r>
-        <w:r>
-          <w:rPr>
-            <w:rFonts w:asciiTheme="majorHAnsi" w:hAnsiTheme="majorHAnsi"/>
-            <w:noProof/>
-            <w:webHidden/>
-            <w:sz w:val="24"/>
-            <w:szCs w:val="24"/>
-          </w:rPr>
-        </w:r>
-        <w:r>
-          <w:rPr>
-            <w:rFonts w:asciiTheme="majorHAnsi" w:hAnsiTheme="majorHAnsi"/>
-            <w:noProof/>
-            <w:webHidden/>
-            <w:sz w:val="24"/>
-            <w:szCs w:val="24"/>
-          </w:rPr>
-          <w:fldChar w:fldCharType="separate"/>
-        </w:r>
-        <w:r>
-          <w:rPr>
-            <w:rFonts w:asciiTheme="majorHAnsi" w:hAnsiTheme="majorHAnsi"/>
-            <w:noProof/>
-            <w:webHidden/>
-            <w:sz w:val="24"/>
-            <w:szCs w:val="24"/>
-          </w:rPr>
-          <w:t>29</w:t>
-        </w:r>
-        <w:r>
-          <w:rPr>
-            <w:rFonts w:asciiTheme="majorHAnsi" w:hAnsiTheme="majorHAnsi"/>
-            <w:noProof/>
-            <w:webHidden/>
-            <w:sz w:val="24"/>
-            <w:szCs w:val="24"/>
-          </w:rPr>
-          <w:fldChar w:fldCharType="end"/>
-        </w:r>
-      </w:hyperlink>
-    </w:p>
-    <w:p>
-      <w:pPr>
-        <w:pStyle w:val="TableofFigures"/>
-        <w:tabs>
-          <w:tab w:val="right" w:leader="dot" w:pos="8778"/>
-        </w:tabs>
-        <w:rPr>
-          <w:rFonts w:asciiTheme="majorHAnsi" w:eastAsiaTheme="minorEastAsia" w:hAnsiTheme="majorHAnsi"/>
-          <w:noProof/>
-          <w:sz w:val="24"/>
-          <w:szCs w:val="24"/>
-          <w:lang w:eastAsia="zh-CN"/>
-        </w:rPr>
-      </w:pPr>
-      <w:hyperlink w:anchor="_Toc369941473" w:history="1">
-        <w:r>
-          <w:rPr>
-            <w:rStyle w:val="Hyperlink"/>
-            <w:rFonts w:asciiTheme="majorHAnsi" w:hAnsiTheme="majorHAnsi"/>
-            <w:noProof/>
-            <w:sz w:val="24"/>
-            <w:szCs w:val="24"/>
-          </w:rPr>
-          <w:t>Figure 25: Report Attendance by Class Sequence Diagram</w:t>
-        </w:r>
-        <w:r>
-          <w:rPr>
-            <w:rFonts w:asciiTheme="majorHAnsi" w:hAnsiTheme="majorHAnsi"/>
-            <w:noProof/>
-            <w:webHidden/>
-            <w:sz w:val="24"/>
-            <w:szCs w:val="24"/>
-          </w:rPr>
-          <w:tab/>
-        </w:r>
-        <w:r>
-          <w:rPr>
-            <w:rFonts w:asciiTheme="majorHAnsi" w:hAnsiTheme="majorHAnsi"/>
-            <w:noProof/>
-            <w:webHidden/>
-            <w:sz w:val="24"/>
-            <w:szCs w:val="24"/>
-          </w:rPr>
-          <w:fldChar w:fldCharType="begin"/>
-        </w:r>
-        <w:r>
-          <w:rPr>
-            <w:rFonts w:asciiTheme="majorHAnsi" w:hAnsiTheme="majorHAnsi"/>
-            <w:noProof/>
-            <w:webHidden/>
-            <w:sz w:val="24"/>
-            <w:szCs w:val="24"/>
-          </w:rPr>
-          <w:instrText xml:space="preserve"> PAGEREF _Toc369941473 \h </w:instrText>
-        </w:r>
-        <w:r>
-          <w:rPr>
-            <w:rFonts w:asciiTheme="majorHAnsi" w:hAnsiTheme="majorHAnsi"/>
-            <w:noProof/>
-            <w:webHidden/>
-            <w:sz w:val="24"/>
-            <w:szCs w:val="24"/>
-          </w:rPr>
-        </w:r>
-        <w:r>
-          <w:rPr>
-            <w:rFonts w:asciiTheme="majorHAnsi" w:hAnsiTheme="majorHAnsi"/>
-            <w:noProof/>
-            <w:webHidden/>
-            <w:sz w:val="24"/>
-            <w:szCs w:val="24"/>
-          </w:rPr>
-          <w:fldChar w:fldCharType="separate"/>
-        </w:r>
-        <w:r>
-          <w:rPr>
-            <w:rFonts w:asciiTheme="majorHAnsi" w:hAnsiTheme="majorHAnsi"/>
-            <w:noProof/>
-            <w:webHidden/>
-            <w:sz w:val="24"/>
-            <w:szCs w:val="24"/>
-          </w:rPr>
-          <w:t>29</w:t>
-        </w:r>
-        <w:r>
-          <w:rPr>
-            <w:rFonts w:asciiTheme="majorHAnsi" w:hAnsiTheme="majorHAnsi"/>
-            <w:noProof/>
-            <w:webHidden/>
-            <w:sz w:val="24"/>
-            <w:szCs w:val="24"/>
-          </w:rPr>
-          <w:fldChar w:fldCharType="end"/>
-        </w:r>
-      </w:hyperlink>
-    </w:p>
-    <w:p>
-      <w:pPr>
-        <w:pStyle w:val="TableofFigures"/>
-        <w:tabs>
-          <w:tab w:val="right" w:leader="dot" w:pos="8778"/>
-        </w:tabs>
-        <w:rPr>
-          <w:rFonts w:asciiTheme="majorHAnsi" w:eastAsiaTheme="minorEastAsia" w:hAnsiTheme="majorHAnsi"/>
-          <w:noProof/>
-          <w:sz w:val="24"/>
-          <w:szCs w:val="24"/>
-          <w:lang w:eastAsia="zh-CN"/>
-        </w:rPr>
-      </w:pPr>
-      <w:hyperlink w:anchor="_Toc369941474" w:history="1">
-        <w:r>
-          <w:rPr>
-            <w:rStyle w:val="Hyperlink"/>
-            <w:rFonts w:asciiTheme="majorHAnsi" w:hAnsiTheme="majorHAnsi"/>
-            <w:noProof/>
-            <w:sz w:val="24"/>
-            <w:szCs w:val="24"/>
-          </w:rPr>
-          <w:t>Figure 26: Check Present Rate Sequence Diagram</w:t>
-        </w:r>
-        <w:r>
-          <w:rPr>
-            <w:rFonts w:asciiTheme="majorHAnsi" w:hAnsiTheme="majorHAnsi"/>
-            <w:noProof/>
-            <w:webHidden/>
-            <w:sz w:val="24"/>
-            <w:szCs w:val="24"/>
-          </w:rPr>
-          <w:tab/>
-        </w:r>
-        <w:r>
-          <w:rPr>
-            <w:rFonts w:asciiTheme="majorHAnsi" w:hAnsiTheme="majorHAnsi"/>
-            <w:noProof/>
-            <w:webHidden/>
-            <w:sz w:val="24"/>
-            <w:szCs w:val="24"/>
-          </w:rPr>
-          <w:fldChar w:fldCharType="begin"/>
-        </w:r>
-        <w:r>
-          <w:rPr>
-            <w:rFonts w:asciiTheme="majorHAnsi" w:hAnsiTheme="majorHAnsi"/>
-            <w:noProof/>
-            <w:webHidden/>
-            <w:sz w:val="24"/>
-            <w:szCs w:val="24"/>
-          </w:rPr>
-          <w:instrText xml:space="preserve"> PAGEREF _Toc369941474 \h </w:instrText>
-        </w:r>
-        <w:r>
-          <w:rPr>
-            <w:rFonts w:asciiTheme="majorHAnsi" w:hAnsiTheme="majorHAnsi"/>
-            <w:noProof/>
-            <w:webHidden/>
-            <w:sz w:val="24"/>
-            <w:szCs w:val="24"/>
-          </w:rPr>
-        </w:r>
-        <w:r>
-          <w:rPr>
-            <w:rFonts w:asciiTheme="majorHAnsi" w:hAnsiTheme="majorHAnsi"/>
-            <w:noProof/>
-            <w:webHidden/>
-            <w:sz w:val="24"/>
-            <w:szCs w:val="24"/>
-          </w:rPr>
-          <w:fldChar w:fldCharType="separate"/>
-        </w:r>
-        <w:r>
-          <w:rPr>
-            <w:rFonts w:asciiTheme="majorHAnsi" w:hAnsiTheme="majorHAnsi"/>
-            <w:noProof/>
-            <w:webHidden/>
-            <w:sz w:val="24"/>
-            <w:szCs w:val="24"/>
-          </w:rPr>
-          <w:t>30</w:t>
-        </w:r>
-        <w:r>
-          <w:rPr>
-            <w:rFonts w:asciiTheme="majorHAnsi" w:hAnsiTheme="majorHAnsi"/>
-            <w:noProof/>
-            <w:webHidden/>
-            <w:sz w:val="24"/>
-            <w:szCs w:val="24"/>
-          </w:rPr>
-          <w:fldChar w:fldCharType="end"/>
-        </w:r>
-      </w:hyperlink>
-    </w:p>
-    <w:p>
-      <w:pPr>
-        <w:pStyle w:val="TableofFigures"/>
-        <w:tabs>
-          <w:tab w:val="right" w:leader="dot" w:pos="8778"/>
-        </w:tabs>
-        <w:rPr>
-          <w:rFonts w:asciiTheme="majorHAnsi" w:eastAsiaTheme="minorEastAsia" w:hAnsiTheme="majorHAnsi"/>
-          <w:noProof/>
-          <w:sz w:val="24"/>
-          <w:szCs w:val="24"/>
-          <w:lang w:eastAsia="zh-CN"/>
-        </w:rPr>
-      </w:pPr>
-      <w:hyperlink w:anchor="_Toc369941475" w:history="1">
-        <w:r>
-          <w:rPr>
-            <w:rStyle w:val="Hyperlink"/>
-            <w:rFonts w:asciiTheme="majorHAnsi" w:hAnsiTheme="majorHAnsi"/>
-            <w:noProof/>
-            <w:sz w:val="24"/>
-            <w:szCs w:val="24"/>
-          </w:rPr>
-          <w:t>Figure 27: Logical Diagram</w:t>
-        </w:r>
-        <w:r>
-          <w:rPr>
-            <w:rFonts w:asciiTheme="majorHAnsi" w:hAnsiTheme="majorHAnsi"/>
-            <w:noProof/>
-            <w:webHidden/>
-            <w:sz w:val="24"/>
-            <w:szCs w:val="24"/>
-          </w:rPr>
-          <w:tab/>
-        </w:r>
-        <w:r>
-          <w:rPr>
-            <w:rFonts w:asciiTheme="majorHAnsi" w:hAnsiTheme="majorHAnsi"/>
-            <w:noProof/>
-            <w:webHidden/>
-            <w:sz w:val="24"/>
-            <w:szCs w:val="24"/>
-          </w:rPr>
-          <w:fldChar w:fldCharType="begin"/>
-        </w:r>
-        <w:r>
-          <w:rPr>
-            <w:rFonts w:asciiTheme="majorHAnsi" w:hAnsiTheme="majorHAnsi"/>
-            <w:noProof/>
-            <w:webHidden/>
-            <w:sz w:val="24"/>
-            <w:szCs w:val="24"/>
-          </w:rPr>
-          <w:instrText xml:space="preserve"> PAGEREF _Toc369941475 \h </w:instrText>
-        </w:r>
-        <w:r>
-          <w:rPr>
-            <w:rFonts w:asciiTheme="majorHAnsi" w:hAnsiTheme="majorHAnsi"/>
-            <w:noProof/>
-            <w:webHidden/>
-            <w:sz w:val="24"/>
-            <w:szCs w:val="24"/>
-          </w:rPr>
-        </w:r>
-        <w:r>
-          <w:rPr>
-            <w:rFonts w:asciiTheme="majorHAnsi" w:hAnsiTheme="majorHAnsi"/>
-            <w:noProof/>
-            <w:webHidden/>
-            <w:sz w:val="24"/>
-            <w:szCs w:val="24"/>
-          </w:rPr>
-          <w:fldChar w:fldCharType="separate"/>
-        </w:r>
-        <w:r>
-          <w:rPr>
-            <w:rFonts w:asciiTheme="majorHAnsi" w:hAnsiTheme="majorHAnsi"/>
-            <w:noProof/>
-            <w:webHidden/>
-            <w:sz w:val="24"/>
-            <w:szCs w:val="24"/>
-          </w:rPr>
-          <w:t>31</w:t>
-        </w:r>
-        <w:r>
-          <w:rPr>
-            <w:rFonts w:asciiTheme="majorHAnsi" w:hAnsiTheme="majorHAnsi"/>
-            <w:noProof/>
-            <w:webHidden/>
-            <w:sz w:val="24"/>
-            <w:szCs w:val="24"/>
-          </w:rPr>
-          <w:fldChar w:fldCharType="end"/>
-        </w:r>
-      </w:hyperlink>
-    </w:p>
-    <w:p>
-      <w:pPr>
-        <w:pStyle w:val="TableofFigures"/>
-        <w:tabs>
-          <w:tab w:val="right" w:leader="dot" w:pos="8778"/>
-        </w:tabs>
-        <w:rPr>
-          <w:rFonts w:asciiTheme="majorHAnsi" w:eastAsiaTheme="minorEastAsia" w:hAnsiTheme="majorHAnsi"/>
-          <w:noProof/>
-          <w:sz w:val="24"/>
-          <w:szCs w:val="24"/>
-          <w:lang w:eastAsia="zh-CN"/>
-        </w:rPr>
-      </w:pPr>
-      <w:hyperlink w:anchor="_Toc369941476" w:history="1">
-        <w:r>
-          <w:rPr>
-            <w:rStyle w:val="Hyperlink"/>
-            <w:rFonts w:asciiTheme="majorHAnsi" w:hAnsiTheme="majorHAnsi"/>
-            <w:noProof/>
-            <w:sz w:val="24"/>
-            <w:szCs w:val="24"/>
-          </w:rPr>
-          <w:t>Figure 28: Example of Haar Future</w:t>
-        </w:r>
-        <w:r>
-          <w:rPr>
-            <w:rFonts w:asciiTheme="majorHAnsi" w:hAnsiTheme="majorHAnsi"/>
-            <w:noProof/>
-            <w:webHidden/>
-            <w:sz w:val="24"/>
-            <w:szCs w:val="24"/>
-          </w:rPr>
-          <w:tab/>
-        </w:r>
-        <w:r>
-          <w:rPr>
-            <w:rFonts w:asciiTheme="majorHAnsi" w:hAnsiTheme="majorHAnsi"/>
-            <w:noProof/>
-            <w:webHidden/>
-            <w:sz w:val="24"/>
-            <w:szCs w:val="24"/>
-          </w:rPr>
-          <w:fldChar w:fldCharType="begin"/>
-        </w:r>
-        <w:r>
-          <w:rPr>
-            <w:rFonts w:asciiTheme="majorHAnsi" w:hAnsiTheme="majorHAnsi"/>
-            <w:noProof/>
-            <w:webHidden/>
-            <w:sz w:val="24"/>
-            <w:szCs w:val="24"/>
-          </w:rPr>
-          <w:instrText xml:space="preserve"> PAGEREF _Toc369941476 \h </w:instrText>
-        </w:r>
-        <w:r>
-          <w:rPr>
-            <w:rFonts w:asciiTheme="majorHAnsi" w:hAnsiTheme="majorHAnsi"/>
-            <w:noProof/>
-            <w:webHidden/>
-            <w:sz w:val="24"/>
-            <w:szCs w:val="24"/>
-          </w:rPr>
-        </w:r>
-        <w:r>
-          <w:rPr>
-            <w:rFonts w:asciiTheme="majorHAnsi" w:hAnsiTheme="majorHAnsi"/>
-            <w:noProof/>
-            <w:webHidden/>
-            <w:sz w:val="24"/>
-            <w:szCs w:val="24"/>
-          </w:rPr>
-          <w:fldChar w:fldCharType="separate"/>
-        </w:r>
-        <w:r>
-          <w:rPr>
-            <w:rFonts w:asciiTheme="majorHAnsi" w:hAnsiTheme="majorHAnsi"/>
-            <w:noProof/>
-            <w:webHidden/>
-            <w:sz w:val="24"/>
-            <w:szCs w:val="24"/>
-          </w:rPr>
-          <w:t>38</w:t>
-        </w:r>
-        <w:r>
-          <w:rPr>
-            <w:rFonts w:asciiTheme="majorHAnsi" w:hAnsiTheme="majorHAnsi"/>
-            <w:noProof/>
-            <w:webHidden/>
-            <w:sz w:val="24"/>
-            <w:szCs w:val="24"/>
-          </w:rPr>
-          <w:fldChar w:fldCharType="end"/>
-        </w:r>
-      </w:hyperlink>
-    </w:p>
-    <w:p>
-      <w:pPr>
-        <w:pStyle w:val="TableofFigures"/>
-        <w:tabs>
-          <w:tab w:val="right" w:leader="dot" w:pos="8778"/>
-        </w:tabs>
-        <w:rPr>
-          <w:rFonts w:asciiTheme="majorHAnsi" w:eastAsiaTheme="minorEastAsia" w:hAnsiTheme="majorHAnsi"/>
-          <w:noProof/>
-          <w:sz w:val="24"/>
-          <w:szCs w:val="24"/>
-          <w:lang w:eastAsia="zh-CN"/>
-        </w:rPr>
-      </w:pPr>
-      <w:hyperlink w:anchor="_Toc369941477" w:history="1">
-        <w:r>
-          <w:rPr>
-            <w:rStyle w:val="Hyperlink"/>
-            <w:rFonts w:asciiTheme="majorHAnsi" w:hAnsiTheme="majorHAnsi"/>
-            <w:noProof/>
-            <w:sz w:val="24"/>
-            <w:szCs w:val="24"/>
-          </w:rPr>
-          <w:t>Figure 29: Apply Haar future to sub-window</w:t>
-        </w:r>
-        <w:r>
-          <w:rPr>
-            <w:rFonts w:asciiTheme="majorHAnsi" w:hAnsiTheme="majorHAnsi"/>
-            <w:noProof/>
-            <w:webHidden/>
-            <w:sz w:val="24"/>
-            <w:szCs w:val="24"/>
-          </w:rPr>
-          <w:tab/>
-        </w:r>
-        <w:r>
-          <w:rPr>
-            <w:rFonts w:asciiTheme="majorHAnsi" w:hAnsiTheme="majorHAnsi"/>
-            <w:noProof/>
-            <w:webHidden/>
-            <w:sz w:val="24"/>
-            <w:szCs w:val="24"/>
-          </w:rPr>
-          <w:fldChar w:fldCharType="begin"/>
-        </w:r>
-        <w:r>
-          <w:rPr>
-            <w:rFonts w:asciiTheme="majorHAnsi" w:hAnsiTheme="majorHAnsi"/>
-            <w:noProof/>
-            <w:webHidden/>
-            <w:sz w:val="24"/>
-            <w:szCs w:val="24"/>
-          </w:rPr>
-          <w:instrText xml:space="preserve"> PAGEREF _Toc369941477 \h </w:instrText>
-        </w:r>
-        <w:r>
-          <w:rPr>
-            <w:rFonts w:asciiTheme="majorHAnsi" w:hAnsiTheme="majorHAnsi"/>
-            <w:noProof/>
-            <w:webHidden/>
-            <w:sz w:val="24"/>
-            <w:szCs w:val="24"/>
-          </w:rPr>
-        </w:r>
-        <w:r>
-          <w:rPr>
-            <w:rFonts w:asciiTheme="majorHAnsi" w:hAnsiTheme="majorHAnsi"/>
-            <w:noProof/>
-            <w:webHidden/>
-            <w:sz w:val="24"/>
-            <w:szCs w:val="24"/>
-          </w:rPr>
-          <w:fldChar w:fldCharType="separate"/>
-        </w:r>
-        <w:r>
-          <w:rPr>
-            <w:rFonts w:asciiTheme="majorHAnsi" w:hAnsiTheme="majorHAnsi"/>
-            <w:noProof/>
-            <w:webHidden/>
-            <w:sz w:val="24"/>
-            <w:szCs w:val="24"/>
-          </w:rPr>
-          <w:t>39</w:t>
-        </w:r>
-        <w:r>
-          <w:rPr>
-            <w:rFonts w:asciiTheme="majorHAnsi" w:hAnsiTheme="majorHAnsi"/>
-            <w:noProof/>
-            <w:webHidden/>
-            <w:sz w:val="24"/>
-            <w:szCs w:val="24"/>
-          </w:rPr>
-          <w:fldChar w:fldCharType="end"/>
-        </w:r>
-      </w:hyperlink>
-    </w:p>
-    <w:p>
-      <w:pPr>
-        <w:pStyle w:val="TableofFigures"/>
-        <w:tabs>
-          <w:tab w:val="right" w:leader="dot" w:pos="8778"/>
-        </w:tabs>
-        <w:rPr>
-          <w:rFonts w:asciiTheme="majorHAnsi" w:eastAsiaTheme="minorEastAsia" w:hAnsiTheme="majorHAnsi"/>
-          <w:noProof/>
-          <w:sz w:val="24"/>
-          <w:szCs w:val="24"/>
-          <w:lang w:eastAsia="zh-CN"/>
-        </w:rPr>
-      </w:pPr>
-      <w:hyperlink w:anchor="_Toc369941478" w:history="1">
-        <w:r>
-          <w:rPr>
-            <w:rStyle w:val="Hyperlink"/>
-            <w:rFonts w:asciiTheme="majorHAnsi" w:hAnsiTheme="majorHAnsi"/>
-            <w:noProof/>
-            <w:sz w:val="24"/>
-            <w:szCs w:val="24"/>
-          </w:rPr>
-          <w:t>Figure 30: Classifier Cascade</w:t>
-        </w:r>
-        <w:r>
-          <w:rPr>
-            <w:rFonts w:asciiTheme="majorHAnsi" w:hAnsiTheme="majorHAnsi"/>
-            <w:noProof/>
-            <w:webHidden/>
-            <w:sz w:val="24"/>
-            <w:szCs w:val="24"/>
-          </w:rPr>
-          <w:tab/>
-        </w:r>
-        <w:r>
-          <w:rPr>
-            <w:rFonts w:asciiTheme="majorHAnsi" w:hAnsiTheme="majorHAnsi"/>
-            <w:noProof/>
-            <w:webHidden/>
-            <w:sz w:val="24"/>
-            <w:szCs w:val="24"/>
-          </w:rPr>
-          <w:fldChar w:fldCharType="begin"/>
-        </w:r>
-        <w:r>
-          <w:rPr>
-            <w:rFonts w:asciiTheme="majorHAnsi" w:hAnsiTheme="majorHAnsi"/>
-            <w:noProof/>
-            <w:webHidden/>
-            <w:sz w:val="24"/>
-            <w:szCs w:val="24"/>
-          </w:rPr>
-          <w:instrText xml:space="preserve"> PAGEREF _Toc369941478 \h </w:instrText>
-        </w:r>
-        <w:r>
-          <w:rPr>
-            <w:rFonts w:asciiTheme="majorHAnsi" w:hAnsiTheme="majorHAnsi"/>
-            <w:noProof/>
-            <w:webHidden/>
-            <w:sz w:val="24"/>
-            <w:szCs w:val="24"/>
-          </w:rPr>
-        </w:r>
-        <w:r>
-          <w:rPr>
-            <w:rFonts w:asciiTheme="majorHAnsi" w:hAnsiTheme="majorHAnsi"/>
-            <w:noProof/>
-            <w:webHidden/>
-            <w:sz w:val="24"/>
-            <w:szCs w:val="24"/>
-          </w:rPr>
-          <w:fldChar w:fldCharType="separate"/>
-        </w:r>
-        <w:r>
-          <w:rPr>
-            <w:rFonts w:asciiTheme="majorHAnsi" w:hAnsiTheme="majorHAnsi"/>
-            <w:noProof/>
-            <w:webHidden/>
-            <w:sz w:val="24"/>
-            <w:szCs w:val="24"/>
-          </w:rPr>
-          <w:t>39</w:t>
-        </w:r>
-        <w:r>
-          <w:rPr>
-            <w:rFonts w:asciiTheme="majorHAnsi" w:hAnsiTheme="majorHAnsi"/>
-            <w:noProof/>
-            <w:webHidden/>
-            <w:sz w:val="24"/>
-            <w:szCs w:val="24"/>
-          </w:rPr>
-          <w:fldChar w:fldCharType="end"/>
-        </w:r>
-      </w:hyperlink>
-    </w:p>
-    <w:p>
-      <w:pPr>
-        <w:pStyle w:val="TableofFigures"/>
-        <w:tabs>
-          <w:tab w:val="right" w:leader="dot" w:pos="8778"/>
-        </w:tabs>
-        <w:rPr>
-          <w:rFonts w:asciiTheme="majorHAnsi" w:eastAsiaTheme="minorEastAsia" w:hAnsiTheme="majorHAnsi"/>
-          <w:noProof/>
-          <w:sz w:val="24"/>
-          <w:szCs w:val="24"/>
-          <w:lang w:eastAsia="zh-CN"/>
-        </w:rPr>
-      </w:pPr>
-      <w:hyperlink w:anchor="_Toc369941479" w:history="1">
-        <w:r>
-          <w:rPr>
-            <w:rStyle w:val="Hyperlink"/>
-            <w:rFonts w:asciiTheme="majorHAnsi" w:hAnsiTheme="majorHAnsi"/>
-            <w:noProof/>
-            <w:sz w:val="24"/>
-            <w:szCs w:val="24"/>
-          </w:rPr>
-          <w:t>Figure 31: Viola-Jones method flowchart</w:t>
-        </w:r>
-        <w:r>
-          <w:rPr>
-            <w:rFonts w:asciiTheme="majorHAnsi" w:hAnsiTheme="majorHAnsi"/>
-            <w:noProof/>
-            <w:webHidden/>
-            <w:sz w:val="24"/>
-            <w:szCs w:val="24"/>
-          </w:rPr>
-          <w:tab/>
-        </w:r>
-        <w:r>
-          <w:rPr>
-            <w:rFonts w:asciiTheme="majorHAnsi" w:hAnsiTheme="majorHAnsi"/>
-            <w:noProof/>
-            <w:webHidden/>
-            <w:sz w:val="24"/>
-            <w:szCs w:val="24"/>
-          </w:rPr>
-          <w:fldChar w:fldCharType="begin"/>
-        </w:r>
-        <w:r>
-          <w:rPr>
-            <w:rFonts w:asciiTheme="majorHAnsi" w:hAnsiTheme="majorHAnsi"/>
-            <w:noProof/>
-            <w:webHidden/>
-            <w:sz w:val="24"/>
-            <w:szCs w:val="24"/>
-          </w:rPr>
-          <w:instrText xml:space="preserve"> PAGEREF _Toc369941479 \h </w:instrText>
-        </w:r>
-        <w:r>
-          <w:rPr>
-            <w:rFonts w:asciiTheme="majorHAnsi" w:hAnsiTheme="majorHAnsi"/>
-            <w:noProof/>
-            <w:webHidden/>
-            <w:sz w:val="24"/>
-            <w:szCs w:val="24"/>
-          </w:rPr>
-        </w:r>
-        <w:r>
-          <w:rPr>
-            <w:rFonts w:asciiTheme="majorHAnsi" w:hAnsiTheme="majorHAnsi"/>
-            <w:noProof/>
-            <w:webHidden/>
-            <w:sz w:val="24"/>
-            <w:szCs w:val="24"/>
-          </w:rPr>
-          <w:fldChar w:fldCharType="separate"/>
-        </w:r>
-        <w:r>
-          <w:rPr>
-            <w:rFonts w:asciiTheme="majorHAnsi" w:hAnsiTheme="majorHAnsi"/>
-            <w:noProof/>
-            <w:webHidden/>
-            <w:sz w:val="24"/>
-            <w:szCs w:val="24"/>
-          </w:rPr>
-          <w:t>41</w:t>
-        </w:r>
-        <w:r>
-          <w:rPr>
-            <w:rFonts w:asciiTheme="majorHAnsi" w:hAnsiTheme="majorHAnsi"/>
-            <w:noProof/>
-            <w:webHidden/>
-            <w:sz w:val="24"/>
-            <w:szCs w:val="24"/>
-          </w:rPr>
-          <w:fldChar w:fldCharType="end"/>
-        </w:r>
-      </w:hyperlink>
-    </w:p>
-    <w:p>
-      <w:pPr>
-        <w:pStyle w:val="TableofFigures"/>
-        <w:tabs>
-          <w:tab w:val="right" w:leader="dot" w:pos="8778"/>
-        </w:tabs>
-        <w:rPr>
-          <w:rFonts w:asciiTheme="majorHAnsi" w:eastAsiaTheme="minorEastAsia" w:hAnsiTheme="majorHAnsi"/>
-          <w:noProof/>
-          <w:sz w:val="24"/>
-          <w:szCs w:val="24"/>
-          <w:lang w:eastAsia="zh-CN"/>
-        </w:rPr>
-      </w:pPr>
-      <w:hyperlink w:anchor="_Toc369941480" w:history="1">
-        <w:r>
-          <w:rPr>
-            <w:rStyle w:val="Hyperlink"/>
-            <w:rFonts w:asciiTheme="majorHAnsi" w:hAnsiTheme="majorHAnsi"/>
-            <w:noProof/>
-            <w:sz w:val="24"/>
-            <w:szCs w:val="24"/>
-          </w:rPr>
-          <w:t>Figure 32: Face Recognition Process</w:t>
-        </w:r>
-        <w:r>
-          <w:rPr>
-            <w:rFonts w:asciiTheme="majorHAnsi" w:hAnsiTheme="majorHAnsi"/>
-            <w:noProof/>
-            <w:webHidden/>
-            <w:sz w:val="24"/>
-            <w:szCs w:val="24"/>
-          </w:rPr>
-          <w:tab/>
-        </w:r>
-        <w:r>
-          <w:rPr>
-            <w:rFonts w:asciiTheme="majorHAnsi" w:hAnsiTheme="majorHAnsi"/>
-            <w:noProof/>
-            <w:webHidden/>
-            <w:sz w:val="24"/>
-            <w:szCs w:val="24"/>
-          </w:rPr>
-          <w:fldChar w:fldCharType="begin"/>
-        </w:r>
-        <w:r>
-          <w:rPr>
-            <w:rFonts w:asciiTheme="majorHAnsi" w:hAnsiTheme="majorHAnsi"/>
-            <w:noProof/>
-            <w:webHidden/>
-            <w:sz w:val="24"/>
-            <w:szCs w:val="24"/>
-          </w:rPr>
-          <w:instrText xml:space="preserve"> PAGEREF _Toc369941480 \h </w:instrText>
-        </w:r>
-        <w:r>
-          <w:rPr>
-            <w:rFonts w:asciiTheme="majorHAnsi" w:hAnsiTheme="majorHAnsi"/>
-            <w:noProof/>
-            <w:webHidden/>
-            <w:sz w:val="24"/>
-            <w:szCs w:val="24"/>
-          </w:rPr>
-        </w:r>
-        <w:r>
-          <w:rPr>
-            <w:rFonts w:asciiTheme="majorHAnsi" w:hAnsiTheme="majorHAnsi"/>
-            <w:noProof/>
-            <w:webHidden/>
-            <w:sz w:val="24"/>
-            <w:szCs w:val="24"/>
-          </w:rPr>
-          <w:fldChar w:fldCharType="separate"/>
-        </w:r>
-        <w:r>
-          <w:rPr>
-            <w:rFonts w:asciiTheme="majorHAnsi" w:hAnsiTheme="majorHAnsi"/>
-            <w:noProof/>
-            <w:webHidden/>
-            <w:sz w:val="24"/>
-            <w:szCs w:val="24"/>
-          </w:rPr>
-          <w:t>42</w:t>
-        </w:r>
-        <w:r>
-          <w:rPr>
-            <w:rFonts w:asciiTheme="majorHAnsi" w:hAnsiTheme="majorHAnsi"/>
-            <w:noProof/>
-            <w:webHidden/>
-            <w:sz w:val="24"/>
-            <w:szCs w:val="24"/>
-          </w:rPr>
-          <w:fldChar w:fldCharType="end"/>
-        </w:r>
-      </w:hyperlink>
-    </w:p>
-    <w:p>
-      <w:pPr>
-        <w:pStyle w:val="TableofFigures"/>
-        <w:tabs>
-          <w:tab w:val="right" w:leader="dot" w:pos="8778"/>
-        </w:tabs>
-        <w:rPr>
-          <w:rFonts w:asciiTheme="majorHAnsi" w:eastAsiaTheme="minorEastAsia" w:hAnsiTheme="majorHAnsi"/>
-          <w:noProof/>
-          <w:sz w:val="24"/>
-          <w:szCs w:val="24"/>
-          <w:lang w:eastAsia="zh-CN"/>
-        </w:rPr>
-      </w:pPr>
-      <w:hyperlink w:anchor="_Toc369941481" w:history="1">
-        <w:r>
-          <w:rPr>
-            <w:rStyle w:val="Hyperlink"/>
-            <w:rFonts w:asciiTheme="majorHAnsi" w:hAnsiTheme="majorHAnsi"/>
-            <w:noProof/>
-            <w:sz w:val="24"/>
-            <w:szCs w:val="24"/>
-          </w:rPr>
-          <w:t>Figure 33: Face Recognition Algorithm Flowchart</w:t>
-        </w:r>
-        <w:r>
-          <w:rPr>
-            <w:rFonts w:asciiTheme="majorHAnsi" w:hAnsiTheme="majorHAnsi"/>
-            <w:noProof/>
-            <w:webHidden/>
-            <w:sz w:val="24"/>
-            <w:szCs w:val="24"/>
-          </w:rPr>
-          <w:tab/>
-        </w:r>
-        <w:r>
-          <w:rPr>
-            <w:rFonts w:asciiTheme="majorHAnsi" w:hAnsiTheme="majorHAnsi"/>
-            <w:noProof/>
-            <w:webHidden/>
-            <w:sz w:val="24"/>
-            <w:szCs w:val="24"/>
-          </w:rPr>
-          <w:fldChar w:fldCharType="begin"/>
-        </w:r>
-        <w:r>
-          <w:rPr>
-            <w:rFonts w:asciiTheme="majorHAnsi" w:hAnsiTheme="majorHAnsi"/>
-            <w:noProof/>
-            <w:webHidden/>
-            <w:sz w:val="24"/>
-            <w:szCs w:val="24"/>
-          </w:rPr>
-          <w:instrText xml:space="preserve"> PAGEREF _Toc369941481 \h </w:instrText>
-        </w:r>
-        <w:r>
-          <w:rPr>
-            <w:rFonts w:asciiTheme="majorHAnsi" w:hAnsiTheme="majorHAnsi"/>
-            <w:noProof/>
-            <w:webHidden/>
-            <w:sz w:val="24"/>
-            <w:szCs w:val="24"/>
-          </w:rPr>
-        </w:r>
-        <w:r>
-          <w:rPr>
-            <w:rFonts w:asciiTheme="majorHAnsi" w:hAnsiTheme="majorHAnsi"/>
-            <w:noProof/>
-            <w:webHidden/>
-            <w:sz w:val="24"/>
-            <w:szCs w:val="24"/>
-          </w:rPr>
-          <w:fldChar w:fldCharType="separate"/>
-        </w:r>
-        <w:r>
-          <w:rPr>
-            <w:rFonts w:asciiTheme="majorHAnsi" w:hAnsiTheme="majorHAnsi"/>
-            <w:noProof/>
-            <w:webHidden/>
-            <w:sz w:val="24"/>
-            <w:szCs w:val="24"/>
-          </w:rPr>
-          <w:t>44</w:t>
-        </w:r>
-        <w:r>
-          <w:rPr>
-            <w:rFonts w:asciiTheme="majorHAnsi" w:hAnsiTheme="majorHAnsi"/>
-            <w:noProof/>
-            <w:webHidden/>
-            <w:sz w:val="24"/>
-            <w:szCs w:val="24"/>
           </w:rPr>
           <w:fldChar w:fldCharType="end"/>
         </w:r>
@@ -5287,8 +1927,8 @@
           <w:sz w:val="32"/>
         </w:rPr>
       </w:pPr>
-      <w:bookmarkStart w:id="4" w:name="_Toc367813645"/>
-      <w:bookmarkStart w:id="5" w:name="_Toc389773334"/>
+      <w:bookmarkStart w:id="3" w:name="_Toc367813645"/>
+      <w:bookmarkStart w:id="4" w:name="_Toc389773334"/>
       <w:r>
         <w:rPr>
           <w:sz w:val="32"/>
@@ -5296,8 +1936,8 @@
         <w:lastRenderedPageBreak/>
         <w:t>Definitions, Acronyms, and Abbreviations</w:t>
       </w:r>
+      <w:bookmarkEnd w:id="3"/>
       <w:bookmarkEnd w:id="4"/>
-      <w:bookmarkEnd w:id="5"/>
     </w:p>
     <w:tbl>
       <w:tblPr>
@@ -5391,20 +2031,23 @@
         <w:pStyle w:val="Heading1"/>
         <w:ind w:left="450" w:hanging="360"/>
       </w:pPr>
-      <w:bookmarkStart w:id="6" w:name="_Toc389773335"/>
+      <w:bookmarkStart w:id="5" w:name="_Toc389773335"/>
       <w:r>
         <w:lastRenderedPageBreak/>
-        <w:t xml:space="preserve">Report No.4 Software </w:t>
+        <w:t>Report No.4 Software Des</w:t>
       </w:r>
-      <w:proofErr w:type="spellStart"/>
       <w:r>
-        <w:t>Desgin</w:t>
+        <w:t>i</w:t>
       </w:r>
-      <w:proofErr w:type="spellEnd"/>
       <w:r>
-        <w:t xml:space="preserve"> Description</w:t>
+        <w:t>g</w:t>
       </w:r>
+      <w:bookmarkStart w:id="6" w:name="_GoBack"/>
       <w:bookmarkEnd w:id="6"/>
+      <w:r>
+        <w:t>n Description</w:t>
+      </w:r>
+      <w:bookmarkEnd w:id="5"/>
     </w:p>
     <w:p>
       <w:pPr>
@@ -5595,6 +2238,7 @@
       <w:r>
         <w:rPr>
           <w:noProof/>
+          <w:lang w:eastAsia="en-US"/>
         </w:rPr>
         <w:drawing>
           <wp:inline distT="0" distB="0" distL="0" distR="0" wp14:anchorId="5C12C089" wp14:editId="56712162">
@@ -5657,7 +2301,7 @@
           <w:szCs w:val="24"/>
         </w:rPr>
       </w:pPr>
-      <w:bookmarkStart w:id="9" w:name="_Toc369941449"/>
+      <w:bookmarkStart w:id="9" w:name="_Toc390351605"/>
       <w:r>
         <w:rPr>
           <w:rFonts w:asciiTheme="majorHAnsi" w:hAnsiTheme="majorHAnsi"/>
@@ -5930,7 +2574,7 @@
           <w:rPr>
             <w:noProof/>
           </w:rPr>
-          <w:t>1</w:t>
+          <w:t>6</w:t>
         </w:r>
         <w:r>
           <w:rPr>
@@ -6097,7 +2741,6 @@
     <w:lvl w:ilvl="0" w:tplc="D5720526">
       <w:start w:val="1"/>
       <w:numFmt w:val="upperLetter"/>
-      <w:pStyle w:val="Heading1"/>
       <w:lvlText w:val="%1."/>
       <w:lvlJc w:val="left"/>
       <w:pPr>
@@ -6500,7 +3143,6 @@
     <w:lvl w:ilvl="0">
       <w:start w:val="1"/>
       <w:numFmt w:val="decimal"/>
-      <w:pStyle w:val="Heading2"/>
       <w:lvlText w:val="%1."/>
       <w:lvlJc w:val="left"/>
       <w:pPr>
@@ -6513,7 +3155,6 @@
     <w:lvl w:ilvl="1">
       <w:start w:val="1"/>
       <w:numFmt w:val="decimal"/>
-      <w:pStyle w:val="Heading3"/>
       <w:isLgl/>
       <w:lvlText w:val="%1.%2"/>
       <w:lvlJc w:val="left"/>
@@ -6527,7 +3168,6 @@
     <w:lvl w:ilvl="2">
       <w:start w:val="1"/>
       <w:numFmt w:val="decimal"/>
-      <w:pStyle w:val="Heading4"/>
       <w:isLgl/>
       <w:lvlText w:val="%1.%2.%3"/>
       <w:lvlJc w:val="left"/>
@@ -6541,7 +3181,6 @@
     <w:lvl w:ilvl="3">
       <w:start w:val="1"/>
       <w:numFmt w:val="decimal"/>
-      <w:pStyle w:val="Heading5"/>
       <w:isLgl/>
       <w:lvlText w:val="%1.%2.%3.%4"/>
       <w:lvlJc w:val="left"/>
@@ -9507,7 +6146,7 @@
 </file>
 
 <file path=customXml/itemProps1.xml><?xml version="1.0" encoding="utf-8"?>
-<ds:datastoreItem xmlns:ds="http://schemas.openxmlformats.org/officeDocument/2006/customXml" ds:itemID="{529328D4-640E-44D6-BAD9-9ABC90D2D330}">
+<ds:datastoreItem xmlns:ds="http://schemas.openxmlformats.org/officeDocument/2006/customXml" ds:itemID="{8AADFC79-60AE-46F0-B8ED-052B2A3E9ACA}">
   <ds:schemaRefs>
     <ds:schemaRef ds:uri="http://schemas.openxmlformats.org/officeDocument/2006/bibliography"/>
   </ds:schemaRefs>

</xml_diff>

<commit_message>
Commit for report 4
</commit_message>
<xml_diff>
--- a/Document/Report/Report 4 - Group 2.docx
+++ b/Document/Report/Report 4 - Group 2.docx
@@ -2042,8 +2042,6 @@
       <w:r>
         <w:t>g</w:t>
       </w:r>
-      <w:bookmarkStart w:id="6" w:name="_GoBack"/>
-      <w:bookmarkEnd w:id="6"/>
       <w:r>
         <w:t>n Description</w:t>
       </w:r>
@@ -2063,11 +2061,11 @@
         <w:adjustRightInd w:val="0"/>
         <w:spacing w:before="100" w:after="240" w:line="240" w:lineRule="auto"/>
       </w:pPr>
-      <w:bookmarkStart w:id="7" w:name="_Toc389773336"/>
+      <w:bookmarkStart w:id="6" w:name="_Toc389773336"/>
       <w:r>
         <w:t>Design Overview</w:t>
       </w:r>
-      <w:bookmarkEnd w:id="7"/>
+      <w:bookmarkEnd w:id="6"/>
     </w:p>
     <w:p>
       <w:pPr>
@@ -2223,12 +2221,12 @@
         <w:adjustRightInd w:val="0"/>
         <w:spacing w:before="100" w:after="240" w:line="240" w:lineRule="auto"/>
       </w:pPr>
-      <w:bookmarkStart w:id="8" w:name="_Toc389773337"/>
+      <w:bookmarkStart w:id="7" w:name="_Toc389773337"/>
       <w:r>
         <w:lastRenderedPageBreak/>
         <w:t>System Architectural Design</w:t>
       </w:r>
-      <w:bookmarkEnd w:id="8"/>
+      <w:bookmarkEnd w:id="7"/>
     </w:p>
     <w:p>
       <w:pPr>
@@ -2241,10 +2239,10 @@
           <w:lang w:eastAsia="en-US"/>
         </w:rPr>
         <w:drawing>
-          <wp:inline distT="0" distB="0" distL="0" distR="0" wp14:anchorId="5C12C089" wp14:editId="56712162">
-            <wp:extent cx="3900332" cy="3752193"/>
-            <wp:effectExtent l="0" t="0" r="5080" b="1270"/>
-            <wp:docPr id="11" name="Picture 11" descr="MVC"/>
+          <wp:inline distT="0" distB="0" distL="0" distR="0">
+            <wp:extent cx="4762500" cy="3811270"/>
+            <wp:effectExtent l="0" t="0" r="0" b="0"/>
+            <wp:docPr id="2" name="Picture 2" descr="C:\Users\Su Tran\Desktop\online-medical-consultant-system\Document\Report\Reference\mvc3.png"/>
             <wp:cNvGraphicFramePr>
               <a:graphicFrameLocks xmlns:a="http://schemas.openxmlformats.org/drawingml/2006/main" noChangeAspect="1"/>
             </wp:cNvGraphicFramePr>
@@ -2252,7 +2250,7 @@
               <a:graphicData uri="http://schemas.openxmlformats.org/drawingml/2006/picture">
                 <pic:pic xmlns:pic="http://schemas.openxmlformats.org/drawingml/2006/picture">
                   <pic:nvPicPr>
-                    <pic:cNvPr id="0" name="Picture 1" descr="MVC"/>
+                    <pic:cNvPr id="0" name="Picture 1" descr="C:\Users\Su Tran\Desktop\online-medical-consultant-system\Document\Report\Reference\mvc3.png"/>
                     <pic:cNvPicPr>
                       <a:picLocks noChangeAspect="1" noChangeArrowheads="1"/>
                     </pic:cNvPicPr>
@@ -2273,7 +2271,7 @@
                   <pic:spPr bwMode="auto">
                     <a:xfrm>
                       <a:off x="0" y="0"/>
-                      <a:ext cx="3900572" cy="3752423"/>
+                      <a:ext cx="4762500" cy="3811270"/>
                     </a:xfrm>
                     <a:prstGeom prst="rect">
                       <a:avLst/>
@@ -2301,7 +2299,7 @@
           <w:szCs w:val="24"/>
         </w:rPr>
       </w:pPr>
-      <w:bookmarkStart w:id="9" w:name="_Toc390351605"/>
+      <w:bookmarkStart w:id="8" w:name="_Toc390351605"/>
       <w:r>
         <w:rPr>
           <w:rFonts w:asciiTheme="majorHAnsi" w:hAnsiTheme="majorHAnsi"/>
@@ -2366,7 +2364,7 @@
         </w:rPr>
         <w:t>: MVC Architecture</w:t>
       </w:r>
-      <w:bookmarkEnd w:id="9"/>
+      <w:bookmarkEnd w:id="8"/>
     </w:p>
     <w:p>
       <w:pPr>
@@ -2389,7 +2387,29 @@
           <w:sz w:val="24"/>
           <w:szCs w:val="24"/>
         </w:rPr>
-        <w:t>(http://www.w3schools.com/aspnet/mvc_intro.asp)</w:t>
+        <w:t>(</w:t>
+      </w:r>
+      <w:r>
+        <w:rPr>
+          <w:rFonts w:asciiTheme="majorHAnsi" w:hAnsiTheme="majorHAnsi"/>
+          <w:b/>
+          <w:bCs/>
+          <w:color w:val="000000" w:themeColor="text1"/>
+          <w:sz w:val="24"/>
+          <w:szCs w:val="24"/>
+        </w:rPr>
+        <w:t>http://smist08.wordpress.com/tag/mvc/</w:t>
+      </w:r>
+      <w:r>
+        <w:rPr>
+          <w:rFonts w:asciiTheme="majorHAnsi" w:hAnsiTheme="majorHAnsi"/>
+          <w:b/>
+          <w:bCs/>
+          <w:color w:val="000000" w:themeColor="text1"/>
+          <w:sz w:val="24"/>
+          <w:szCs w:val="24"/>
+        </w:rPr>
+        <w:t>)</w:t>
       </w:r>
     </w:p>
     <w:p/>
@@ -2487,6 +2507,44 @@
         </w:rPr>
         <w:br/>
         <w:t>Typically controllers read data from a view, control user input, and send input data to the model.</w:t>
+      </w:r>
+    </w:p>
+    <w:p>
+      <w:pPr>
+        <w:pStyle w:val="NormalWeb"/>
+        <w:rPr>
+          <w:rFonts w:asciiTheme="majorHAnsi" w:eastAsiaTheme="minorHAnsi" w:hAnsiTheme="majorHAnsi" w:cstheme="minorBidi"/>
+          <w:lang w:eastAsia="en-US"/>
+        </w:rPr>
+      </w:pPr>
+      <w:r>
+        <w:rPr>
+          <w:rFonts w:asciiTheme="majorHAnsi" w:hAnsiTheme="majorHAnsi"/>
+          <w:b/>
+          <w:bCs/>
+          <w:color w:val="000000" w:themeColor="text1"/>
+        </w:rPr>
+        <w:t>(</w:t>
+      </w:r>
+      <w:bookmarkStart w:id="9" w:name="_GoBack"/>
+      <w:bookmarkEnd w:id="9"/>
+      <w:r>
+        <w:rPr>
+          <w:rFonts w:asciiTheme="majorHAnsi" w:hAnsiTheme="majorHAnsi"/>
+          <w:b/>
+          <w:bCs/>
+          <w:color w:val="000000" w:themeColor="text1"/>
+        </w:rPr>
+        <w:t>http://www.w3schools.com/aspnet/mvc_intro.asp</w:t>
+      </w:r>
+      <w:r>
+        <w:rPr>
+          <w:rFonts w:asciiTheme="majorHAnsi" w:hAnsiTheme="majorHAnsi"/>
+          <w:b/>
+          <w:bCs/>
+          <w:color w:val="000000" w:themeColor="text1"/>
+        </w:rPr>
+        <w:t>)</w:t>
       </w:r>
     </w:p>
     <w:sectPr>
@@ -2574,7 +2632,7 @@
           <w:rPr>
             <w:noProof/>
           </w:rPr>
-          <w:t>6</w:t>
+          <w:t>7</w:t>
         </w:r>
         <w:r>
           <w:rPr>
@@ -6146,7 +6204,7 @@
 </file>
 
 <file path=customXml/itemProps1.xml><?xml version="1.0" encoding="utf-8"?>
-<ds:datastoreItem xmlns:ds="http://schemas.openxmlformats.org/officeDocument/2006/customXml" ds:itemID="{8AADFC79-60AE-46F0-B8ED-052B2A3E9ACA}">
+<ds:datastoreItem xmlns:ds="http://schemas.openxmlformats.org/officeDocument/2006/customXml" ds:itemID="{E573EF88-28F4-4E58-8464-CD8C279B2E90}">
   <ds:schemaRefs>
     <ds:schemaRef ds:uri="http://schemas.openxmlformats.org/officeDocument/2006/bibliography"/>
   </ds:schemaRefs>

</xml_diff>

<commit_message>
[Update document] Add more sequence diagram
</commit_message>
<xml_diff>
--- a/Document/Report/Report 4 - Group 2.docx
+++ b/Document/Report/Report 4 - Group 2.docx
@@ -60,6 +60,7 @@
                     <w:rPr>
                       <w:rFonts w:asciiTheme="majorHAnsi" w:eastAsia="Times New Roman" w:hAnsiTheme="majorHAnsi"/>
                       <w:noProof/>
+                      <w:lang w:eastAsia="en-US"/>
                     </w:rPr>
                     <w:drawing>
                       <wp:inline distT="0" distB="0" distL="0" distR="0" wp14:anchorId="0351AAD8" wp14:editId="6F13C628">
@@ -484,77 +485,13 @@
                             <w:szCs w:val="24"/>
                           </w:rPr>
                         </w:pPr>
-                        <w:proofErr w:type="spellStart"/>
                         <w:r>
                           <w:rPr>
                             <w:rFonts w:asciiTheme="majorHAnsi" w:hAnsiTheme="majorHAnsi"/>
                             <w:sz w:val="24"/>
                             <w:szCs w:val="24"/>
                           </w:rPr>
-                          <w:t>Trần</w:t>
-                        </w:r>
-                        <w:proofErr w:type="spellEnd"/>
-                        <w:r>
-                          <w:rPr>
-                            <w:rFonts w:asciiTheme="majorHAnsi" w:hAnsiTheme="majorHAnsi"/>
-                            <w:sz w:val="24"/>
-                            <w:szCs w:val="24"/>
-                          </w:rPr>
-                          <w:t xml:space="preserve"> </w:t>
-                        </w:r>
-                        <w:proofErr w:type="spellStart"/>
-                        <w:r>
-                          <w:rPr>
-                            <w:rFonts w:asciiTheme="majorHAnsi" w:hAnsiTheme="majorHAnsi"/>
-                            <w:sz w:val="24"/>
-                            <w:szCs w:val="24"/>
-                          </w:rPr>
-                          <w:t>Nguyên</w:t>
-                        </w:r>
-                        <w:proofErr w:type="spellEnd"/>
-                        <w:r>
-                          <w:rPr>
-                            <w:rFonts w:asciiTheme="majorHAnsi" w:hAnsiTheme="majorHAnsi"/>
-                            <w:sz w:val="24"/>
-                            <w:szCs w:val="24"/>
-                          </w:rPr>
-                          <w:t xml:space="preserve"> </w:t>
-                        </w:r>
-                        <w:proofErr w:type="spellStart"/>
-                        <w:r>
-                          <w:rPr>
-                            <w:rFonts w:asciiTheme="majorHAnsi" w:hAnsiTheme="majorHAnsi"/>
-                            <w:sz w:val="24"/>
-                            <w:szCs w:val="24"/>
-                          </w:rPr>
-                          <w:t>Tiến</w:t>
-                        </w:r>
-                        <w:proofErr w:type="spellEnd"/>
-                        <w:r>
-                          <w:rPr>
-                            <w:rFonts w:asciiTheme="majorHAnsi" w:hAnsiTheme="majorHAnsi"/>
-                            <w:sz w:val="24"/>
-                            <w:szCs w:val="24"/>
-                          </w:rPr>
-                          <w:t xml:space="preserve"> </w:t>
-                        </w:r>
-                        <w:proofErr w:type="spellStart"/>
-                        <w:r>
-                          <w:rPr>
-                            <w:rFonts w:asciiTheme="majorHAnsi" w:hAnsiTheme="majorHAnsi"/>
-                            <w:sz w:val="24"/>
-                            <w:szCs w:val="24"/>
-                          </w:rPr>
-                          <w:t>Sứ</w:t>
-                        </w:r>
-                        <w:proofErr w:type="spellEnd"/>
-                        <w:r>
-                          <w:rPr>
-                            <w:rFonts w:asciiTheme="majorHAnsi" w:hAnsiTheme="majorHAnsi"/>
-                            <w:sz w:val="24"/>
-                            <w:szCs w:val="24"/>
-                          </w:rPr>
-                          <w:t xml:space="preserve"> - Team Leader - SE60781</w:t>
+                          <w:t>Trần Nguyên Tiến Sứ - Team Leader - SE60781</w:t>
                         </w:r>
                       </w:p>
                       <w:p>
@@ -567,41 +504,13 @@
                             <w:szCs w:val="24"/>
                           </w:rPr>
                         </w:pPr>
-                        <w:proofErr w:type="spellStart"/>
                         <w:r>
                           <w:rPr>
                             <w:rFonts w:asciiTheme="majorHAnsi" w:hAnsiTheme="majorHAnsi"/>
                             <w:sz w:val="24"/>
                             <w:szCs w:val="24"/>
                           </w:rPr>
-                          <w:t>Trần</w:t>
-                        </w:r>
-                        <w:proofErr w:type="spellEnd"/>
-                        <w:r>
-                          <w:rPr>
-                            <w:rFonts w:asciiTheme="majorHAnsi" w:hAnsiTheme="majorHAnsi"/>
-                            <w:sz w:val="24"/>
-                            <w:szCs w:val="24"/>
-                          </w:rPr>
-                          <w:t xml:space="preserve"> Cao </w:t>
-                        </w:r>
-                        <w:proofErr w:type="spellStart"/>
-                        <w:r>
-                          <w:rPr>
-                            <w:rFonts w:asciiTheme="majorHAnsi" w:hAnsiTheme="majorHAnsi"/>
-                            <w:sz w:val="24"/>
-                            <w:szCs w:val="24"/>
-                          </w:rPr>
-                          <w:t>Danh</w:t>
-                        </w:r>
-                        <w:proofErr w:type="spellEnd"/>
-                        <w:r>
-                          <w:rPr>
-                            <w:rFonts w:asciiTheme="majorHAnsi" w:hAnsiTheme="majorHAnsi"/>
-                            <w:sz w:val="24"/>
-                            <w:szCs w:val="24"/>
-                          </w:rPr>
-                          <w:t xml:space="preserve"> - Team Member - SE60705</w:t>
+                          <w:t>Trần Cao Danh - Team Member - SE60705</w:t>
                         </w:r>
                       </w:p>
                       <w:p>
@@ -614,59 +523,13 @@
                             <w:szCs w:val="24"/>
                           </w:rPr>
                         </w:pPr>
-                        <w:proofErr w:type="spellStart"/>
                         <w:r>
                           <w:rPr>
                             <w:rFonts w:asciiTheme="majorHAnsi" w:hAnsiTheme="majorHAnsi"/>
                             <w:sz w:val="24"/>
                             <w:szCs w:val="24"/>
                           </w:rPr>
-                          <w:t>Trương</w:t>
-                        </w:r>
-                        <w:proofErr w:type="spellEnd"/>
-                        <w:r>
-                          <w:rPr>
-                            <w:rFonts w:asciiTheme="majorHAnsi" w:hAnsiTheme="majorHAnsi"/>
-                            <w:sz w:val="24"/>
-                            <w:szCs w:val="24"/>
-                          </w:rPr>
-                          <w:t xml:space="preserve"> </w:t>
-                        </w:r>
-                        <w:proofErr w:type="spellStart"/>
-                        <w:r>
-                          <w:rPr>
-                            <w:rFonts w:asciiTheme="majorHAnsi" w:hAnsiTheme="majorHAnsi"/>
-                            <w:sz w:val="24"/>
-                            <w:szCs w:val="24"/>
-                          </w:rPr>
-                          <w:t>Hải</w:t>
-                        </w:r>
-                        <w:proofErr w:type="spellEnd"/>
-                        <w:r>
-                          <w:rPr>
-                            <w:rFonts w:asciiTheme="majorHAnsi" w:hAnsiTheme="majorHAnsi"/>
-                            <w:sz w:val="24"/>
-                            <w:szCs w:val="24"/>
-                          </w:rPr>
-                          <w:t xml:space="preserve"> </w:t>
-                        </w:r>
-                        <w:proofErr w:type="spellStart"/>
-                        <w:r>
-                          <w:rPr>
-                            <w:rFonts w:asciiTheme="majorHAnsi" w:hAnsiTheme="majorHAnsi"/>
-                            <w:sz w:val="24"/>
-                            <w:szCs w:val="24"/>
-                          </w:rPr>
-                          <w:t>Đăng</w:t>
-                        </w:r>
-                        <w:proofErr w:type="spellEnd"/>
-                        <w:r>
-                          <w:rPr>
-                            <w:rFonts w:asciiTheme="majorHAnsi" w:hAnsiTheme="majorHAnsi"/>
-                            <w:sz w:val="24"/>
-                            <w:szCs w:val="24"/>
-                          </w:rPr>
-                          <w:t xml:space="preserve"> - Team Member - SE60841</w:t>
+                          <w:t>Trương Hải Đăng - Team Member - SE60841</w:t>
                         </w:r>
                       </w:p>
                       <w:p>
@@ -678,7 +541,6 @@
                             <w:szCs w:val="24"/>
                           </w:rPr>
                         </w:pPr>
-                        <w:proofErr w:type="spellStart"/>
                         <w:r>
                           <w:rPr>
                             <w:rFonts w:asciiTheme="majorHAnsi" w:hAnsiTheme="majorHAnsi"/>
@@ -693,52 +555,7 @@
                             <w:sz w:val="24"/>
                             <w:szCs w:val="24"/>
                           </w:rPr>
-                          <w:t>i</w:t>
-                        </w:r>
-                        <w:proofErr w:type="spellEnd"/>
-                        <w:r>
-                          <w:rPr>
-                            <w:rFonts w:asciiTheme="majorHAnsi" w:hAnsiTheme="majorHAnsi"/>
-                            <w:sz w:val="24"/>
-                            <w:szCs w:val="24"/>
-                          </w:rPr>
-                          <w:t xml:space="preserve"> </w:t>
-                        </w:r>
-                        <w:proofErr w:type="spellStart"/>
-                        <w:r>
-                          <w:rPr>
-                            <w:rFonts w:asciiTheme="majorHAnsi" w:hAnsiTheme="majorHAnsi"/>
-                            <w:sz w:val="24"/>
-                            <w:szCs w:val="24"/>
-                          </w:rPr>
-                          <w:t>Nguyên</w:t>
-                        </w:r>
-                        <w:proofErr w:type="spellEnd"/>
-                        <w:r>
-                          <w:rPr>
-                            <w:rFonts w:asciiTheme="majorHAnsi" w:hAnsiTheme="majorHAnsi"/>
-                            <w:sz w:val="24"/>
-                            <w:szCs w:val="24"/>
-                          </w:rPr>
-                          <w:t xml:space="preserve"> </w:t>
-                        </w:r>
-                        <w:proofErr w:type="spellStart"/>
-                        <w:r>
-                          <w:rPr>
-                            <w:rFonts w:asciiTheme="majorHAnsi" w:hAnsiTheme="majorHAnsi"/>
-                            <w:sz w:val="24"/>
-                            <w:szCs w:val="24"/>
-                          </w:rPr>
-                          <w:t>Tín</w:t>
-                        </w:r>
-                        <w:proofErr w:type="spellEnd"/>
-                        <w:r>
-                          <w:rPr>
-                            <w:rFonts w:asciiTheme="majorHAnsi" w:hAnsiTheme="majorHAnsi"/>
-                            <w:sz w:val="24"/>
-                            <w:szCs w:val="24"/>
-                          </w:rPr>
-                          <w:t xml:space="preserve">  - Team Member - </w:t>
+                          <w:t xml:space="preserve">i Nguyên Tín  - Team Member - </w:t>
                         </w:r>
                         <w:r>
                           <w:rPr>
@@ -802,54 +619,8 @@
                             <w:sz w:val="24"/>
                             <w:szCs w:val="24"/>
                           </w:rPr>
-                          <w:t xml:space="preserve">Mr. </w:t>
+                          <w:t>Mr. Nguyễn Huy Hùng</w:t>
                         </w:r>
-                        <w:proofErr w:type="spellStart"/>
-                        <w:r>
-                          <w:rPr>
-                            <w:rFonts w:asciiTheme="majorHAnsi" w:hAnsiTheme="majorHAnsi"/>
-                            <w:sz w:val="24"/>
-                            <w:szCs w:val="24"/>
-                          </w:rPr>
-                          <w:t>Nguyễn</w:t>
-                        </w:r>
-                        <w:proofErr w:type="spellEnd"/>
-                        <w:r>
-                          <w:rPr>
-                            <w:rFonts w:asciiTheme="majorHAnsi" w:hAnsiTheme="majorHAnsi"/>
-                            <w:sz w:val="24"/>
-                            <w:szCs w:val="24"/>
-                          </w:rPr>
-                          <w:t xml:space="preserve"> </w:t>
-                        </w:r>
-                        <w:proofErr w:type="spellStart"/>
-                        <w:r>
-                          <w:rPr>
-                            <w:rFonts w:asciiTheme="majorHAnsi" w:hAnsiTheme="majorHAnsi"/>
-                            <w:sz w:val="24"/>
-                            <w:szCs w:val="24"/>
-                          </w:rPr>
-                          <w:t>Huy</w:t>
-                        </w:r>
-                        <w:proofErr w:type="spellEnd"/>
-                        <w:r>
-                          <w:rPr>
-                            <w:rFonts w:asciiTheme="majorHAnsi" w:hAnsiTheme="majorHAnsi"/>
-                            <w:sz w:val="24"/>
-                            <w:szCs w:val="24"/>
-                          </w:rPr>
-                          <w:t xml:space="preserve"> </w:t>
-                        </w:r>
-                        <w:proofErr w:type="spellStart"/>
-                        <w:r>
-                          <w:rPr>
-                            <w:rFonts w:asciiTheme="majorHAnsi" w:hAnsiTheme="majorHAnsi"/>
-                            <w:sz w:val="24"/>
-                            <w:szCs w:val="24"/>
-                          </w:rPr>
-                          <w:t>Hùng</w:t>
-                        </w:r>
-                        <w:proofErr w:type="spellEnd"/>
                       </w:p>
                     </w:tc>
                   </w:tr>
@@ -2784,6 +2555,7 @@
       <w:r>
         <w:rPr>
           <w:noProof/>
+          <w:lang w:eastAsia="en-US"/>
         </w:rPr>
         <w:drawing>
           <wp:inline distT="0" distB="0" distL="0" distR="0" wp14:anchorId="530E7D2E" wp14:editId="6DE52FDE">
@@ -2843,14 +2615,27 @@
       <w:r>
         <w:t xml:space="preserve">Figure </w:t>
       </w:r>
-      <w:fldSimple w:instr=" SEQ Figure \* ARABIC ">
-        <w:r>
-          <w:rPr>
-            <w:noProof/>
-          </w:rPr>
-          <w:t>1</w:t>
-        </w:r>
-      </w:fldSimple>
+      <w:r>
+        <w:fldChar w:fldCharType="begin"/>
+      </w:r>
+      <w:r>
+        <w:instrText xml:space="preserve"> SEQ Figure \* ARABIC </w:instrText>
+      </w:r>
+      <w:r>
+        <w:fldChar w:fldCharType="separate"/>
+      </w:r>
+      <w:r>
+        <w:rPr>
+          <w:noProof/>
+        </w:rPr>
+        <w:t>1</w:t>
+      </w:r>
+      <w:r>
+        <w:rPr>
+          <w:noProof/>
+        </w:rPr>
+        <w:fldChar w:fldCharType="end"/>
+      </w:r>
       <w:r>
         <w:t>: MVC Architecture</w:t>
       </w:r>
@@ -3075,6 +2860,7 @@
       <w:r>
         <w:rPr>
           <w:noProof/>
+          <w:lang w:eastAsia="en-US"/>
         </w:rPr>
         <w:drawing>
           <wp:inline distT="0" distB="0" distL="0" distR="0" wp14:anchorId="0C6A3D2E" wp14:editId="62B9C5FB">
@@ -3135,14 +2921,27 @@
       <w:r>
         <w:t xml:space="preserve">Figure </w:t>
       </w:r>
-      <w:fldSimple w:instr=" SEQ Figure \* ARABIC ">
-        <w:r>
-          <w:rPr>
-            <w:noProof/>
-          </w:rPr>
-          <w:t>2</w:t>
-        </w:r>
-      </w:fldSimple>
+      <w:r>
+        <w:fldChar w:fldCharType="begin"/>
+      </w:r>
+      <w:r>
+        <w:instrText xml:space="preserve"> SEQ Figure \* ARABIC </w:instrText>
+      </w:r>
+      <w:r>
+        <w:fldChar w:fldCharType="separate"/>
+      </w:r>
+      <w:r>
+        <w:rPr>
+          <w:noProof/>
+        </w:rPr>
+        <w:t>2</w:t>
+      </w:r>
+      <w:r>
+        <w:rPr>
+          <w:noProof/>
+        </w:rPr>
+        <w:fldChar w:fldCharType="end"/>
+      </w:r>
       <w:r>
         <w:t xml:space="preserve"> </w:t>
       </w:r>
@@ -3211,6 +3010,7 @@
       <w:r>
         <w:rPr>
           <w:noProof/>
+          <w:lang w:eastAsia="en-US"/>
         </w:rPr>
         <w:drawing>
           <wp:inline distT="0" distB="0" distL="0" distR="0" wp14:anchorId="0BED17D6" wp14:editId="21B82491">
@@ -3398,12 +3198,13 @@
       <w:r>
         <w:rPr>
           <w:noProof/>
+          <w:lang w:eastAsia="en-US"/>
         </w:rPr>
         <w:drawing>
-          <wp:inline distT="0" distB="0" distL="0" distR="0" wp14:anchorId="305F8E84" wp14:editId="5CEB2E80">
-            <wp:extent cx="5580380" cy="3580875"/>
-            <wp:effectExtent l="0" t="0" r="1270" b="635"/>
-            <wp:docPr id="10" name="Picture 10" descr="C:\Users\danhtc\Desktop\Define new medical profile template.jpg"/>
+          <wp:inline distT="0" distB="0" distL="0" distR="0">
+            <wp:extent cx="5580380" cy="3444875"/>
+            <wp:effectExtent l="0" t="0" r="1270" b="3175"/>
+            <wp:docPr id="5" name="Picture 5"/>
             <wp:cNvGraphicFramePr>
               <a:graphicFrameLocks xmlns:a="http://schemas.openxmlformats.org/drawingml/2006/main" noChangeAspect="1"/>
             </wp:cNvGraphicFramePr>
@@ -3411,10 +3212,8 @@
               <a:graphicData uri="http://schemas.openxmlformats.org/drawingml/2006/picture">
                 <pic:pic xmlns:pic="http://schemas.openxmlformats.org/drawingml/2006/picture">
                   <pic:nvPicPr>
-                    <pic:cNvPr id="0" name="Picture 1" descr="C:\Users\danhtc\Desktop\Define new medical profile template.jpg"/>
-                    <pic:cNvPicPr>
-                      <a:picLocks noChangeAspect="1" noChangeArrowheads="1"/>
-                    </pic:cNvPicPr>
+                    <pic:cNvPr id="0" name="Admin define new medical profile template.jpg"/>
+                    <pic:cNvPicPr/>
                   </pic:nvPicPr>
                   <pic:blipFill>
                     <a:blip r:embed="rId14">
@@ -3424,23 +3223,18 @@
                         </a:ext>
                       </a:extLst>
                     </a:blip>
-                    <a:srcRect/>
                     <a:stretch>
                       <a:fillRect/>
                     </a:stretch>
                   </pic:blipFill>
-                  <pic:spPr bwMode="auto">
+                  <pic:spPr>
                     <a:xfrm>
                       <a:off x="0" y="0"/>
-                      <a:ext cx="5580380" cy="3580875"/>
+                      <a:ext cx="5580380" cy="3444875"/>
                     </a:xfrm>
                     <a:prstGeom prst="rect">
                       <a:avLst/>
                     </a:prstGeom>
-                    <a:noFill/>
-                    <a:ln>
-                      <a:noFill/>
-                    </a:ln>
                   </pic:spPr>
                 </pic:pic>
               </a:graphicData>
@@ -3535,54 +3329,131 @@
         <w:rPr>
           <w:lang w:eastAsia="en-US"/>
         </w:rPr>
-        <w:t>Doctor</w:t>
-      </w:r>
-      <w:r>
-        <w:rPr>
-          <w:lang w:eastAsia="en-US"/>
-        </w:rPr>
-        <w:t xml:space="preserve"> </w:t>
-      </w:r>
-      <w:r>
-        <w:rPr>
-          <w:lang w:eastAsia="en-US"/>
-        </w:rPr>
-        <w:t>Update</w:t>
-      </w:r>
-      <w:r>
-        <w:rPr>
-          <w:lang w:eastAsia="en-US"/>
-        </w:rPr>
-        <w:t xml:space="preserve"> </w:t>
-      </w:r>
-      <w:r>
-        <w:rPr>
-          <w:lang w:eastAsia="en-US"/>
-        </w:rPr>
-        <w:t>Medical</w:t>
-      </w:r>
-      <w:r>
-        <w:rPr>
-          <w:lang w:eastAsia="en-US"/>
-        </w:rPr>
-        <w:t xml:space="preserve"> </w:t>
-      </w:r>
-      <w:r>
-        <w:rPr>
-          <w:lang w:eastAsia="en-US"/>
-        </w:rPr>
-        <w:t>Profile</w:t>
-      </w:r>
+        <w:t>Admin update medical profile template</w:t>
+      </w:r>
+      <w:bookmarkStart w:id="23" w:name="_GoBack"/>
+      <w:bookmarkEnd w:id="23"/>
     </w:p>
     <w:p>
       <w:pPr>
         <w:pStyle w:val="NoSpacing"/>
+        <w:rPr>
+          <w:lang w:eastAsia="en-US"/>
+        </w:rPr>
+      </w:pPr>
+      <w:r>
+        <w:rPr>
+          <w:noProof/>
+          <w:lang w:eastAsia="en-US"/>
+        </w:rPr>
+        <w:drawing>
+          <wp:inline distT="0" distB="0" distL="0" distR="0" wp14:anchorId="1CE3B3E7" wp14:editId="667956AB">
+            <wp:extent cx="5580380" cy="3862705"/>
+            <wp:effectExtent l="0" t="0" r="1270" b="4445"/>
+            <wp:docPr id="6" name="Picture 6"/>
+            <wp:cNvGraphicFramePr>
+              <a:graphicFrameLocks xmlns:a="http://schemas.openxmlformats.org/drawingml/2006/main" noChangeAspect="1"/>
+            </wp:cNvGraphicFramePr>
+            <a:graphic xmlns:a="http://schemas.openxmlformats.org/drawingml/2006/main">
+              <a:graphicData uri="http://schemas.openxmlformats.org/drawingml/2006/picture">
+                <pic:pic xmlns:pic="http://schemas.openxmlformats.org/drawingml/2006/picture">
+                  <pic:nvPicPr>
+                    <pic:cNvPr id="0" name="Admin update medical profile template.jpg"/>
+                    <pic:cNvPicPr/>
+                  </pic:nvPicPr>
+                  <pic:blipFill>
+                    <a:blip r:embed="rId15">
+                      <a:extLst>
+                        <a:ext uri="{28A0092B-C50C-407E-A947-70E740481C1C}">
+                          <a14:useLocalDpi xmlns:a14="http://schemas.microsoft.com/office/drawing/2010/main" val="0"/>
+                        </a:ext>
+                      </a:extLst>
+                    </a:blip>
+                    <a:stretch>
+                      <a:fillRect/>
+                    </a:stretch>
+                  </pic:blipFill>
+                  <pic:spPr>
+                    <a:xfrm>
+                      <a:off x="0" y="0"/>
+                      <a:ext cx="5580380" cy="3862705"/>
+                    </a:xfrm>
+                    <a:prstGeom prst="rect">
+                      <a:avLst/>
+                    </a:prstGeom>
+                  </pic:spPr>
+                </pic:pic>
+              </a:graphicData>
+            </a:graphic>
+          </wp:inline>
+        </w:drawing>
+      </w:r>
+    </w:p>
+    <w:p>
+      <w:pPr>
+        <w:pStyle w:val="ListParagraph"/>
+        <w:numPr>
+          <w:ilvl w:val="2"/>
+          <w:numId w:val="1"/>
+        </w:numPr>
+        <w:rPr>
+          <w:lang w:eastAsia="en-US"/>
+        </w:rPr>
+      </w:pPr>
+      <w:r>
+        <w:rPr>
+          <w:lang w:eastAsia="en-US"/>
+        </w:rPr>
+        <w:t>Doctor</w:t>
+      </w:r>
+      <w:r>
+        <w:rPr>
+          <w:lang w:eastAsia="en-US"/>
+        </w:rPr>
+        <w:t xml:space="preserve"> </w:t>
+      </w:r>
+      <w:r>
+        <w:rPr>
+          <w:lang w:eastAsia="en-US"/>
+        </w:rPr>
+        <w:t>Update</w:t>
+      </w:r>
+      <w:r>
+        <w:rPr>
+          <w:lang w:eastAsia="en-US"/>
+        </w:rPr>
+        <w:t xml:space="preserve"> </w:t>
+      </w:r>
+      <w:r>
+        <w:rPr>
+          <w:lang w:eastAsia="en-US"/>
+        </w:rPr>
+        <w:t>Medical</w:t>
+      </w:r>
+      <w:r>
+        <w:rPr>
+          <w:lang w:eastAsia="en-US"/>
+        </w:rPr>
+        <w:t xml:space="preserve"> </w:t>
+      </w:r>
+      <w:r>
+        <w:rPr>
+          <w:lang w:eastAsia="en-US"/>
+        </w:rPr>
+        <w:t>Profile</w:t>
+      </w:r>
+    </w:p>
+    <w:p>
+      <w:pPr>
+        <w:pStyle w:val="NoSpacing"/>
         <w:keepNext/>
       </w:pPr>
       <w:r>
         <w:rPr>
           <w:noProof/>
-        </w:rPr>
+          <w:lang w:eastAsia="en-US"/>
+        </w:rPr>
+        <w:lastRenderedPageBreak/>
         <w:drawing>
           <wp:inline distT="0" distB="0" distL="0" distR="0" wp14:anchorId="4563C874" wp14:editId="200DEFD2">
             <wp:extent cx="5580380" cy="3489675"/>
@@ -3601,7 +3472,7 @@
                     </pic:cNvPicPr>
                   </pic:nvPicPr>
                   <pic:blipFill>
-                    <a:blip r:embed="rId15">
+                    <a:blip r:embed="rId16">
                       <a:extLst>
                         <a:ext uri="{28A0092B-C50C-407E-A947-70E740481C1C}">
                           <a14:useLocalDpi xmlns:a14="http://schemas.microsoft.com/office/drawing/2010/main" val="0"/>
@@ -3638,22 +3509,35 @@
         <w:pStyle w:val="Caption"/>
         <w:jc w:val="center"/>
       </w:pPr>
-      <w:bookmarkStart w:id="23" w:name="_Toc391147541"/>
+      <w:bookmarkStart w:id="24" w:name="_Toc391147541"/>
       <w:r>
         <w:t xml:space="preserve">Figure </w:t>
       </w:r>
-      <w:fldSimple w:instr=" SEQ Figure \* ARABIC ">
-        <w:r>
-          <w:rPr>
-            <w:noProof/>
-          </w:rPr>
-          <w:t>5</w:t>
-        </w:r>
-      </w:fldSimple>
+      <w:r>
+        <w:fldChar w:fldCharType="begin"/>
+      </w:r>
+      <w:r>
+        <w:instrText xml:space="preserve"> SEQ Figure \* ARABIC </w:instrText>
+      </w:r>
+      <w:r>
+        <w:fldChar w:fldCharType="separate"/>
+      </w:r>
+      <w:r>
+        <w:rPr>
+          <w:noProof/>
+        </w:rPr>
+        <w:t>5</w:t>
+      </w:r>
+      <w:r>
+        <w:rPr>
+          <w:noProof/>
+        </w:rPr>
+        <w:fldChar w:fldCharType="end"/>
+      </w:r>
       <w:r>
         <w:t xml:space="preserve"> Doctor Update Medical Profile</w:t>
       </w:r>
-      <w:bookmarkEnd w:id="23"/>
+      <w:bookmarkEnd w:id="24"/>
     </w:p>
     <w:p>
       <w:pPr>
@@ -3696,6 +3580,7 @@
       <w:r>
         <w:rPr>
           <w:noProof/>
+          <w:lang w:eastAsia="en-US"/>
         </w:rPr>
         <w:drawing>
           <wp:inline distT="0" distB="0" distL="0" distR="0" wp14:anchorId="51B6116C" wp14:editId="50C736AC">
@@ -3715,7 +3600,7 @@
                     </pic:cNvPicPr>
                   </pic:nvPicPr>
                   <pic:blipFill>
-                    <a:blip r:embed="rId16">
+                    <a:blip r:embed="rId17">
                       <a:extLst>
                         <a:ext uri="{28A0092B-C50C-407E-A947-70E740481C1C}">
                           <a14:useLocalDpi xmlns:a14="http://schemas.microsoft.com/office/drawing/2010/main" val="0"/>
@@ -3752,18 +3637,31 @@
         <w:pStyle w:val="Caption"/>
         <w:jc w:val="center"/>
       </w:pPr>
-      <w:bookmarkStart w:id="24" w:name="_Toc391147542"/>
+      <w:bookmarkStart w:id="25" w:name="_Toc391147542"/>
       <w:r>
         <w:t xml:space="preserve">Figure </w:t>
       </w:r>
-      <w:fldSimple w:instr=" SEQ Figure \* ARABIC ">
-        <w:r>
-          <w:rPr>
-            <w:noProof/>
-          </w:rPr>
-          <w:t>6</w:t>
-        </w:r>
-      </w:fldSimple>
+      <w:r>
+        <w:fldChar w:fldCharType="begin"/>
+      </w:r>
+      <w:r>
+        <w:instrText xml:space="preserve"> SEQ Figure \* ARABIC </w:instrText>
+      </w:r>
+      <w:r>
+        <w:fldChar w:fldCharType="separate"/>
+      </w:r>
+      <w:r>
+        <w:rPr>
+          <w:noProof/>
+        </w:rPr>
+        <w:t>6</w:t>
+      </w:r>
+      <w:r>
+        <w:rPr>
+          <w:noProof/>
+        </w:rPr>
+        <w:fldChar w:fldCharType="end"/>
+      </w:r>
       <w:r>
         <w:t xml:space="preserve"> Patient </w:t>
       </w:r>
@@ -3776,7 +3674,7 @@
       <w:r>
         <w:t>d</w:t>
       </w:r>
-      <w:bookmarkEnd w:id="24"/>
+      <w:bookmarkEnd w:id="25"/>
     </w:p>
     <w:p>
       <w:pPr>
@@ -3804,6 +3702,7 @@
       <w:r>
         <w:rPr>
           <w:noProof/>
+          <w:lang w:eastAsia="en-US"/>
         </w:rPr>
         <w:drawing>
           <wp:inline distT="0" distB="0" distL="0" distR="0" wp14:anchorId="0589478B" wp14:editId="7E8A57EA">
@@ -3823,7 +3722,7 @@
                     </pic:cNvPicPr>
                   </pic:nvPicPr>
                   <pic:blipFill>
-                    <a:blip r:embed="rId17">
+                    <a:blip r:embed="rId18">
                       <a:extLst>
                         <a:ext uri="{28A0092B-C50C-407E-A947-70E740481C1C}">
                           <a14:useLocalDpi xmlns:a14="http://schemas.microsoft.com/office/drawing/2010/main" val="0"/>
@@ -3860,18 +3759,31 @@
         <w:pStyle w:val="Caption"/>
         <w:jc w:val="center"/>
       </w:pPr>
-      <w:bookmarkStart w:id="25" w:name="_Toc391147543"/>
+      <w:bookmarkStart w:id="26" w:name="_Toc391147543"/>
       <w:r>
         <w:t xml:space="preserve">Figure </w:t>
       </w:r>
-      <w:fldSimple w:instr=" SEQ Figure \* ARABIC ">
-        <w:r>
-          <w:rPr>
-            <w:noProof/>
-          </w:rPr>
-          <w:t>7</w:t>
-        </w:r>
-      </w:fldSimple>
+      <w:r>
+        <w:fldChar w:fldCharType="begin"/>
+      </w:r>
+      <w:r>
+        <w:instrText xml:space="preserve"> SEQ Figure \* ARABIC </w:instrText>
+      </w:r>
+      <w:r>
+        <w:fldChar w:fldCharType="separate"/>
+      </w:r>
+      <w:r>
+        <w:rPr>
+          <w:noProof/>
+        </w:rPr>
+        <w:t>7</w:t>
+      </w:r>
+      <w:r>
+        <w:rPr>
+          <w:noProof/>
+        </w:rPr>
+        <w:fldChar w:fldCharType="end"/>
+      </w:r>
       <w:r>
         <w:t xml:space="preserve"> Doctor </w:t>
       </w:r>
@@ -3884,7 +3796,7 @@
       <w:r>
         <w:t>d</w:t>
       </w:r>
-      <w:bookmarkEnd w:id="25"/>
+      <w:bookmarkEnd w:id="26"/>
     </w:p>
     <w:p>
       <w:pPr>
@@ -3930,10 +3842,10 @@
           <w:lang w:eastAsia="en-US"/>
         </w:rPr>
       </w:pPr>
-      <w:bookmarkStart w:id="26" w:name="_GoBack"/>
       <w:r>
         <w:rPr>
           <w:noProof/>
+          <w:lang w:eastAsia="en-US"/>
         </w:rPr>
         <w:drawing>
           <wp:inline distT="0" distB="0" distL="0" distR="0" wp14:anchorId="1C5BA399" wp14:editId="029FD42A">
@@ -3951,7 +3863,7 @@
                     <pic:cNvPicPr/>
                   </pic:nvPicPr>
                   <pic:blipFill>
-                    <a:blip r:embed="rId18">
+                    <a:blip r:embed="rId19">
                       <a:extLst>
                         <a:ext uri="{28A0092B-C50C-407E-A947-70E740481C1C}">
                           <a14:useLocalDpi xmlns:a14="http://schemas.microsoft.com/office/drawing/2010/main" val="0"/>
@@ -3977,7 +3889,6 @@
           </wp:inline>
         </w:drawing>
       </w:r>
-      <w:bookmarkEnd w:id="26"/>
     </w:p>
     <w:p>
       <w:pPr>
@@ -3985,13 +3896,7 @@
         <w:jc w:val="center"/>
       </w:pPr>
       <w:r>
-        <w:t xml:space="preserve">Figure </w:t>
-      </w:r>
-      <w:r>
-        <w:t>8</w:t>
-      </w:r>
-      <w:r>
-        <w:t xml:space="preserve"> Patient View Medical Profile Record</w:t>
+        <w:t>Figure 8 Patient View Medical Profile Record</w:t>
       </w:r>
     </w:p>
     <w:p>
@@ -4027,6 +3932,7 @@
       <w:r>
         <w:rPr>
           <w:noProof/>
+          <w:lang w:eastAsia="en-US"/>
         </w:rPr>
         <w:drawing>
           <wp:inline distT="0" distB="0" distL="0" distR="0" wp14:anchorId="489B0FD9" wp14:editId="7FBBC156">
@@ -4046,7 +3952,7 @@
                     </pic:cNvPicPr>
                   </pic:nvPicPr>
                   <pic:blipFill>
-                    <a:blip r:embed="rId19">
+                    <a:blip r:embed="rId20">
                       <a:extLst>
                         <a:ext uri="{28A0092B-C50C-407E-A947-70E740481C1C}">
                           <a14:useLocalDpi xmlns:a14="http://schemas.microsoft.com/office/drawing/2010/main" val="0"/>
@@ -4115,7 +4021,7 @@
       </w:pPr>
     </w:p>
     <w:sectPr>
-      <w:footerReference w:type="default" r:id="rId20"/>
+      <w:footerReference w:type="default" r:id="rId21"/>
       <w:pgSz w:w="11907" w:h="16839" w:code="9"/>
       <w:pgMar w:top="1418" w:right="1134" w:bottom="1418" w:left="1985" w:header="720" w:footer="720" w:gutter="0"/>
       <w:cols w:space="720"/>
@@ -4199,7 +4105,7 @@
           <w:rPr>
             <w:noProof/>
           </w:rPr>
-          <w:t>11</w:t>
+          <w:t>10</w:t>
         </w:r>
         <w:r>
           <w:rPr>
@@ -8161,7 +8067,7 @@
 </file>
 
 <file path=customXml/itemProps1.xml><?xml version="1.0" encoding="utf-8"?>
-<ds:datastoreItem xmlns:ds="http://schemas.openxmlformats.org/officeDocument/2006/customXml" ds:itemID="{A1F00888-89E2-44BB-831C-7E9284AF45F0}">
+<ds:datastoreItem xmlns:ds="http://schemas.openxmlformats.org/officeDocument/2006/customXml" ds:itemID="{66676BA9-A081-47EA-9B8E-730073F33FFD}">
   <ds:schemaRefs>
     <ds:schemaRef ds:uri="http://schemas.openxmlformats.org/officeDocument/2006/bibliography"/>
   </ds:schemaRefs>

</xml_diff>

<commit_message>
Finish Report 5 - Group 2.docx Update Report 4 - Group 2.docx
</commit_message>
<xml_diff>
--- a/Document/Report/Report 4 - Group 2.docx
+++ b/Document/Report/Report 4 - Group 2.docx
@@ -1131,7 +1131,7 @@
             </w:rPr>
             <w:fldChar w:fldCharType="separate"/>
           </w:r>
-          <w:hyperlink w:anchor="_Toc394860534" w:history="1">
+          <w:hyperlink w:anchor="_Toc394862518" w:history="1">
             <w:r>
               <w:rPr>
                 <w:rStyle w:val="Hyperlink"/>
@@ -1158,7 +1158,7 @@
                 <w:noProof/>
                 <w:webHidden/>
               </w:rPr>
-              <w:instrText xml:space="preserve"> PAGEREF _Toc394860534 \h </w:instrText>
+              <w:instrText xml:space="preserve"> PAGEREF _Toc394862518 \h </w:instrText>
             </w:r>
             <w:r>
               <w:rPr>
@@ -1200,7 +1200,7 @@
               <w:noProof/>
             </w:rPr>
           </w:pPr>
-          <w:hyperlink w:anchor="_Toc394860535" w:history="1">
+          <w:hyperlink w:anchor="_Toc394862519" w:history="1">
             <w:r>
               <w:rPr>
                 <w:rStyle w:val="Hyperlink"/>
@@ -1227,7 +1227,7 @@
                 <w:noProof/>
                 <w:webHidden/>
               </w:rPr>
-              <w:instrText xml:space="preserve"> PAGEREF _Toc394860535 \h </w:instrText>
+              <w:instrText xml:space="preserve"> PAGEREF _Toc394862519 \h </w:instrText>
             </w:r>
             <w:r>
               <w:rPr>
@@ -1269,7 +1269,7 @@
               <w:noProof/>
             </w:rPr>
           </w:pPr>
-          <w:hyperlink w:anchor="_Toc394860536" w:history="1">
+          <w:hyperlink w:anchor="_Toc394862520" w:history="1">
             <w:r>
               <w:rPr>
                 <w:rStyle w:val="Hyperlink"/>
@@ -1296,7 +1296,7 @@
                 <w:noProof/>
                 <w:webHidden/>
               </w:rPr>
-              <w:instrText xml:space="preserve"> PAGEREF _Toc394860536 \h </w:instrText>
+              <w:instrText xml:space="preserve"> PAGEREF _Toc394862520 \h </w:instrText>
             </w:r>
             <w:r>
               <w:rPr>
@@ -1339,7 +1339,7 @@
               <w:noProof/>
             </w:rPr>
           </w:pPr>
-          <w:hyperlink w:anchor="_Toc394860537" w:history="1">
+          <w:hyperlink w:anchor="_Toc394862521" w:history="1">
             <w:r>
               <w:rPr>
                 <w:rStyle w:val="Hyperlink"/>
@@ -1380,7 +1380,7 @@
                 <w:noProof/>
                 <w:webHidden/>
               </w:rPr>
-              <w:instrText xml:space="preserve"> PAGEREF _Toc394860537 \h </w:instrText>
+              <w:instrText xml:space="preserve"> PAGEREF _Toc394862521 \h </w:instrText>
             </w:r>
             <w:r>
               <w:rPr>
@@ -1422,7 +1422,7 @@
               <w:noProof/>
             </w:rPr>
           </w:pPr>
-          <w:hyperlink w:anchor="_Toc394860538" w:history="1">
+          <w:hyperlink w:anchor="_Toc394862522" w:history="1">
             <w:r>
               <w:rPr>
                 <w:rStyle w:val="Hyperlink"/>
@@ -1462,7 +1462,7 @@
                 <w:noProof/>
                 <w:webHidden/>
               </w:rPr>
-              <w:instrText xml:space="preserve"> PAGEREF _Toc394860538 \h </w:instrText>
+              <w:instrText xml:space="preserve"> PAGEREF _Toc394862522 \h </w:instrText>
             </w:r>
             <w:r>
               <w:rPr>
@@ -1504,7 +1504,7 @@
               <w:noProof/>
             </w:rPr>
           </w:pPr>
-          <w:hyperlink w:anchor="_Toc394860539" w:history="1">
+          <w:hyperlink w:anchor="_Toc394862523" w:history="1">
             <w:r>
               <w:rPr>
                 <w:rStyle w:val="Hyperlink"/>
@@ -1544,7 +1544,7 @@
                 <w:noProof/>
                 <w:webHidden/>
               </w:rPr>
-              <w:instrText xml:space="preserve"> PAGEREF _Toc394860539 \h </w:instrText>
+              <w:instrText xml:space="preserve"> PAGEREF _Toc394862523 \h </w:instrText>
             </w:r>
             <w:r>
               <w:rPr>
@@ -1587,7 +1587,7 @@
               <w:noProof/>
             </w:rPr>
           </w:pPr>
-          <w:hyperlink w:anchor="_Toc394860540" w:history="1">
+          <w:hyperlink w:anchor="_Toc394862524" w:history="1">
             <w:r>
               <w:rPr>
                 <w:rStyle w:val="Hyperlink"/>
@@ -1628,7 +1628,7 @@
                 <w:noProof/>
                 <w:webHidden/>
               </w:rPr>
-              <w:instrText xml:space="preserve"> PAGEREF _Toc394860540 \h </w:instrText>
+              <w:instrText xml:space="preserve"> PAGEREF _Toc394862524 \h </w:instrText>
             </w:r>
             <w:r>
               <w:rPr>
@@ -1649,170 +1649,6 @@
                 <w:webHidden/>
               </w:rPr>
               <w:t>6</w:t>
-            </w:r>
-            <w:r>
-              <w:rPr>
-                <w:noProof/>
-                <w:webHidden/>
-              </w:rPr>
-              <w:fldChar w:fldCharType="end"/>
-            </w:r>
-          </w:hyperlink>
-        </w:p>
-        <w:p>
-          <w:pPr>
-            <w:pStyle w:val="TOC2"/>
-            <w:tabs>
-              <w:tab w:val="left" w:pos="660"/>
-              <w:tab w:val="right" w:leader="dot" w:pos="9016"/>
-            </w:tabs>
-            <w:rPr>
-              <w:noProof/>
-            </w:rPr>
-          </w:pPr>
-          <w:hyperlink w:anchor="_Toc394860541" w:history="1">
-            <w:r>
-              <w:rPr>
-                <w:rStyle w:val="Hyperlink"/>
-                <w:noProof/>
-              </w:rPr>
-              <w:t>3.</w:t>
-            </w:r>
-            <w:r>
-              <w:rPr>
-                <w:noProof/>
-              </w:rPr>
-              <w:tab/>
-            </w:r>
-            <w:r>
-              <w:rPr>
-                <w:rStyle w:val="Hyperlink"/>
-                <w:noProof/>
-              </w:rPr>
-              <w:t>Component Diagram</w:t>
-            </w:r>
-            <w:r>
-              <w:rPr>
-                <w:noProof/>
-                <w:webHidden/>
-              </w:rPr>
-              <w:tab/>
-            </w:r>
-            <w:r>
-              <w:rPr>
-                <w:noProof/>
-                <w:webHidden/>
-              </w:rPr>
-              <w:fldChar w:fldCharType="begin"/>
-            </w:r>
-            <w:r>
-              <w:rPr>
-                <w:noProof/>
-                <w:webHidden/>
-              </w:rPr>
-              <w:instrText xml:space="preserve"> PAGEREF _Toc394860541 \h </w:instrText>
-            </w:r>
-            <w:r>
-              <w:rPr>
-                <w:noProof/>
-                <w:webHidden/>
-              </w:rPr>
-            </w:r>
-            <w:r>
-              <w:rPr>
-                <w:noProof/>
-                <w:webHidden/>
-              </w:rPr>
-              <w:fldChar w:fldCharType="separate"/>
-            </w:r>
-            <w:r>
-              <w:rPr>
-                <w:noProof/>
-                <w:webHidden/>
-              </w:rPr>
-              <w:t>7</w:t>
-            </w:r>
-            <w:r>
-              <w:rPr>
-                <w:noProof/>
-                <w:webHidden/>
-              </w:rPr>
-              <w:fldChar w:fldCharType="end"/>
-            </w:r>
-          </w:hyperlink>
-        </w:p>
-        <w:p>
-          <w:pPr>
-            <w:pStyle w:val="TOC2"/>
-            <w:tabs>
-              <w:tab w:val="left" w:pos="660"/>
-              <w:tab w:val="right" w:leader="dot" w:pos="9016"/>
-            </w:tabs>
-            <w:rPr>
-              <w:noProof/>
-            </w:rPr>
-          </w:pPr>
-          <w:hyperlink w:anchor="_Toc394860542" w:history="1">
-            <w:r>
-              <w:rPr>
-                <w:rStyle w:val="Hyperlink"/>
-                <w:noProof/>
-              </w:rPr>
-              <w:t>4.</w:t>
-            </w:r>
-            <w:r>
-              <w:rPr>
-                <w:noProof/>
-              </w:rPr>
-              <w:tab/>
-            </w:r>
-            <w:r>
-              <w:rPr>
-                <w:rStyle w:val="Hyperlink"/>
-                <w:noProof/>
-              </w:rPr>
-              <w:t>Detailed Description of Components</w:t>
-            </w:r>
-            <w:r>
-              <w:rPr>
-                <w:noProof/>
-                <w:webHidden/>
-              </w:rPr>
-              <w:tab/>
-            </w:r>
-            <w:r>
-              <w:rPr>
-                <w:noProof/>
-                <w:webHidden/>
-              </w:rPr>
-              <w:fldChar w:fldCharType="begin"/>
-            </w:r>
-            <w:r>
-              <w:rPr>
-                <w:noProof/>
-                <w:webHidden/>
-              </w:rPr>
-              <w:instrText xml:space="preserve"> PAGEREF _Toc394860542 \h </w:instrText>
-            </w:r>
-            <w:r>
-              <w:rPr>
-                <w:noProof/>
-                <w:webHidden/>
-              </w:rPr>
-            </w:r>
-            <w:r>
-              <w:rPr>
-                <w:noProof/>
-                <w:webHidden/>
-              </w:rPr>
-              <w:fldChar w:fldCharType="separate"/>
-            </w:r>
-            <w:r>
-              <w:rPr>
-                <w:noProof/>
-                <w:webHidden/>
-              </w:rPr>
-              <w:t>8</w:t>
             </w:r>
             <w:r>
               <w:rPr>
@@ -1835,13 +1671,13 @@
               <w:noProof/>
             </w:rPr>
           </w:pPr>
-          <w:hyperlink w:anchor="_Toc394860543" w:history="1">
+          <w:hyperlink w:anchor="_Toc394862525" w:history="1">
             <w:r>
               <w:rPr>
                 <w:rStyle w:val="Hyperlink"/>
                 <w:noProof/>
               </w:rPr>
-              <w:t>4.1</w:t>
+              <w:t>2.2</w:t>
             </w:r>
             <w:r>
               <w:rPr>
@@ -1855,7 +1691,7 @@
                 <w:rStyle w:val="Hyperlink"/>
                 <w:noProof/>
               </w:rPr>
-              <w:t>Class Diagram</w:t>
+              <w:t>Description of System Interface</w:t>
             </w:r>
             <w:r>
               <w:rPr>
@@ -1876,7 +1712,7 @@
                 <w:noProof/>
                 <w:webHidden/>
               </w:rPr>
-              <w:instrText xml:space="preserve"> PAGEREF _Toc394860543 \h </w:instrText>
+              <w:instrText xml:space="preserve"> PAGEREF _Toc394862525 \h </w:instrText>
             </w:r>
             <w:r>
               <w:rPr>
@@ -1896,7 +1732,7 @@
                 <w:noProof/>
                 <w:webHidden/>
               </w:rPr>
-              <w:t>8</w:t>
+              <w:t>6</w:t>
             </w:r>
             <w:r>
               <w:rPr>
@@ -1918,13 +1754,13 @@
               <w:noProof/>
             </w:rPr>
           </w:pPr>
-          <w:hyperlink w:anchor="_Toc394860544" w:history="1">
+          <w:hyperlink w:anchor="_Toc394862526" w:history="1">
             <w:r>
               <w:rPr>
                 <w:rStyle w:val="Hyperlink"/>
                 <w:noProof/>
               </w:rPr>
-              <w:t>5.</w:t>
+              <w:t>3.</w:t>
             </w:r>
             <w:r>
               <w:rPr>
@@ -1937,7 +1773,7 @@
                 <w:rStyle w:val="Hyperlink"/>
                 <w:noProof/>
               </w:rPr>
-              <w:t>Sequence Diagram</w:t>
+              <w:t>Component Diagram</w:t>
             </w:r>
             <w:r>
               <w:rPr>
@@ -1958,7 +1794,7 @@
                 <w:noProof/>
                 <w:webHidden/>
               </w:rPr>
-              <w:instrText xml:space="preserve"> PAGEREF _Toc394860544 \h </w:instrText>
+              <w:instrText xml:space="preserve"> PAGEREF _Toc394862526 \h </w:instrText>
             </w:r>
             <w:r>
               <w:rPr>
@@ -1978,7 +1814,89 @@
                 <w:noProof/>
                 <w:webHidden/>
               </w:rPr>
-              <w:t>9</w:t>
+              <w:t>7</w:t>
+            </w:r>
+            <w:r>
+              <w:rPr>
+                <w:noProof/>
+                <w:webHidden/>
+              </w:rPr>
+              <w:fldChar w:fldCharType="end"/>
+            </w:r>
+          </w:hyperlink>
+        </w:p>
+        <w:p>
+          <w:pPr>
+            <w:pStyle w:val="TOC2"/>
+            <w:tabs>
+              <w:tab w:val="left" w:pos="660"/>
+              <w:tab w:val="right" w:leader="dot" w:pos="9016"/>
+            </w:tabs>
+            <w:rPr>
+              <w:noProof/>
+            </w:rPr>
+          </w:pPr>
+          <w:hyperlink w:anchor="_Toc394862527" w:history="1">
+            <w:r>
+              <w:rPr>
+                <w:rStyle w:val="Hyperlink"/>
+                <w:noProof/>
+              </w:rPr>
+              <w:t>4.</w:t>
+            </w:r>
+            <w:r>
+              <w:rPr>
+                <w:noProof/>
+              </w:rPr>
+              <w:tab/>
+            </w:r>
+            <w:r>
+              <w:rPr>
+                <w:rStyle w:val="Hyperlink"/>
+                <w:noProof/>
+              </w:rPr>
+              <w:t>Detailed Description of Components</w:t>
+            </w:r>
+            <w:r>
+              <w:rPr>
+                <w:noProof/>
+                <w:webHidden/>
+              </w:rPr>
+              <w:tab/>
+            </w:r>
+            <w:r>
+              <w:rPr>
+                <w:noProof/>
+                <w:webHidden/>
+              </w:rPr>
+              <w:fldChar w:fldCharType="begin"/>
+            </w:r>
+            <w:r>
+              <w:rPr>
+                <w:noProof/>
+                <w:webHidden/>
+              </w:rPr>
+              <w:instrText xml:space="preserve"> PAGEREF _Toc394862527 \h </w:instrText>
+            </w:r>
+            <w:r>
+              <w:rPr>
+                <w:noProof/>
+                <w:webHidden/>
+              </w:rPr>
+            </w:r>
+            <w:r>
+              <w:rPr>
+                <w:noProof/>
+                <w:webHidden/>
+              </w:rPr>
+              <w:fldChar w:fldCharType="separate"/>
+            </w:r>
+            <w:r>
+              <w:rPr>
+                <w:noProof/>
+                <w:webHidden/>
+              </w:rPr>
+              <w:t>8</w:t>
             </w:r>
             <w:r>
               <w:rPr>
@@ -2001,13 +1919,13 @@
               <w:noProof/>
             </w:rPr>
           </w:pPr>
-          <w:hyperlink w:anchor="_Toc394860545" w:history="1">
+          <w:hyperlink w:anchor="_Toc394862528" w:history="1">
             <w:r>
               <w:rPr>
                 <w:rStyle w:val="Hyperlink"/>
                 <w:noProof/>
               </w:rPr>
-              <w:t>5.1</w:t>
+              <w:t>4.1</w:t>
             </w:r>
             <w:r>
               <w:rPr>
@@ -2021,7 +1939,7 @@
                 <w:rStyle w:val="Hyperlink"/>
                 <w:noProof/>
               </w:rPr>
-              <w:t>&lt;Guest&gt; Login</w:t>
+              <w:t>Class Diagram</w:t>
             </w:r>
             <w:r>
               <w:rPr>
@@ -2042,7 +1960,89 @@
                 <w:noProof/>
                 <w:webHidden/>
               </w:rPr>
-              <w:instrText xml:space="preserve"> PAGEREF _Toc394860545 \h </w:instrText>
+              <w:instrText xml:space="preserve"> PAGEREF _Toc394862528 \h </w:instrText>
+            </w:r>
+            <w:r>
+              <w:rPr>
+                <w:noProof/>
+                <w:webHidden/>
+              </w:rPr>
+            </w:r>
+            <w:r>
+              <w:rPr>
+                <w:noProof/>
+                <w:webHidden/>
+              </w:rPr>
+              <w:fldChar w:fldCharType="separate"/>
+            </w:r>
+            <w:r>
+              <w:rPr>
+                <w:noProof/>
+                <w:webHidden/>
+              </w:rPr>
+              <w:t>8</w:t>
+            </w:r>
+            <w:r>
+              <w:rPr>
+                <w:noProof/>
+                <w:webHidden/>
+              </w:rPr>
+              <w:fldChar w:fldCharType="end"/>
+            </w:r>
+          </w:hyperlink>
+        </w:p>
+        <w:p>
+          <w:pPr>
+            <w:pStyle w:val="TOC2"/>
+            <w:tabs>
+              <w:tab w:val="left" w:pos="660"/>
+              <w:tab w:val="right" w:leader="dot" w:pos="9016"/>
+            </w:tabs>
+            <w:rPr>
+              <w:noProof/>
+            </w:rPr>
+          </w:pPr>
+          <w:hyperlink w:anchor="_Toc394862529" w:history="1">
+            <w:r>
+              <w:rPr>
+                <w:rStyle w:val="Hyperlink"/>
+                <w:noProof/>
+              </w:rPr>
+              <w:t>5.</w:t>
+            </w:r>
+            <w:r>
+              <w:rPr>
+                <w:noProof/>
+              </w:rPr>
+              <w:tab/>
+            </w:r>
+            <w:r>
+              <w:rPr>
+                <w:rStyle w:val="Hyperlink"/>
+                <w:noProof/>
+              </w:rPr>
+              <w:t>Sequence Diagram</w:t>
+            </w:r>
+            <w:r>
+              <w:rPr>
+                <w:noProof/>
+                <w:webHidden/>
+              </w:rPr>
+              <w:tab/>
+            </w:r>
+            <w:r>
+              <w:rPr>
+                <w:noProof/>
+                <w:webHidden/>
+              </w:rPr>
+              <w:fldChar w:fldCharType="begin"/>
+            </w:r>
+            <w:r>
+              <w:rPr>
+                <w:noProof/>
+                <w:webHidden/>
+              </w:rPr>
+              <w:instrText xml:space="preserve"> PAGEREF _Toc394862529 \h </w:instrText>
             </w:r>
             <w:r>
               <w:rPr>
@@ -2085,13 +2085,13 @@
               <w:noProof/>
             </w:rPr>
           </w:pPr>
-          <w:hyperlink w:anchor="_Toc394860546" w:history="1">
+          <w:hyperlink w:anchor="_Toc394862530" w:history="1">
             <w:r>
               <w:rPr>
                 <w:rStyle w:val="Hyperlink"/>
                 <w:noProof/>
               </w:rPr>
-              <w:t>5.2</w:t>
+              <w:t>5.1</w:t>
             </w:r>
             <w:r>
               <w:rPr>
@@ -2105,7 +2105,7 @@
                 <w:rStyle w:val="Hyperlink"/>
                 <w:noProof/>
               </w:rPr>
-              <w:t>&lt;Guest&gt; Register</w:t>
+              <w:t>&lt;Guest&gt; Login</w:t>
             </w:r>
             <w:r>
               <w:rPr>
@@ -2126,7 +2126,7 @@
                 <w:noProof/>
                 <w:webHidden/>
               </w:rPr>
-              <w:instrText xml:space="preserve"> PAGEREF _Toc394860546 \h </w:instrText>
+              <w:instrText xml:space="preserve"> PAGEREF _Toc394862530 \h </w:instrText>
             </w:r>
             <w:r>
               <w:rPr>
@@ -2169,13 +2169,13 @@
               <w:noProof/>
             </w:rPr>
           </w:pPr>
-          <w:hyperlink w:anchor="_Toc394860547" w:history="1">
+          <w:hyperlink w:anchor="_Toc394862531" w:history="1">
             <w:r>
               <w:rPr>
                 <w:rStyle w:val="Hyperlink"/>
                 <w:noProof/>
               </w:rPr>
-              <w:t>5.3</w:t>
+              <w:t>5.2</w:t>
             </w:r>
             <w:r>
               <w:rPr>
@@ -2189,7 +2189,7 @@
                 <w:rStyle w:val="Hyperlink"/>
                 <w:noProof/>
               </w:rPr>
-              <w:t>&lt;Authorized User&gt; Change Password</w:t>
+              <w:t>&lt;Guest&gt; Register</w:t>
             </w:r>
             <w:r>
               <w:rPr>
@@ -2210,7 +2210,7 @@
                 <w:noProof/>
                 <w:webHidden/>
               </w:rPr>
-              <w:instrText xml:space="preserve"> PAGEREF _Toc394860547 \h </w:instrText>
+              <w:instrText xml:space="preserve"> PAGEREF _Toc394862531 \h </w:instrText>
             </w:r>
             <w:r>
               <w:rPr>
@@ -2230,7 +2230,7 @@
                 <w:noProof/>
                 <w:webHidden/>
               </w:rPr>
-              <w:t>10</w:t>
+              <w:t>9</w:t>
             </w:r>
             <w:r>
               <w:rPr>
@@ -2253,13 +2253,13 @@
               <w:noProof/>
             </w:rPr>
           </w:pPr>
-          <w:hyperlink w:anchor="_Toc394860548" w:history="1">
+          <w:hyperlink w:anchor="_Toc394862532" w:history="1">
             <w:r>
               <w:rPr>
                 <w:rStyle w:val="Hyperlink"/>
                 <w:noProof/>
               </w:rPr>
-              <w:t>5.4</w:t>
+              <w:t>5.3</w:t>
             </w:r>
             <w:r>
               <w:rPr>
@@ -2273,7 +2273,7 @@
                 <w:rStyle w:val="Hyperlink"/>
                 <w:noProof/>
               </w:rPr>
-              <w:t>&lt;Authorized User&gt; Change Profile Picture</w:t>
+              <w:t>&lt;Authorized User&gt; Change Password</w:t>
             </w:r>
             <w:r>
               <w:rPr>
@@ -2294,7 +2294,7 @@
                 <w:noProof/>
                 <w:webHidden/>
               </w:rPr>
-              <w:instrText xml:space="preserve"> PAGEREF _Toc394860548 \h </w:instrText>
+              <w:instrText xml:space="preserve"> PAGEREF _Toc394862532 \h </w:instrText>
             </w:r>
             <w:r>
               <w:rPr>
@@ -2314,7 +2314,7 @@
                 <w:noProof/>
                 <w:webHidden/>
               </w:rPr>
-              <w:t>11</w:t>
+              <w:t>10</w:t>
             </w:r>
             <w:r>
               <w:rPr>
@@ -2337,13 +2337,13 @@
               <w:noProof/>
             </w:rPr>
           </w:pPr>
-          <w:hyperlink w:anchor="_Toc394860549" w:history="1">
+          <w:hyperlink w:anchor="_Toc394862533" w:history="1">
             <w:r>
               <w:rPr>
                 <w:rStyle w:val="Hyperlink"/>
                 <w:noProof/>
               </w:rPr>
-              <w:t>5.5</w:t>
+              <w:t>5.4</w:t>
             </w:r>
             <w:r>
               <w:rPr>
@@ -2357,7 +2357,7 @@
                 <w:rStyle w:val="Hyperlink"/>
                 <w:noProof/>
               </w:rPr>
-              <w:t>&lt;Patient&gt; Conversation</w:t>
+              <w:t>&lt;Authorized User&gt; Change Profile Picture</w:t>
             </w:r>
             <w:r>
               <w:rPr>
@@ -2378,7 +2378,7 @@
                 <w:noProof/>
                 <w:webHidden/>
               </w:rPr>
-              <w:instrText xml:space="preserve"> PAGEREF _Toc394860549 \h </w:instrText>
+              <w:instrText xml:space="preserve"> PAGEREF _Toc394862533 \h </w:instrText>
             </w:r>
             <w:r>
               <w:rPr>
@@ -2421,13 +2421,13 @@
               <w:noProof/>
             </w:rPr>
           </w:pPr>
-          <w:hyperlink w:anchor="_Toc394860550" w:history="1">
+          <w:hyperlink w:anchor="_Toc394862534" w:history="1">
             <w:r>
               <w:rPr>
                 <w:rStyle w:val="Hyperlink"/>
                 <w:noProof/>
               </w:rPr>
-              <w:t>5.6</w:t>
+              <w:t>5.5</w:t>
             </w:r>
             <w:r>
               <w:rPr>
@@ -2441,7 +2441,7 @@
                 <w:rStyle w:val="Hyperlink"/>
                 <w:noProof/>
               </w:rPr>
-              <w:t>&lt;Doctor&gt; Request Webcam</w:t>
+              <w:t>&lt;Patient&gt; Conversation</w:t>
             </w:r>
             <w:r>
               <w:rPr>
@@ -2462,7 +2462,7 @@
                 <w:noProof/>
                 <w:webHidden/>
               </w:rPr>
-              <w:instrText xml:space="preserve"> PAGEREF _Toc394860550 \h </w:instrText>
+              <w:instrText xml:space="preserve"> PAGEREF _Toc394862534 \h </w:instrText>
             </w:r>
             <w:r>
               <w:rPr>
@@ -2482,7 +2482,7 @@
                 <w:noProof/>
                 <w:webHidden/>
               </w:rPr>
-              <w:t>12</w:t>
+              <w:t>11</w:t>
             </w:r>
             <w:r>
               <w:rPr>
@@ -2505,13 +2505,13 @@
               <w:noProof/>
             </w:rPr>
           </w:pPr>
-          <w:hyperlink w:anchor="_Toc394860551" w:history="1">
+          <w:hyperlink w:anchor="_Toc394862535" w:history="1">
             <w:r>
               <w:rPr>
                 <w:rStyle w:val="Hyperlink"/>
                 <w:noProof/>
               </w:rPr>
-              <w:t>5.7</w:t>
+              <w:t>5.6</w:t>
             </w:r>
             <w:r>
               <w:rPr>
@@ -2525,7 +2525,7 @@
                 <w:rStyle w:val="Hyperlink"/>
                 <w:noProof/>
               </w:rPr>
-              <w:t>&lt;Patient&gt; Show Webcam</w:t>
+              <w:t>&lt;Doctor&gt; Request Webcam</w:t>
             </w:r>
             <w:r>
               <w:rPr>
@@ -2546,7 +2546,7 @@
                 <w:noProof/>
                 <w:webHidden/>
               </w:rPr>
-              <w:instrText xml:space="preserve"> PAGEREF _Toc394860551 \h </w:instrText>
+              <w:instrText xml:space="preserve"> PAGEREF _Toc394862535 \h </w:instrText>
             </w:r>
             <w:r>
               <w:rPr>
@@ -2589,13 +2589,13 @@
               <w:noProof/>
             </w:rPr>
           </w:pPr>
-          <w:hyperlink w:anchor="_Toc394860552" w:history="1">
+          <w:hyperlink w:anchor="_Toc394862536" w:history="1">
             <w:r>
               <w:rPr>
                 <w:rStyle w:val="Hyperlink"/>
                 <w:noProof/>
               </w:rPr>
-              <w:t>5.8</w:t>
+              <w:t>5.7</w:t>
             </w:r>
             <w:r>
               <w:rPr>
@@ -2609,7 +2609,7 @@
                 <w:rStyle w:val="Hyperlink"/>
                 <w:noProof/>
               </w:rPr>
-              <w:t>&lt;Patient&gt; Upload Attachment</w:t>
+              <w:t>&lt;Patient&gt; Show Webcam</w:t>
             </w:r>
             <w:r>
               <w:rPr>
@@ -2630,7 +2630,7 @@
                 <w:noProof/>
                 <w:webHidden/>
               </w:rPr>
-              <w:instrText xml:space="preserve"> PAGEREF _Toc394860552 \h </w:instrText>
+              <w:instrText xml:space="preserve"> PAGEREF _Toc394862536 \h </w:instrText>
             </w:r>
             <w:r>
               <w:rPr>
@@ -2650,7 +2650,7 @@
                 <w:noProof/>
                 <w:webHidden/>
               </w:rPr>
-              <w:t>13</w:t>
+              <w:t>12</w:t>
             </w:r>
             <w:r>
               <w:rPr>
@@ -2673,13 +2673,13 @@
               <w:noProof/>
             </w:rPr>
           </w:pPr>
-          <w:hyperlink w:anchor="_Toc394860553" w:history="1">
+          <w:hyperlink w:anchor="_Toc394862537" w:history="1">
             <w:r>
               <w:rPr>
                 <w:rStyle w:val="Hyperlink"/>
                 <w:noProof/>
               </w:rPr>
-              <w:t>5.9</w:t>
+              <w:t>5.8</w:t>
             </w:r>
             <w:r>
               <w:rPr>
@@ -2693,7 +2693,7 @@
                 <w:rStyle w:val="Hyperlink"/>
                 <w:noProof/>
               </w:rPr>
-              <w:t>&lt;Admin&gt; Define New Medical Profile Template</w:t>
+              <w:t>&lt;Patient&gt; Upload Attachment</w:t>
             </w:r>
             <w:r>
               <w:rPr>
@@ -2714,7 +2714,7 @@
                 <w:noProof/>
                 <w:webHidden/>
               </w:rPr>
-              <w:instrText xml:space="preserve"> PAGEREF _Toc394860553 \h </w:instrText>
+              <w:instrText xml:space="preserve"> PAGEREF _Toc394862537 \h </w:instrText>
             </w:r>
             <w:r>
               <w:rPr>
@@ -2757,13 +2757,13 @@
               <w:noProof/>
             </w:rPr>
           </w:pPr>
-          <w:hyperlink w:anchor="_Toc394860554" w:history="1">
+          <w:hyperlink w:anchor="_Toc394862538" w:history="1">
             <w:r>
               <w:rPr>
                 <w:rStyle w:val="Hyperlink"/>
                 <w:noProof/>
               </w:rPr>
-              <w:t>5.10</w:t>
+              <w:t>5.9</w:t>
             </w:r>
             <w:r>
               <w:rPr>
@@ -2777,7 +2777,7 @@
                 <w:rStyle w:val="Hyperlink"/>
                 <w:noProof/>
               </w:rPr>
-              <w:t>&lt;Admin&gt; Update Medical Profile Template</w:t>
+              <w:t>&lt;Admin&gt; Define New Medical Profile Template</w:t>
             </w:r>
             <w:r>
               <w:rPr>
@@ -2798,7 +2798,7 @@
                 <w:noProof/>
                 <w:webHidden/>
               </w:rPr>
-              <w:instrText xml:space="preserve"> PAGEREF _Toc394860554 \h </w:instrText>
+              <w:instrText xml:space="preserve"> PAGEREF _Toc394862538 \h </w:instrText>
             </w:r>
             <w:r>
               <w:rPr>
@@ -2818,7 +2818,7 @@
                 <w:noProof/>
                 <w:webHidden/>
               </w:rPr>
-              <w:t>14</w:t>
+              <w:t>13</w:t>
             </w:r>
             <w:r>
               <w:rPr>
@@ -2841,13 +2841,13 @@
               <w:noProof/>
             </w:rPr>
           </w:pPr>
-          <w:hyperlink w:anchor="_Toc394860555" w:history="1">
+          <w:hyperlink w:anchor="_Toc394862539" w:history="1">
             <w:r>
               <w:rPr>
                 <w:rStyle w:val="Hyperlink"/>
                 <w:noProof/>
               </w:rPr>
-              <w:t>5.11</w:t>
+              <w:t>5.10</w:t>
             </w:r>
             <w:r>
               <w:rPr>
@@ -2861,7 +2861,7 @@
                 <w:rStyle w:val="Hyperlink"/>
                 <w:noProof/>
               </w:rPr>
-              <w:t>&lt;Doctor&gt; Update Medical Profile</w:t>
+              <w:t>&lt;Admin&gt; Update Medical Profile Template</w:t>
             </w:r>
             <w:r>
               <w:rPr>
@@ -2882,7 +2882,7 @@
                 <w:noProof/>
                 <w:webHidden/>
               </w:rPr>
-              <w:instrText xml:space="preserve"> PAGEREF _Toc394860555 \h </w:instrText>
+              <w:instrText xml:space="preserve"> PAGEREF _Toc394862539 \h </w:instrText>
             </w:r>
             <w:r>
               <w:rPr>
@@ -2925,13 +2925,13 @@
               <w:noProof/>
             </w:rPr>
           </w:pPr>
-          <w:hyperlink w:anchor="_Toc394860556" w:history="1">
+          <w:hyperlink w:anchor="_Toc394862540" w:history="1">
             <w:r>
               <w:rPr>
                 <w:rStyle w:val="Hyperlink"/>
                 <w:noProof/>
               </w:rPr>
-              <w:t>5.12</w:t>
+              <w:t>5.11</w:t>
             </w:r>
             <w:r>
               <w:rPr>
@@ -2945,7 +2945,7 @@
                 <w:rStyle w:val="Hyperlink"/>
                 <w:noProof/>
               </w:rPr>
-              <w:t>&lt;Doctor&gt; Views Medical Profile</w:t>
+              <w:t>&lt;Doctor&gt; Update Medical Profile</w:t>
             </w:r>
             <w:r>
               <w:rPr>
@@ -2966,7 +2966,7 @@
                 <w:noProof/>
                 <w:webHidden/>
               </w:rPr>
-              <w:instrText xml:space="preserve"> PAGEREF _Toc394860556 \h </w:instrText>
+              <w:instrText xml:space="preserve"> PAGEREF _Toc394862540 \h </w:instrText>
             </w:r>
             <w:r>
               <w:rPr>
@@ -2986,7 +2986,7 @@
                 <w:noProof/>
                 <w:webHidden/>
               </w:rPr>
-              <w:t>16</w:t>
+              <w:t>14</w:t>
             </w:r>
             <w:r>
               <w:rPr>
@@ -3009,13 +3009,13 @@
               <w:noProof/>
             </w:rPr>
           </w:pPr>
-          <w:hyperlink w:anchor="_Toc394860557" w:history="1">
+          <w:hyperlink w:anchor="_Toc394862541" w:history="1">
             <w:r>
               <w:rPr>
                 <w:rStyle w:val="Hyperlink"/>
                 <w:noProof/>
               </w:rPr>
-              <w:t>5.13</w:t>
+              <w:t>5.12</w:t>
             </w:r>
             <w:r>
               <w:rPr>
@@ -3029,7 +3029,7 @@
                 <w:rStyle w:val="Hyperlink"/>
                 <w:noProof/>
               </w:rPr>
-              <w:t>&lt;Patient&gt; Update Personal Health Record</w:t>
+              <w:t>&lt;Doctor&gt; Views Medical Profile</w:t>
             </w:r>
             <w:r>
               <w:rPr>
@@ -3050,7 +3050,7 @@
                 <w:noProof/>
                 <w:webHidden/>
               </w:rPr>
-              <w:instrText xml:space="preserve"> PAGEREF _Toc394860557 \h </w:instrText>
+              <w:instrText xml:space="preserve"> PAGEREF _Toc394862541 \h </w:instrText>
             </w:r>
             <w:r>
               <w:rPr>
@@ -3093,12 +3093,96 @@
               <w:noProof/>
             </w:rPr>
           </w:pPr>
-          <w:hyperlink w:anchor="_Toc394860558" w:history="1">
+          <w:hyperlink w:anchor="_Toc394862542" w:history="1">
             <w:r>
               <w:rPr>
                 <w:rStyle w:val="Hyperlink"/>
                 <w:noProof/>
               </w:rPr>
+              <w:t>5.13</w:t>
+            </w:r>
+            <w:r>
+              <w:rPr>
+                <w:rFonts w:eastAsiaTheme="minorEastAsia"/>
+                <w:noProof/>
+              </w:rPr>
+              <w:tab/>
+            </w:r>
+            <w:r>
+              <w:rPr>
+                <w:rStyle w:val="Hyperlink"/>
+                <w:noProof/>
+              </w:rPr>
+              <w:t>&lt;Patient&gt; Update Personal Health Record</w:t>
+            </w:r>
+            <w:r>
+              <w:rPr>
+                <w:noProof/>
+                <w:webHidden/>
+              </w:rPr>
+              <w:tab/>
+            </w:r>
+            <w:r>
+              <w:rPr>
+                <w:noProof/>
+                <w:webHidden/>
+              </w:rPr>
+              <w:fldChar w:fldCharType="begin"/>
+            </w:r>
+            <w:r>
+              <w:rPr>
+                <w:noProof/>
+                <w:webHidden/>
+              </w:rPr>
+              <w:instrText xml:space="preserve"> PAGEREF _Toc394862542 \h </w:instrText>
+            </w:r>
+            <w:r>
+              <w:rPr>
+                <w:noProof/>
+                <w:webHidden/>
+              </w:rPr>
+            </w:r>
+            <w:r>
+              <w:rPr>
+                <w:noProof/>
+                <w:webHidden/>
+              </w:rPr>
+              <w:fldChar w:fldCharType="separate"/>
+            </w:r>
+            <w:r>
+              <w:rPr>
+                <w:noProof/>
+                <w:webHidden/>
+              </w:rPr>
+              <w:t>16</w:t>
+            </w:r>
+            <w:r>
+              <w:rPr>
+                <w:noProof/>
+                <w:webHidden/>
+              </w:rPr>
+              <w:fldChar w:fldCharType="end"/>
+            </w:r>
+          </w:hyperlink>
+        </w:p>
+        <w:p>
+          <w:pPr>
+            <w:pStyle w:val="TOC3"/>
+            <w:tabs>
+              <w:tab w:val="left" w:pos="1100"/>
+              <w:tab w:val="right" w:leader="dot" w:pos="9016"/>
+            </w:tabs>
+            <w:rPr>
+              <w:rFonts w:eastAsiaTheme="minorEastAsia"/>
+              <w:noProof/>
+            </w:rPr>
+          </w:pPr>
+          <w:hyperlink w:anchor="_Toc394862543" w:history="1">
+            <w:r>
+              <w:rPr>
+                <w:rStyle w:val="Hyperlink"/>
+                <w:noProof/>
+              </w:rPr>
               <w:t>5.14</w:t>
             </w:r>
             <w:r>
@@ -3134,7 +3218,7 @@
                 <w:noProof/>
                 <w:webHidden/>
               </w:rPr>
-              <w:instrText xml:space="preserve"> PAGEREF _Toc394860558 \h </w:instrText>
+              <w:instrText xml:space="preserve"> PAGEREF _Toc394862543 \h </w:instrText>
             </w:r>
             <w:r>
               <w:rPr>
@@ -3176,7 +3260,7 @@
               <w:noProof/>
             </w:rPr>
           </w:pPr>
-          <w:hyperlink w:anchor="_Toc394860559" w:history="1">
+          <w:hyperlink w:anchor="_Toc394862544" w:history="1">
             <w:r>
               <w:rPr>
                 <w:rStyle w:val="Hyperlink"/>
@@ -3195,6 +3279,88 @@
                 <w:rStyle w:val="Hyperlink"/>
                 <w:noProof/>
               </w:rPr>
+              <w:t>User Interface Design</w:t>
+            </w:r>
+            <w:r>
+              <w:rPr>
+                <w:noProof/>
+                <w:webHidden/>
+              </w:rPr>
+              <w:tab/>
+            </w:r>
+            <w:r>
+              <w:rPr>
+                <w:noProof/>
+                <w:webHidden/>
+              </w:rPr>
+              <w:fldChar w:fldCharType="begin"/>
+            </w:r>
+            <w:r>
+              <w:rPr>
+                <w:noProof/>
+                <w:webHidden/>
+              </w:rPr>
+              <w:instrText xml:space="preserve"> PAGEREF _Toc394862544 \h </w:instrText>
+            </w:r>
+            <w:r>
+              <w:rPr>
+                <w:noProof/>
+                <w:webHidden/>
+              </w:rPr>
+            </w:r>
+            <w:r>
+              <w:rPr>
+                <w:noProof/>
+                <w:webHidden/>
+              </w:rPr>
+              <w:fldChar w:fldCharType="separate"/>
+            </w:r>
+            <w:r>
+              <w:rPr>
+                <w:noProof/>
+                <w:webHidden/>
+              </w:rPr>
+              <w:t>17</w:t>
+            </w:r>
+            <w:r>
+              <w:rPr>
+                <w:noProof/>
+                <w:webHidden/>
+              </w:rPr>
+              <w:fldChar w:fldCharType="end"/>
+            </w:r>
+          </w:hyperlink>
+        </w:p>
+        <w:p>
+          <w:pPr>
+            <w:pStyle w:val="TOC2"/>
+            <w:tabs>
+              <w:tab w:val="left" w:pos="660"/>
+              <w:tab w:val="right" w:leader="dot" w:pos="9016"/>
+            </w:tabs>
+            <w:rPr>
+              <w:noProof/>
+            </w:rPr>
+          </w:pPr>
+          <w:hyperlink w:anchor="_Toc394862545" w:history="1">
+            <w:r>
+              <w:rPr>
+                <w:rStyle w:val="Hyperlink"/>
+                <w:noProof/>
+              </w:rPr>
+              <w:t>7.</w:t>
+            </w:r>
+            <w:r>
+              <w:rPr>
+                <w:noProof/>
+              </w:rPr>
+              <w:tab/>
+            </w:r>
+            <w:r>
+              <w:rPr>
+                <w:rStyle w:val="Hyperlink"/>
+                <w:noProof/>
+              </w:rPr>
               <w:t>Database Design</w:t>
             </w:r>
             <w:r>
@@ -3216,7 +3382,7 @@
                 <w:noProof/>
                 <w:webHidden/>
               </w:rPr>
-              <w:instrText xml:space="preserve"> PAGEREF _Toc394860559 \h </w:instrText>
+              <w:instrText xml:space="preserve"> PAGEREF _Toc394862545 \h </w:instrText>
             </w:r>
             <w:r>
               <w:rPr>
@@ -3292,7 +3458,7 @@
         </w:rPr>
       </w:pPr>
       <w:bookmarkStart w:id="0" w:name="_Toc377683307"/>
-      <w:bookmarkStart w:id="1" w:name="_Toc394860534"/>
+      <w:bookmarkStart w:id="1" w:name="_Toc394862518"/>
       <w:r>
         <w:lastRenderedPageBreak/>
         <w:t xml:space="preserve">List of </w:t>
@@ -3323,7 +3489,7 @@
           <w:numId w:val="0"/>
         </w:numPr>
       </w:pPr>
-      <w:bookmarkStart w:id="2" w:name="_Toc394860535"/>
+      <w:bookmarkStart w:id="2" w:name="_Toc394862519"/>
       <w:r>
         <w:rPr>
           <w:b w:val="0"/>
@@ -3387,7 +3553,7 @@
         </w:rPr>
         <w:fldChar w:fldCharType="separate"/>
       </w:r>
-      <w:hyperlink w:anchor="_Toc394860560" w:history="1">
+      <w:hyperlink w:anchor="_Toc394862546" w:history="1">
         <w:r>
           <w:rPr>
             <w:rStyle w:val="Hyperlink"/>
@@ -3414,7 +3580,7 @@
             <w:noProof/>
             <w:webHidden/>
           </w:rPr>
-          <w:instrText xml:space="preserve"> PAGEREF _Toc394860560 \h </w:instrText>
+          <w:instrText xml:space="preserve"> PAGEREF _Toc394862546 \h </w:instrText>
         </w:r>
         <w:r>
           <w:rPr>
@@ -3456,7 +3622,7 @@
           <w:noProof/>
         </w:rPr>
       </w:pPr>
-      <w:hyperlink w:anchor="_Toc394860561" w:history="1">
+      <w:hyperlink w:anchor="_Toc394862547" w:history="1">
         <w:r>
           <w:rPr>
             <w:rStyle w:val="Hyperlink"/>
@@ -3483,7 +3649,7 @@
             <w:noProof/>
             <w:webHidden/>
           </w:rPr>
-          <w:instrText xml:space="preserve"> PAGEREF _Toc394860561 \h </w:instrText>
+          <w:instrText xml:space="preserve"> PAGEREF _Toc394862547 \h </w:instrText>
         </w:r>
         <w:r>
           <w:rPr>
@@ -3525,7 +3691,7 @@
           <w:noProof/>
         </w:rPr>
       </w:pPr>
-      <w:hyperlink w:anchor="_Toc394860562" w:history="1">
+      <w:hyperlink w:anchor="_Toc394862548" w:history="1">
         <w:r>
           <w:rPr>
             <w:rStyle w:val="Hyperlink"/>
@@ -3552,7 +3718,7 @@
             <w:noProof/>
             <w:webHidden/>
           </w:rPr>
-          <w:instrText xml:space="preserve"> PAGEREF _Toc394860562 \h </w:instrText>
+          <w:instrText xml:space="preserve"> PAGEREF _Toc394862548 \h </w:instrText>
         </w:r>
         <w:r>
           <w:rPr>
@@ -3594,7 +3760,7 @@
           <w:noProof/>
         </w:rPr>
       </w:pPr>
-      <w:hyperlink w:anchor="_Toc394860563" w:history="1">
+      <w:hyperlink w:anchor="_Toc394862549" w:history="1">
         <w:r>
           <w:rPr>
             <w:rStyle w:val="Hyperlink"/>
@@ -3621,7 +3787,7 @@
             <w:noProof/>
             <w:webHidden/>
           </w:rPr>
-          <w:instrText xml:space="preserve"> PAGEREF _Toc394860563 \h </w:instrText>
+          <w:instrText xml:space="preserve"> PAGEREF _Toc394862549 \h </w:instrText>
         </w:r>
         <w:r>
           <w:rPr>
@@ -3663,7 +3829,7 @@
           <w:noProof/>
         </w:rPr>
       </w:pPr>
-      <w:hyperlink w:anchor="_Toc394860564" w:history="1">
+      <w:hyperlink w:anchor="_Toc394862550" w:history="1">
         <w:r>
           <w:rPr>
             <w:rStyle w:val="Hyperlink"/>
@@ -3690,7 +3856,7 @@
             <w:noProof/>
             <w:webHidden/>
           </w:rPr>
-          <w:instrText xml:space="preserve"> PAGEREF _Toc394860564 \h </w:instrText>
+          <w:instrText xml:space="preserve"> PAGEREF _Toc394862550 \h </w:instrText>
         </w:r>
         <w:r>
           <w:rPr>
@@ -3732,7 +3898,7 @@
           <w:noProof/>
         </w:rPr>
       </w:pPr>
-      <w:hyperlink w:anchor="_Toc394860565" w:history="1">
+      <w:hyperlink w:anchor="_Toc394862551" w:history="1">
         <w:r>
           <w:rPr>
             <w:rStyle w:val="Hyperlink"/>
@@ -3759,7 +3925,7 @@
             <w:noProof/>
             <w:webHidden/>
           </w:rPr>
-          <w:instrText xml:space="preserve"> PAGEREF _Toc394860565 \h </w:instrText>
+          <w:instrText xml:space="preserve"> PAGEREF _Toc394862551 \h </w:instrText>
         </w:r>
         <w:r>
           <w:rPr>
@@ -3801,7 +3967,7 @@
           <w:noProof/>
         </w:rPr>
       </w:pPr>
-      <w:hyperlink w:anchor="_Toc394860566" w:history="1">
+      <w:hyperlink w:anchor="_Toc394862552" w:history="1">
         <w:r>
           <w:rPr>
             <w:rStyle w:val="Hyperlink"/>
@@ -3828,7 +3994,7 @@
             <w:noProof/>
             <w:webHidden/>
           </w:rPr>
-          <w:instrText xml:space="preserve"> PAGEREF _Toc394860566 \h </w:instrText>
+          <w:instrText xml:space="preserve"> PAGEREF _Toc394862552 \h </w:instrText>
         </w:r>
         <w:r>
           <w:rPr>
@@ -3870,7 +4036,7 @@
           <w:noProof/>
         </w:rPr>
       </w:pPr>
-      <w:hyperlink w:anchor="_Toc394860567" w:history="1">
+      <w:hyperlink w:anchor="_Toc394862553" w:history="1">
         <w:r>
           <w:rPr>
             <w:rStyle w:val="Hyperlink"/>
@@ -3897,7 +4063,7 @@
             <w:noProof/>
             <w:webHidden/>
           </w:rPr>
-          <w:instrText xml:space="preserve"> PAGEREF _Toc394860567 \h </w:instrText>
+          <w:instrText xml:space="preserve"> PAGEREF _Toc394862553 \h </w:instrText>
         </w:r>
         <w:r>
           <w:rPr>
@@ -3939,7 +4105,7 @@
           <w:noProof/>
         </w:rPr>
       </w:pPr>
-      <w:hyperlink w:anchor="_Toc394860568" w:history="1">
+      <w:hyperlink w:anchor="_Toc394862554" w:history="1">
         <w:r>
           <w:rPr>
             <w:rStyle w:val="Hyperlink"/>
@@ -3966,7 +4132,7 @@
             <w:noProof/>
             <w:webHidden/>
           </w:rPr>
-          <w:instrText xml:space="preserve"> PAGEREF _Toc394860568 \h </w:instrText>
+          <w:instrText xml:space="preserve"> PAGEREF _Toc394862554 \h </w:instrText>
         </w:r>
         <w:r>
           <w:rPr>
@@ -4008,7 +4174,7 @@
           <w:noProof/>
         </w:rPr>
       </w:pPr>
-      <w:hyperlink w:anchor="_Toc394860569" w:history="1">
+      <w:hyperlink w:anchor="_Toc394862555" w:history="1">
         <w:r>
           <w:rPr>
             <w:rStyle w:val="Hyperlink"/>
@@ -4035,7 +4201,7 @@
             <w:noProof/>
             <w:webHidden/>
           </w:rPr>
-          <w:instrText xml:space="preserve"> PAGEREF _Toc394860569 \h </w:instrText>
+          <w:instrText xml:space="preserve"> PAGEREF _Toc394862555 \h </w:instrText>
         </w:r>
         <w:r>
           <w:rPr>
@@ -4077,7 +4243,7 @@
           <w:noProof/>
         </w:rPr>
       </w:pPr>
-      <w:hyperlink w:anchor="_Toc394860570" w:history="1">
+      <w:hyperlink w:anchor="_Toc394862556" w:history="1">
         <w:r>
           <w:rPr>
             <w:rStyle w:val="Hyperlink"/>
@@ -4104,7 +4270,7 @@
             <w:noProof/>
             <w:webHidden/>
           </w:rPr>
-          <w:instrText xml:space="preserve"> PAGEREF _Toc394860570 \h </w:instrText>
+          <w:instrText xml:space="preserve"> PAGEREF _Toc394862556 \h </w:instrText>
         </w:r>
         <w:r>
           <w:rPr>
@@ -4146,7 +4312,7 @@
           <w:noProof/>
         </w:rPr>
       </w:pPr>
-      <w:hyperlink w:anchor="_Toc394860571" w:history="1">
+      <w:hyperlink w:anchor="_Toc394862557" w:history="1">
         <w:r>
           <w:rPr>
             <w:rStyle w:val="Hyperlink"/>
@@ -4173,7 +4339,7 @@
             <w:noProof/>
             <w:webHidden/>
           </w:rPr>
-          <w:instrText xml:space="preserve"> PAGEREF _Toc394860571 \h </w:instrText>
+          <w:instrText xml:space="preserve"> PAGEREF _Toc394862557 \h </w:instrText>
         </w:r>
         <w:r>
           <w:rPr>
@@ -4215,7 +4381,7 @@
           <w:noProof/>
         </w:rPr>
       </w:pPr>
-      <w:hyperlink w:anchor="_Toc394860572" w:history="1">
+      <w:hyperlink w:anchor="_Toc394862558" w:history="1">
         <w:r>
           <w:rPr>
             <w:rStyle w:val="Hyperlink"/>
@@ -4242,7 +4408,7 @@
             <w:noProof/>
             <w:webHidden/>
           </w:rPr>
-          <w:instrText xml:space="preserve"> PAGEREF _Toc394860572 \h </w:instrText>
+          <w:instrText xml:space="preserve"> PAGEREF _Toc394862558 \h </w:instrText>
         </w:r>
         <w:r>
           <w:rPr>
@@ -4284,7 +4450,7 @@
           <w:noProof/>
         </w:rPr>
       </w:pPr>
-      <w:hyperlink w:anchor="_Toc394860573" w:history="1">
+      <w:hyperlink w:anchor="_Toc394862559" w:history="1">
         <w:r>
           <w:rPr>
             <w:rStyle w:val="Hyperlink"/>
@@ -4311,7 +4477,7 @@
             <w:noProof/>
             <w:webHidden/>
           </w:rPr>
-          <w:instrText xml:space="preserve"> PAGEREF _Toc394860573 \h </w:instrText>
+          <w:instrText xml:space="preserve"> PAGEREF _Toc394862559 \h </w:instrText>
         </w:r>
         <w:r>
           <w:rPr>
@@ -4353,7 +4519,7 @@
           <w:noProof/>
         </w:rPr>
       </w:pPr>
-      <w:hyperlink w:anchor="_Toc394860574" w:history="1">
+      <w:hyperlink w:anchor="_Toc394862560" w:history="1">
         <w:r>
           <w:rPr>
             <w:rStyle w:val="Hyperlink"/>
@@ -4380,7 +4546,7 @@
             <w:noProof/>
             <w:webHidden/>
           </w:rPr>
-          <w:instrText xml:space="preserve"> PAGEREF _Toc394860574 \h </w:instrText>
+          <w:instrText xml:space="preserve"> PAGEREF _Toc394862560 \h </w:instrText>
         </w:r>
         <w:r>
           <w:rPr>
@@ -4433,7 +4599,7 @@
         </w:numPr>
       </w:pPr>
       <w:bookmarkStart w:id="5" w:name="_Toc377683309"/>
-      <w:bookmarkStart w:id="6" w:name="_Toc394860536"/>
+      <w:bookmarkStart w:id="6" w:name="_Toc394862520"/>
       <w:r>
         <w:t>Definitions</w:t>
       </w:r>
@@ -4477,7 +4643,7 @@
           <w:numId w:val="6"/>
         </w:numPr>
       </w:pPr>
-      <w:bookmarkStart w:id="8" w:name="_Toc394860537"/>
+      <w:bookmarkStart w:id="8" w:name="_Toc394862521"/>
       <w:r>
         <w:lastRenderedPageBreak/>
         <w:t xml:space="preserve">Report </w:t>
@@ -4509,7 +4675,7 @@
       </w:pPr>
       <w:bookmarkStart w:id="9" w:name="_Toc391147621"/>
       <w:bookmarkStart w:id="10" w:name="_Toc392694706"/>
-      <w:bookmarkStart w:id="11" w:name="_Toc394860538"/>
+      <w:bookmarkStart w:id="11" w:name="_Toc394862522"/>
       <w:r>
         <w:t>Design Overview</w:t>
       </w:r>
@@ -4668,7 +4834,7 @@
       </w:pPr>
       <w:bookmarkStart w:id="12" w:name="_Toc391147622"/>
       <w:bookmarkStart w:id="13" w:name="_Toc392694707"/>
-      <w:bookmarkStart w:id="14" w:name="_Toc394860539"/>
+      <w:bookmarkStart w:id="14" w:name="_Toc394862523"/>
       <w:r>
         <w:lastRenderedPageBreak/>
         <w:t>System Architectural Design</w:t>
@@ -4685,7 +4851,7 @@
       <w:r>
         <w:t xml:space="preserve"> </w:t>
       </w:r>
-      <w:bookmarkStart w:id="16" w:name="_Toc394860540"/>
+      <w:bookmarkStart w:id="16" w:name="_Toc394862524"/>
       <w:bookmarkEnd w:id="15"/>
       <w:r>
         <w:t>Choice of system architecture</w:t>
@@ -4757,31 +4923,18 @@
         <w:pStyle w:val="CaptionSu"/>
       </w:pPr>
       <w:bookmarkStart w:id="17" w:name="_Toc391147537"/>
-      <w:bookmarkStart w:id="18" w:name="_Toc394860560"/>
+      <w:bookmarkStart w:id="18" w:name="_Toc394862546"/>
       <w:r>
         <w:t xml:space="preserve">Figure </w:t>
       </w:r>
-      <w:r>
-        <w:fldChar w:fldCharType="begin"/>
-      </w:r>
-      <w:r>
-        <w:instrText xml:space="preserve"> SEQ Figure \* ARABIC </w:instrText>
-      </w:r>
-      <w:r>
-        <w:fldChar w:fldCharType="separate"/>
-      </w:r>
-      <w:r>
-        <w:rPr>
-          <w:noProof/>
-        </w:rPr>
-        <w:t>1</w:t>
-      </w:r>
-      <w:r>
-        <w:rPr>
-          <w:noProof/>
-        </w:rPr>
-        <w:fldChar w:fldCharType="end"/>
-      </w:r>
+      <w:fldSimple w:instr=" SEQ Figure \* ARABIC ">
+        <w:r>
+          <w:rPr>
+            <w:noProof/>
+          </w:rPr>
+          <w:t>1</w:t>
+        </w:r>
+      </w:fldSimple>
       <w:r>
         <w:t>: MVC Architecture</w:t>
       </w:r>
@@ -4966,6 +5119,131 @@
           <w:color w:val="000000" w:themeColor="text1"/>
         </w:rPr>
         <w:t>)</w:t>
+      </w:r>
+    </w:p>
+    <w:p>
+      <w:pPr>
+        <w:pStyle w:val="Heading3"/>
+      </w:pPr>
+      <w:r>
+        <w:t xml:space="preserve"> </w:t>
+      </w:r>
+      <w:bookmarkStart w:id="19" w:name="_Toc394862525"/>
+      <w:r>
+        <w:t>Description of System Interface</w:t>
+      </w:r>
+      <w:bookmarkEnd w:id="19"/>
+      <w:r>
+        <w:t xml:space="preserve"> </w:t>
+      </w:r>
+    </w:p>
+    <w:p>
+      <w:pPr>
+        <w:pStyle w:val="Heading4"/>
+      </w:pPr>
+      <w:r>
+        <w:t>User interfaces</w:t>
+      </w:r>
+    </w:p>
+    <w:p>
+      <w:pPr>
+        <w:pStyle w:val="ListParagraph"/>
+        <w:numPr>
+          <w:ilvl w:val="0"/>
+          <w:numId w:val="9"/>
+        </w:numPr>
+        <w:rPr>
+          <w:b/>
+          <w:i/>
+        </w:rPr>
+      </w:pPr>
+      <w:r>
+        <w:t>Web-based user interfaces that rely on Bootstrap</w:t>
+      </w:r>
+      <w:r>
+        <w:t>.</w:t>
+      </w:r>
+      <w:r>
+        <w:t xml:space="preserve"> Focusing on user experience</w:t>
+      </w:r>
+    </w:p>
+    <w:p>
+      <w:pPr>
+        <w:pStyle w:val="Heading4"/>
+      </w:pPr>
+      <w:r>
+        <w:t>Hardware interfaces</w:t>
+      </w:r>
+    </w:p>
+    <w:p>
+      <w:pPr>
+        <w:pStyle w:val="ListParagraph"/>
+        <w:numPr>
+          <w:ilvl w:val="0"/>
+          <w:numId w:val="9"/>
+        </w:numPr>
+      </w:pPr>
+      <w:r>
+        <w:lastRenderedPageBreak/>
+        <w:t xml:space="preserve">The OMCS is intended as a website runs well on all </w:t>
+      </w:r>
+      <w:r>
+        <w:t xml:space="preserve">modern </w:t>
+      </w:r>
+      <w:r>
+        <w:t>web browsers. The website should be deployed online and accessible on any computer using different Operation Systems. At present, OMCS does not have mobile version.</w:t>
+      </w:r>
+    </w:p>
+    <w:p>
+      <w:pPr>
+        <w:pStyle w:val="Heading4"/>
+      </w:pPr>
+      <w:r>
+        <w:t xml:space="preserve"> Software interfaces</w:t>
+      </w:r>
+    </w:p>
+    <w:p>
+      <w:pPr>
+        <w:pStyle w:val="ListParagraph"/>
+        <w:numPr>
+          <w:ilvl w:val="0"/>
+          <w:numId w:val="9"/>
+        </w:numPr>
+      </w:pPr>
+      <w:r>
+        <w:t>The system should be able to run on any browser supported HTML 5.</w:t>
+      </w:r>
+    </w:p>
+    <w:p>
+      <w:pPr>
+        <w:pStyle w:val="ListParagraph"/>
+        <w:numPr>
+          <w:ilvl w:val="0"/>
+          <w:numId w:val="9"/>
+        </w:numPr>
+      </w:pPr>
+      <w:r>
+        <w:t>Any service exposed by the system should be accessible using HTTP protocol.</w:t>
+      </w:r>
+    </w:p>
+    <w:p>
+      <w:pPr>
+        <w:pStyle w:val="Heading4"/>
+      </w:pPr>
+      <w:r>
+        <w:t xml:space="preserve"> Communication interfaces</w:t>
+      </w:r>
+    </w:p>
+    <w:p>
+      <w:pPr>
+        <w:pStyle w:val="ListParagraph"/>
+        <w:numPr>
+          <w:ilvl w:val="0"/>
+          <w:numId w:val="9"/>
+        </w:numPr>
+      </w:pPr>
+      <w:r>
+        <w:t>The system uses HTTP protocol to communicate between server and clients.</w:t>
       </w:r>
     </w:p>
     <w:p>
@@ -4982,16 +5260,15 @@
         <w:adjustRightInd/>
         <w:spacing w:before="200" w:line="276" w:lineRule="auto"/>
       </w:pPr>
-      <w:bookmarkStart w:id="19" w:name="_Toc391147623"/>
-      <w:bookmarkStart w:id="20" w:name="_Toc392694708"/>
-      <w:bookmarkStart w:id="21" w:name="_Toc394860541"/>
-      <w:r>
-        <w:lastRenderedPageBreak/>
+      <w:bookmarkStart w:id="20" w:name="_Toc391147623"/>
+      <w:bookmarkStart w:id="21" w:name="_Toc392694708"/>
+      <w:bookmarkStart w:id="22" w:name="_Toc394862526"/>
+      <w:r>
         <w:t>Component Diagram</w:t>
       </w:r>
-      <w:bookmarkEnd w:id="19"/>
       <w:bookmarkEnd w:id="20"/>
       <w:bookmarkEnd w:id="21"/>
+      <w:bookmarkEnd w:id="22"/>
     </w:p>
     <w:p>
       <w:pPr>
@@ -5059,8 +5336,8 @@
           <w:color w:val="auto"/>
         </w:rPr>
       </w:pPr>
-      <w:bookmarkStart w:id="22" w:name="_Toc391147538"/>
-      <w:bookmarkStart w:id="23" w:name="_Toc394860561"/>
+      <w:bookmarkStart w:id="23" w:name="_Toc391147538"/>
+      <w:bookmarkStart w:id="24" w:name="_Toc394862547"/>
       <w:r>
         <w:rPr>
           <w:color w:val="auto"/>
@@ -5112,8 +5389,8 @@
         </w:rPr>
         <w:t xml:space="preserve"> Component Diagram</w:t>
       </w:r>
-      <w:bookmarkEnd w:id="22"/>
       <w:bookmarkEnd w:id="23"/>
+      <w:bookmarkEnd w:id="24"/>
     </w:p>
     <w:p>
       <w:r>
@@ -5134,18 +5411,18 @@
         <w:adjustRightInd/>
         <w:spacing w:before="200" w:line="276" w:lineRule="auto"/>
       </w:pPr>
-      <w:bookmarkStart w:id="24" w:name="_Toc369941334"/>
-      <w:bookmarkStart w:id="25" w:name="_Toc391147624"/>
-      <w:bookmarkStart w:id="26" w:name="_Toc392694709"/>
-      <w:bookmarkStart w:id="27" w:name="_Toc394860542"/>
+      <w:bookmarkStart w:id="25" w:name="_Toc369941334"/>
+      <w:bookmarkStart w:id="26" w:name="_Toc391147624"/>
+      <w:bookmarkStart w:id="27" w:name="_Toc392694709"/>
+      <w:bookmarkStart w:id="28" w:name="_Toc394862527"/>
       <w:r>
         <w:lastRenderedPageBreak/>
         <w:t>Detailed Description of Components</w:t>
       </w:r>
-      <w:bookmarkEnd w:id="24"/>
       <w:bookmarkEnd w:id="25"/>
       <w:bookmarkEnd w:id="26"/>
       <w:bookmarkEnd w:id="27"/>
+      <w:bookmarkEnd w:id="28"/>
     </w:p>
     <w:p>
       <w:pPr>
@@ -5154,11 +5431,11 @@
       <w:r>
         <w:t xml:space="preserve"> </w:t>
       </w:r>
-      <w:bookmarkStart w:id="28" w:name="_Toc394860543"/>
+      <w:bookmarkStart w:id="29" w:name="_Toc394862528"/>
       <w:r>
         <w:t>Class Diagram</w:t>
       </w:r>
-      <w:bookmarkEnd w:id="28"/>
+      <w:bookmarkEnd w:id="29"/>
     </w:p>
     <w:p>
       <w:pPr>
@@ -5227,9 +5504,9 @@
           <w:szCs w:val="24"/>
         </w:rPr>
       </w:pPr>
-      <w:bookmarkStart w:id="29" w:name="_Toc369941451"/>
-      <w:bookmarkStart w:id="30" w:name="_Toc391147539"/>
-      <w:bookmarkStart w:id="31" w:name="_Toc394860562"/>
+      <w:bookmarkStart w:id="30" w:name="_Toc369941451"/>
+      <w:bookmarkStart w:id="31" w:name="_Toc391147539"/>
+      <w:bookmarkStart w:id="32" w:name="_Toc394862548"/>
       <w:r>
         <w:rPr>
           <w:color w:val="000000" w:themeColor="text1"/>
@@ -5280,9 +5557,9 @@
         </w:rPr>
         <w:t>: Class Diagram</w:t>
       </w:r>
-      <w:bookmarkEnd w:id="29"/>
       <w:bookmarkEnd w:id="30"/>
       <w:bookmarkEnd w:id="31"/>
+      <w:bookmarkEnd w:id="32"/>
     </w:p>
     <w:p>
       <w:r>
@@ -5297,11 +5574,11 @@
         <w:lastRenderedPageBreak/>
         <w:t xml:space="preserve"> </w:t>
       </w:r>
-      <w:bookmarkStart w:id="32" w:name="_Toc394860544"/>
+      <w:bookmarkStart w:id="33" w:name="_Toc394862529"/>
       <w:r>
         <w:t>Sequence Diagram</w:t>
       </w:r>
-      <w:bookmarkEnd w:id="32"/>
+      <w:bookmarkEnd w:id="33"/>
     </w:p>
     <w:p>
       <w:pPr>
@@ -5310,14 +5587,14 @@
       <w:r>
         <w:t xml:space="preserve"> </w:t>
       </w:r>
-      <w:bookmarkStart w:id="33" w:name="_Toc394860545"/>
+      <w:bookmarkStart w:id="34" w:name="_Toc394862530"/>
       <w:r>
         <w:t xml:space="preserve">&lt;Guest&gt; </w:t>
       </w:r>
       <w:r>
         <w:t>Login</w:t>
       </w:r>
-      <w:bookmarkEnd w:id="33"/>
+      <w:bookmarkEnd w:id="34"/>
     </w:p>
     <w:p>
       <w:pPr>
@@ -5378,7 +5655,7 @@
           <w:color w:val="auto"/>
         </w:rPr>
       </w:pPr>
-      <w:bookmarkStart w:id="34" w:name="_Toc394860563"/>
+      <w:bookmarkStart w:id="35" w:name="_Toc394862549"/>
       <w:r>
         <w:rPr>
           <w:color w:val="auto"/>
@@ -5428,7 +5705,7 @@
         </w:rPr>
         <w:t xml:space="preserve"> Login Sequence Diagram</w:t>
       </w:r>
-      <w:bookmarkEnd w:id="34"/>
+      <w:bookmarkEnd w:id="35"/>
     </w:p>
     <w:p>
       <w:pPr>
@@ -5437,14 +5714,14 @@
       <w:r>
         <w:t xml:space="preserve"> </w:t>
       </w:r>
-      <w:bookmarkStart w:id="35" w:name="_Toc394860546"/>
+      <w:bookmarkStart w:id="36" w:name="_Toc394862531"/>
       <w:r>
         <w:t xml:space="preserve">&lt;Guest&gt; </w:t>
       </w:r>
       <w:r>
         <w:t>Register</w:t>
       </w:r>
-      <w:bookmarkEnd w:id="35"/>
+      <w:bookmarkEnd w:id="36"/>
     </w:p>
     <w:p>
       <w:pPr>
@@ -5506,7 +5783,7 @@
           <w:color w:val="auto"/>
         </w:rPr>
       </w:pPr>
-      <w:bookmarkStart w:id="36" w:name="_Toc394860564"/>
+      <w:bookmarkStart w:id="37" w:name="_Toc394862550"/>
       <w:r>
         <w:rPr>
           <w:color w:val="auto"/>
@@ -5556,7 +5833,7 @@
         </w:rPr>
         <w:t xml:space="preserve"> Register Sequence Diagram</w:t>
       </w:r>
-      <w:bookmarkEnd w:id="36"/>
+      <w:bookmarkEnd w:id="37"/>
     </w:p>
     <w:p>
       <w:pPr>
@@ -5565,14 +5842,14 @@
       <w:r>
         <w:t xml:space="preserve"> </w:t>
       </w:r>
-      <w:bookmarkStart w:id="37" w:name="_Toc394860547"/>
+      <w:bookmarkStart w:id="38" w:name="_Toc394862532"/>
       <w:r>
         <w:t xml:space="preserve">&lt;Authorized User&gt; </w:t>
       </w:r>
       <w:r>
         <w:t>Change Password</w:t>
       </w:r>
-      <w:bookmarkEnd w:id="37"/>
+      <w:bookmarkEnd w:id="38"/>
     </w:p>
     <w:p>
       <w:pPr>
@@ -5634,7 +5911,7 @@
           <w:color w:val="auto"/>
         </w:rPr>
       </w:pPr>
-      <w:bookmarkStart w:id="38" w:name="_Toc394860565"/>
+      <w:bookmarkStart w:id="39" w:name="_Toc394862551"/>
       <w:r>
         <w:rPr>
           <w:color w:val="auto"/>
@@ -5702,7 +5979,7 @@
         </w:rPr>
         <w:t>Sequence Diagram</w:t>
       </w:r>
-      <w:bookmarkEnd w:id="38"/>
+      <w:bookmarkEnd w:id="39"/>
     </w:p>
     <w:p>
       <w:pPr>
@@ -5711,7 +5988,7 @@
       <w:r>
         <w:t xml:space="preserve"> </w:t>
       </w:r>
-      <w:bookmarkStart w:id="39" w:name="_Toc394860548"/>
+      <w:bookmarkStart w:id="40" w:name="_Toc394862533"/>
       <w:r>
         <w:t xml:space="preserve">&lt;Authorized User&gt; </w:t>
       </w:r>
@@ -5727,7 +6004,7 @@
       <w:r>
         <w:t>icture</w:t>
       </w:r>
-      <w:bookmarkEnd w:id="39"/>
+      <w:bookmarkEnd w:id="40"/>
     </w:p>
     <w:p>
       <w:pPr>
@@ -5788,7 +6065,7 @@
           <w:color w:val="auto"/>
         </w:rPr>
       </w:pPr>
-      <w:bookmarkStart w:id="40" w:name="_Toc394860566"/>
+      <w:bookmarkStart w:id="41" w:name="_Toc394862552"/>
       <w:r>
         <w:rPr>
           <w:color w:val="auto"/>
@@ -5844,7 +6121,7 @@
         </w:rPr>
         <w:t>Change Profile Picture Sequence Diagram</w:t>
       </w:r>
-      <w:bookmarkEnd w:id="40"/>
+      <w:bookmarkEnd w:id="41"/>
     </w:p>
     <w:p>
       <w:pPr>
@@ -5853,7 +6130,7 @@
       <w:r>
         <w:t xml:space="preserve"> </w:t>
       </w:r>
-      <w:bookmarkStart w:id="41" w:name="_Toc394860549"/>
+      <w:bookmarkStart w:id="42" w:name="_Toc394862534"/>
       <w:r>
         <w:t>&lt;</w:t>
       </w:r>
@@ -5866,7 +6143,7 @@
       <w:r>
         <w:t xml:space="preserve"> Conversation</w:t>
       </w:r>
-      <w:bookmarkEnd w:id="41"/>
+      <w:bookmarkEnd w:id="42"/>
     </w:p>
     <w:p>
       <w:pPr>
@@ -5928,7 +6205,7 @@
           <w:color w:val="auto"/>
         </w:rPr>
       </w:pPr>
-      <w:bookmarkStart w:id="42" w:name="_Toc394860567"/>
+      <w:bookmarkStart w:id="43" w:name="_Toc394862553"/>
       <w:r>
         <w:rPr>
           <w:color w:val="auto"/>
@@ -5996,7 +6273,7 @@
         </w:rPr>
         <w:t xml:space="preserve"> Conversation Sequence Diagram</w:t>
       </w:r>
-      <w:bookmarkEnd w:id="42"/>
+      <w:bookmarkEnd w:id="43"/>
     </w:p>
     <w:p>
       <w:pPr>
@@ -6005,14 +6282,14 @@
       <w:r>
         <w:t xml:space="preserve"> </w:t>
       </w:r>
-      <w:bookmarkStart w:id="43" w:name="_Toc394860550"/>
+      <w:bookmarkStart w:id="44" w:name="_Toc394862535"/>
       <w:r>
         <w:t xml:space="preserve">&lt;Doctor&gt; </w:t>
       </w:r>
       <w:r>
         <w:t>Request Webcam</w:t>
       </w:r>
-      <w:bookmarkEnd w:id="43"/>
+      <w:bookmarkEnd w:id="44"/>
     </w:p>
     <w:p>
       <w:pPr>
@@ -6073,7 +6350,7 @@
           <w:color w:val="auto"/>
         </w:rPr>
       </w:pPr>
-      <w:bookmarkStart w:id="44" w:name="_Toc394860568"/>
+      <w:bookmarkStart w:id="45" w:name="_Toc394862554"/>
       <w:r>
         <w:rPr>
           <w:color w:val="auto"/>
@@ -6117,7 +6394,7 @@
         </w:rPr>
         <w:t>: &lt;Doctor&gt; Request Webcam Sequence Diagram</w:t>
       </w:r>
-      <w:bookmarkEnd w:id="44"/>
+      <w:bookmarkEnd w:id="45"/>
     </w:p>
     <w:p>
       <w:pPr>
@@ -6126,11 +6403,11 @@
       <w:r>
         <w:t xml:space="preserve"> </w:t>
       </w:r>
-      <w:bookmarkStart w:id="45" w:name="_Toc394860551"/>
+      <w:bookmarkStart w:id="46" w:name="_Toc394862536"/>
       <w:r>
         <w:t>&lt;Patient&gt; Show Webcam</w:t>
       </w:r>
-      <w:bookmarkEnd w:id="45"/>
+      <w:bookmarkEnd w:id="46"/>
     </w:p>
     <w:p>
       <w:pPr>
@@ -6192,7 +6469,7 @@
           <w:color w:val="auto"/>
         </w:rPr>
       </w:pPr>
-      <w:bookmarkStart w:id="46" w:name="_Toc394860569"/>
+      <w:bookmarkStart w:id="47" w:name="_Toc394862555"/>
       <w:r>
         <w:rPr>
           <w:color w:val="auto"/>
@@ -6236,7 +6513,7 @@
         </w:rPr>
         <w:t>: &lt;Patient&gt; Show Webcam</w:t>
       </w:r>
-      <w:bookmarkEnd w:id="46"/>
+      <w:bookmarkEnd w:id="47"/>
     </w:p>
     <w:p>
       <w:pPr>
@@ -6245,11 +6522,11 @@
       <w:r>
         <w:t xml:space="preserve"> </w:t>
       </w:r>
-      <w:bookmarkStart w:id="47" w:name="_Toc394860552"/>
+      <w:bookmarkStart w:id="48" w:name="_Toc394862537"/>
       <w:r>
         <w:t>&lt;Patient&gt; Upload Attachment</w:t>
       </w:r>
-      <w:bookmarkEnd w:id="47"/>
+      <w:bookmarkEnd w:id="48"/>
     </w:p>
     <w:p>
       <w:pPr>
@@ -6310,7 +6587,7 @@
           <w:color w:val="auto"/>
         </w:rPr>
       </w:pPr>
-      <w:bookmarkStart w:id="48" w:name="_Toc394860570"/>
+      <w:bookmarkStart w:id="49" w:name="_Toc394862556"/>
       <w:r>
         <w:rPr>
           <w:color w:val="auto"/>
@@ -6354,7 +6631,7 @@
         </w:rPr>
         <w:t>: &lt;Patient&gt; Upload Attachment</w:t>
       </w:r>
-      <w:bookmarkEnd w:id="48"/>
+      <w:bookmarkEnd w:id="49"/>
     </w:p>
     <w:p>
       <w:pPr>
@@ -6363,7 +6640,7 @@
       <w:r>
         <w:t xml:space="preserve"> </w:t>
       </w:r>
-      <w:bookmarkStart w:id="49" w:name="_Toc394860553"/>
+      <w:bookmarkStart w:id="50" w:name="_Toc394862538"/>
       <w:r>
         <w:t>&lt;</w:t>
       </w:r>
@@ -6397,7 +6674,7 @@
       <w:r>
         <w:t>emplate</w:t>
       </w:r>
-      <w:bookmarkEnd w:id="49"/>
+      <w:bookmarkEnd w:id="50"/>
     </w:p>
     <w:p>
       <w:pPr>
@@ -6460,9 +6737,9 @@
           <w:szCs w:val="24"/>
         </w:rPr>
       </w:pPr>
-      <w:bookmarkStart w:id="50" w:name="_Toc369941452"/>
-      <w:bookmarkStart w:id="51" w:name="_Toc391147540"/>
-      <w:bookmarkStart w:id="52" w:name="_Toc394860571"/>
+      <w:bookmarkStart w:id="51" w:name="_Toc369941452"/>
+      <w:bookmarkStart w:id="52" w:name="_Toc391147540"/>
+      <w:bookmarkStart w:id="53" w:name="_Toc394862557"/>
       <w:r>
         <w:rPr>
           <w:color w:val="000000" w:themeColor="text1"/>
@@ -6513,7 +6790,7 @@
         </w:rPr>
         <w:t xml:space="preserve">: </w:t>
       </w:r>
-      <w:bookmarkEnd w:id="50"/>
+      <w:bookmarkEnd w:id="51"/>
       <w:r>
         <w:rPr>
           <w:color w:val="000000" w:themeColor="text1"/>
@@ -6584,14 +6861,14 @@
         </w:rPr>
         <w:t>emplate</w:t>
       </w:r>
-      <w:bookmarkEnd w:id="51"/>
       <w:bookmarkEnd w:id="52"/>
+      <w:bookmarkEnd w:id="53"/>
     </w:p>
     <w:p>
       <w:pPr>
         <w:pStyle w:val="Heading3"/>
       </w:pPr>
-      <w:bookmarkStart w:id="53" w:name="_Toc394860554"/>
+      <w:bookmarkStart w:id="54" w:name="_Toc394862539"/>
       <w:r>
         <w:t>&lt;</w:t>
       </w:r>
@@ -6625,7 +6902,7 @@
       <w:r>
         <w:t>emplate</w:t>
       </w:r>
-      <w:bookmarkEnd w:id="53"/>
+      <w:bookmarkEnd w:id="54"/>
     </w:p>
     <w:p>
       <w:pPr>
@@ -6682,7 +6959,7 @@
       <w:pPr>
         <w:pStyle w:val="Heading3"/>
       </w:pPr>
-      <w:bookmarkStart w:id="54" w:name="_Toc394860555"/>
+      <w:bookmarkStart w:id="55" w:name="_Toc394862540"/>
       <w:r>
         <w:t>&lt;</w:t>
       </w:r>
@@ -6710,7 +6987,7 @@
       <w:r>
         <w:t>Profile</w:t>
       </w:r>
-      <w:bookmarkEnd w:id="54"/>
+      <w:bookmarkEnd w:id="55"/>
     </w:p>
     <w:p>
       <w:pPr>
@@ -6770,36 +7047,23 @@
         <w:pStyle w:val="Caption"/>
         <w:jc w:val="center"/>
       </w:pPr>
-      <w:bookmarkStart w:id="55" w:name="_Toc391147541"/>
-      <w:bookmarkStart w:id="56" w:name="_Toc394860572"/>
+      <w:bookmarkStart w:id="56" w:name="_Toc391147541"/>
+      <w:bookmarkStart w:id="57" w:name="_Toc394862558"/>
       <w:r>
         <w:t xml:space="preserve">Figure </w:t>
       </w:r>
-      <w:r>
-        <w:fldChar w:fldCharType="begin"/>
-      </w:r>
-      <w:r>
-        <w:instrText xml:space="preserve"> SEQ Figure \* ARABIC </w:instrText>
-      </w:r>
-      <w:r>
-        <w:fldChar w:fldCharType="separate"/>
-      </w:r>
+      <w:fldSimple w:instr=" SEQ Figure \* ARABIC ">
+        <w:r>
+          <w:rPr>
+            <w:noProof/>
+          </w:rPr>
+          <w:t>13</w:t>
+        </w:r>
+      </w:fldSimple>
       <w:r>
         <w:rPr>
           <w:noProof/>
         </w:rPr>
-        <w:t>13</w:t>
-      </w:r>
-      <w:r>
-        <w:rPr>
-          <w:noProof/>
-        </w:rPr>
-        <w:fldChar w:fldCharType="end"/>
-      </w:r>
-      <w:r>
-        <w:rPr>
-          <w:noProof/>
-        </w:rPr>
         <w:t>:</w:t>
       </w:r>
       <w:r>
@@ -6817,8 +7081,8 @@
       <w:r>
         <w:t xml:space="preserve"> Update Medical Profile</w:t>
       </w:r>
-      <w:bookmarkEnd w:id="55"/>
       <w:bookmarkEnd w:id="56"/>
+      <w:bookmarkEnd w:id="57"/>
     </w:p>
     <w:p>
       <w:pPr>
@@ -6834,12 +7098,12 @@
       <w:pPr>
         <w:pStyle w:val="Heading3"/>
       </w:pPr>
-      <w:bookmarkStart w:id="57" w:name="_Toc394860556"/>
+      <w:bookmarkStart w:id="58" w:name="_Toc394862541"/>
       <w:r>
         <w:lastRenderedPageBreak/>
         <w:t>&lt;Doctor&gt; Views Medical Profile</w:t>
       </w:r>
-      <w:bookmarkEnd w:id="57"/>
+      <w:bookmarkEnd w:id="58"/>
     </w:p>
     <w:p>
       <w:pPr>
@@ -6900,7 +7164,7 @@
           <w:color w:val="auto"/>
         </w:rPr>
       </w:pPr>
-      <w:bookmarkStart w:id="58" w:name="_Toc394860573"/>
+      <w:bookmarkStart w:id="59" w:name="_Toc394862559"/>
       <w:r>
         <w:rPr>
           <w:color w:val="auto"/>
@@ -6944,13 +7208,13 @@
         </w:rPr>
         <w:t>: &lt;Doctor&gt; Views Medical Profile</w:t>
       </w:r>
-      <w:bookmarkEnd w:id="58"/>
+      <w:bookmarkEnd w:id="59"/>
     </w:p>
     <w:p>
       <w:pPr>
         <w:pStyle w:val="Heading3"/>
       </w:pPr>
-      <w:bookmarkStart w:id="59" w:name="_Toc394860557"/>
+      <w:bookmarkStart w:id="60" w:name="_Toc394862542"/>
       <w:r>
         <w:t>&lt;</w:t>
       </w:r>
@@ -6966,7 +7230,7 @@
       <w:r>
         <w:t>pdate Personal Health Record</w:t>
       </w:r>
-      <w:bookmarkEnd w:id="59"/>
+      <w:bookmarkEnd w:id="60"/>
     </w:p>
     <w:p>
       <w:pPr>
@@ -7025,36 +7289,23 @@
         <w:pStyle w:val="Caption"/>
         <w:jc w:val="center"/>
       </w:pPr>
-      <w:bookmarkStart w:id="60" w:name="_Toc391147542"/>
-      <w:bookmarkStart w:id="61" w:name="_Toc394860574"/>
+      <w:bookmarkStart w:id="61" w:name="_Toc391147542"/>
+      <w:bookmarkStart w:id="62" w:name="_Toc394862560"/>
       <w:r>
         <w:t xml:space="preserve">Figure </w:t>
       </w:r>
-      <w:r>
-        <w:fldChar w:fldCharType="begin"/>
-      </w:r>
-      <w:r>
-        <w:instrText xml:space="preserve"> SEQ Figure \* ARABIC </w:instrText>
-      </w:r>
-      <w:r>
-        <w:fldChar w:fldCharType="separate"/>
-      </w:r>
+      <w:fldSimple w:instr=" SEQ Figure \* ARABIC ">
+        <w:r>
+          <w:rPr>
+            <w:noProof/>
+          </w:rPr>
+          <w:t>15</w:t>
+        </w:r>
+      </w:fldSimple>
       <w:r>
         <w:rPr>
           <w:noProof/>
         </w:rPr>
-        <w:t>15</w:t>
-      </w:r>
-      <w:r>
-        <w:rPr>
-          <w:noProof/>
-        </w:rPr>
-        <w:fldChar w:fldCharType="end"/>
-      </w:r>
-      <w:r>
-        <w:rPr>
-          <w:noProof/>
-        </w:rPr>
         <w:t>:</w:t>
       </w:r>
       <w:r>
@@ -7072,8 +7323,8 @@
       <w:r>
         <w:t xml:space="preserve"> Update Personal Health Record</w:t>
       </w:r>
-      <w:bookmarkEnd w:id="60"/>
       <w:bookmarkEnd w:id="61"/>
+      <w:bookmarkEnd w:id="62"/>
       <w:r>
         <w:br w:type="page"/>
       </w:r>
@@ -7082,7 +7333,7 @@
       <w:pPr>
         <w:pStyle w:val="Heading3"/>
       </w:pPr>
-      <w:bookmarkStart w:id="62" w:name="_Toc394860558"/>
+      <w:bookmarkStart w:id="63" w:name="_Toc394862543"/>
       <w:r>
         <w:lastRenderedPageBreak/>
         <w:t>&lt;</w:t>
@@ -7102,7 +7353,7 @@
       <w:r>
         <w:t>iew medical Profile Record</w:t>
       </w:r>
-      <w:bookmarkEnd w:id="62"/>
+      <w:bookmarkEnd w:id="63"/>
     </w:p>
     <w:p>
       <w:pPr>
@@ -7168,7 +7419,7 @@
         <w:pStyle w:val="Caption"/>
         <w:jc w:val="center"/>
       </w:pPr>
-      <w:bookmarkStart w:id="63" w:name="_Toc391147544"/>
+      <w:bookmarkStart w:id="64" w:name="_Toc391147544"/>
       <w:r>
         <w:t>Figure 9</w:t>
       </w:r>
@@ -7190,24 +7441,35 @@
       <w:r>
         <w:t xml:space="preserve"> View Medical Profile Record</w:t>
       </w:r>
-      <w:bookmarkEnd w:id="63"/>
+      <w:bookmarkEnd w:id="64"/>
     </w:p>
     <w:p/>
     <w:p>
       <w:pPr>
         <w:pStyle w:val="Heading2"/>
       </w:pPr>
-      <w:bookmarkStart w:id="64" w:name="_Toc394860559"/>
+      <w:bookmarkStart w:id="65" w:name="_Toc394862544"/>
+      <w:r>
+        <w:t>User Interface Design</w:t>
+      </w:r>
+      <w:bookmarkEnd w:id="65"/>
+    </w:p>
+    <w:p>
+      <w:pPr>
+        <w:pStyle w:val="Heading2"/>
+      </w:pPr>
+      <w:bookmarkStart w:id="66" w:name="_Toc394862545"/>
       <w:r>
         <w:t>Database Design</w:t>
       </w:r>
-      <w:bookmarkEnd w:id="64"/>
+      <w:bookmarkEnd w:id="66"/>
     </w:p>
     <w:p>
       <w:r>
         <w:rPr>
           <w:noProof/>
         </w:rPr>
+        <w:lastRenderedPageBreak/>
         <w:drawing>
           <wp:inline distT="0" distB="0" distL="0" distR="0" wp14:anchorId="0AEC6397" wp14:editId="29B54A95">
             <wp:extent cx="5580380" cy="5693068"/>
@@ -7820,6 +8082,232 @@
     </w:lvl>
   </w:abstractNum>
   <w:abstractNum w:abstractNumId="4">
+    <w:nsid w:val="49D81DCF"/>
+    <w:multiLevelType w:val="hybridMultilevel"/>
+    <w:tmpl w:val="99107A4C"/>
+    <w:lvl w:ilvl="0" w:tplc="9704FD5A">
+      <w:start w:val="1"/>
+      <w:numFmt w:val="bullet"/>
+      <w:lvlText w:val="-"/>
+      <w:lvlJc w:val="left"/>
+      <w:pPr>
+        <w:ind w:left="1620" w:hanging="360"/>
+      </w:pPr>
+      <w:rPr>
+        <w:rFonts w:ascii="Calibri" w:eastAsiaTheme="minorEastAsia" w:hAnsi="Calibri" w:cs="Calibri" w:hint="default"/>
+      </w:rPr>
+    </w:lvl>
+    <w:lvl w:ilvl="1" w:tplc="04090003" w:tentative="1">
+      <w:start w:val="1"/>
+      <w:numFmt w:val="bullet"/>
+      <w:lvlText w:val="o"/>
+      <w:lvlJc w:val="left"/>
+      <w:pPr>
+        <w:ind w:left="2340" w:hanging="360"/>
+      </w:pPr>
+      <w:rPr>
+        <w:rFonts w:ascii="Courier New" w:hAnsi="Courier New" w:cs="Courier New" w:hint="default"/>
+      </w:rPr>
+    </w:lvl>
+    <w:lvl w:ilvl="2" w:tplc="04090005" w:tentative="1">
+      <w:start w:val="1"/>
+      <w:numFmt w:val="bullet"/>
+      <w:lvlText w:val=""/>
+      <w:lvlJc w:val="left"/>
+      <w:pPr>
+        <w:ind w:left="3060" w:hanging="360"/>
+      </w:pPr>
+      <w:rPr>
+        <w:rFonts w:ascii="Wingdings" w:hAnsi="Wingdings" w:hint="default"/>
+      </w:rPr>
+    </w:lvl>
+    <w:lvl w:ilvl="3" w:tplc="04090001" w:tentative="1">
+      <w:start w:val="1"/>
+      <w:numFmt w:val="bullet"/>
+      <w:lvlText w:val=""/>
+      <w:lvlJc w:val="left"/>
+      <w:pPr>
+        <w:ind w:left="3780" w:hanging="360"/>
+      </w:pPr>
+      <w:rPr>
+        <w:rFonts w:ascii="Symbol" w:hAnsi="Symbol" w:hint="default"/>
+      </w:rPr>
+    </w:lvl>
+    <w:lvl w:ilvl="4" w:tplc="04090003" w:tentative="1">
+      <w:start w:val="1"/>
+      <w:numFmt w:val="bullet"/>
+      <w:lvlText w:val="o"/>
+      <w:lvlJc w:val="left"/>
+      <w:pPr>
+        <w:ind w:left="4500" w:hanging="360"/>
+      </w:pPr>
+      <w:rPr>
+        <w:rFonts w:ascii="Courier New" w:hAnsi="Courier New" w:cs="Courier New" w:hint="default"/>
+      </w:rPr>
+    </w:lvl>
+    <w:lvl w:ilvl="5" w:tplc="04090005" w:tentative="1">
+      <w:start w:val="1"/>
+      <w:numFmt w:val="bullet"/>
+      <w:lvlText w:val=""/>
+      <w:lvlJc w:val="left"/>
+      <w:pPr>
+        <w:ind w:left="5220" w:hanging="360"/>
+      </w:pPr>
+      <w:rPr>
+        <w:rFonts w:ascii="Wingdings" w:hAnsi="Wingdings" w:hint="default"/>
+      </w:rPr>
+    </w:lvl>
+    <w:lvl w:ilvl="6" w:tplc="04090001" w:tentative="1">
+      <w:start w:val="1"/>
+      <w:numFmt w:val="bullet"/>
+      <w:lvlText w:val=""/>
+      <w:lvlJc w:val="left"/>
+      <w:pPr>
+        <w:ind w:left="5940" w:hanging="360"/>
+      </w:pPr>
+      <w:rPr>
+        <w:rFonts w:ascii="Symbol" w:hAnsi="Symbol" w:hint="default"/>
+      </w:rPr>
+    </w:lvl>
+    <w:lvl w:ilvl="7" w:tplc="04090003" w:tentative="1">
+      <w:start w:val="1"/>
+      <w:numFmt w:val="bullet"/>
+      <w:lvlText w:val="o"/>
+      <w:lvlJc w:val="left"/>
+      <w:pPr>
+        <w:ind w:left="6660" w:hanging="360"/>
+      </w:pPr>
+      <w:rPr>
+        <w:rFonts w:ascii="Courier New" w:hAnsi="Courier New" w:cs="Courier New" w:hint="default"/>
+      </w:rPr>
+    </w:lvl>
+    <w:lvl w:ilvl="8" w:tplc="04090005" w:tentative="1">
+      <w:start w:val="1"/>
+      <w:numFmt w:val="bullet"/>
+      <w:lvlText w:val=""/>
+      <w:lvlJc w:val="left"/>
+      <w:pPr>
+        <w:ind w:left="7380" w:hanging="360"/>
+      </w:pPr>
+      <w:rPr>
+        <w:rFonts w:ascii="Wingdings" w:hAnsi="Wingdings" w:hint="default"/>
+      </w:rPr>
+    </w:lvl>
+  </w:abstractNum>
+  <w:abstractNum w:abstractNumId="5">
+    <w:nsid w:val="632D1205"/>
+    <w:multiLevelType w:val="multilevel"/>
+    <w:tmpl w:val="E9202FC4"/>
+    <w:lvl w:ilvl="0">
+      <w:start w:val="4"/>
+      <w:numFmt w:val="decimal"/>
+      <w:lvlText w:val="%1"/>
+      <w:lvlJc w:val="left"/>
+      <w:pPr>
+        <w:ind w:left="600" w:hanging="600"/>
+      </w:pPr>
+      <w:rPr>
+        <w:rFonts w:hint="default"/>
+      </w:rPr>
+    </w:lvl>
+    <w:lvl w:ilvl="1">
+      <w:start w:val="2"/>
+      <w:numFmt w:val="decimal"/>
+      <w:lvlText w:val="%1.%2"/>
+      <w:lvlJc w:val="left"/>
+      <w:pPr>
+        <w:ind w:left="840" w:hanging="600"/>
+      </w:pPr>
+      <w:rPr>
+        <w:rFonts w:hint="default"/>
+      </w:rPr>
+    </w:lvl>
+    <w:lvl w:ilvl="2">
+      <w:start w:val="3"/>
+      <w:numFmt w:val="decimal"/>
+      <w:lvlText w:val="%1.%2.%3"/>
+      <w:lvlJc w:val="left"/>
+      <w:pPr>
+        <w:ind w:left="1200" w:hanging="720"/>
+      </w:pPr>
+      <w:rPr>
+        <w:rFonts w:hint="default"/>
+      </w:rPr>
+    </w:lvl>
+    <w:lvl w:ilvl="3">
+      <w:start w:val="1"/>
+      <w:numFmt w:val="decimal"/>
+      <w:lvlText w:val="%1.%2.%3.%4"/>
+      <w:lvlJc w:val="left"/>
+      <w:pPr>
+        <w:ind w:left="1440" w:hanging="720"/>
+      </w:pPr>
+      <w:rPr>
+        <w:rFonts w:hint="default"/>
+      </w:rPr>
+    </w:lvl>
+    <w:lvl w:ilvl="4">
+      <w:start w:val="1"/>
+      <w:numFmt w:val="decimal"/>
+      <w:lvlText w:val="%1.%2.%3.%4.%5"/>
+      <w:lvlJc w:val="left"/>
+      <w:pPr>
+        <w:ind w:left="2040" w:hanging="1080"/>
+      </w:pPr>
+      <w:rPr>
+        <w:rFonts w:hint="default"/>
+      </w:rPr>
+    </w:lvl>
+    <w:lvl w:ilvl="5">
+      <w:start w:val="1"/>
+      <w:numFmt w:val="decimal"/>
+      <w:lvlText w:val="%1.%2.%3.%4.%5.%6"/>
+      <w:lvlJc w:val="left"/>
+      <w:pPr>
+        <w:ind w:left="2280" w:hanging="1080"/>
+      </w:pPr>
+      <w:rPr>
+        <w:rFonts w:hint="default"/>
+      </w:rPr>
+    </w:lvl>
+    <w:lvl w:ilvl="6">
+      <w:start w:val="1"/>
+      <w:numFmt w:val="decimal"/>
+      <w:lvlText w:val="%1.%2.%3.%4.%5.%6.%7"/>
+      <w:lvlJc w:val="left"/>
+      <w:pPr>
+        <w:ind w:left="2880" w:hanging="1440"/>
+      </w:pPr>
+      <w:rPr>
+        <w:rFonts w:hint="default"/>
+      </w:rPr>
+    </w:lvl>
+    <w:lvl w:ilvl="7">
+      <w:start w:val="1"/>
+      <w:numFmt w:val="decimal"/>
+      <w:lvlText w:val="%1.%2.%3.%4.%5.%6.%7.%8"/>
+      <w:lvlJc w:val="left"/>
+      <w:pPr>
+        <w:ind w:left="3120" w:hanging="1440"/>
+      </w:pPr>
+      <w:rPr>
+        <w:rFonts w:hint="default"/>
+      </w:rPr>
+    </w:lvl>
+    <w:lvl w:ilvl="8">
+      <w:start w:val="1"/>
+      <w:numFmt w:val="decimal"/>
+      <w:lvlText w:val="%1.%2.%3.%4.%5.%6.%7.%8.%9"/>
+      <w:lvlJc w:val="left"/>
+      <w:pPr>
+        <w:ind w:left="3360" w:hanging="1440"/>
+      </w:pPr>
+      <w:rPr>
+        <w:rFonts w:hint="default"/>
+      </w:rPr>
+    </w:lvl>
+  </w:abstractNum>
+  <w:abstractNum w:abstractNumId="6">
     <w:nsid w:val="72CD7B58"/>
     <w:multiLevelType w:val="multilevel"/>
     <w:tmpl w:val="62828D94"/>
@@ -7950,7 +8438,7 @@
     <w:abstractNumId w:val="1"/>
   </w:num>
   <w:num w:numId="3">
-    <w:abstractNumId w:val="4"/>
+    <w:abstractNumId w:val="6"/>
   </w:num>
   <w:num w:numId="4">
     <w:abstractNumId w:val="3"/>
@@ -7965,6 +8453,12 @@
     </w:lvlOverride>
   </w:num>
   <w:num w:numId="7">
+    <w:abstractNumId w:val="6"/>
+  </w:num>
+  <w:num w:numId="8">
+    <w:abstractNumId w:val="5"/>
+  </w:num>
+  <w:num w:numId="9">
     <w:abstractNumId w:val="4"/>
   </w:num>
   <w:numIdMacAtCleanup w:val="7"/>
@@ -10015,7 +10509,7 @@
 </file>
 
 <file path=customXml/itemProps1.xml><?xml version="1.0" encoding="utf-8"?>
-<ds:datastoreItem xmlns:ds="http://schemas.openxmlformats.org/officeDocument/2006/customXml" ds:itemID="{96CD91AB-5675-41D5-83AF-75CAC6755622}">
+<ds:datastoreItem xmlns:ds="http://schemas.openxmlformats.org/officeDocument/2006/customXml" ds:itemID="{9B9BE6F4-6DD8-4A4A-AA16-E8880CC5A8BE}">
   <ds:schemaRefs>
     <ds:schemaRef ds:uri="http://schemas.openxmlformats.org/officeDocument/2006/bibliography"/>
   </ds:schemaRefs>

</xml_diff>